<commit_message>
1st draft. 1st revision.
</commit_message>
<xml_diff>
--- a/Statement of Purpose.docx
+++ b/Statement of Purpose.docx
@@ -64,7 +64,10 @@
         <w:t>I found m</w:t>
       </w:r>
       <w:r>
-        <w:t>yself going through the motions and</w:t>
+        <w:t>yse</w:t>
+      </w:r>
+      <w:r>
+        <w:t>lf going through the motions,</w:t>
       </w:r>
       <w:r>
         <w:t xml:space="preserve"> wondering </w:t>
@@ -88,7 +91,13 @@
         <w:t>better paying job</w:t>
       </w:r>
       <w:r>
-        <w:t xml:space="preserve"> had seeped</w:t>
+        <w:t xml:space="preserve"> </w:t>
+      </w:r>
+      <w:r>
+        <w:t xml:space="preserve">had </w:t>
+      </w:r>
+      <w:r>
+        <w:t>seeped</w:t>
       </w:r>
       <w:r>
         <w:t>, and then</w:t>
@@ -103,22 +112,28 @@
         <w:t xml:space="preserve">: I </w:t>
       </w:r>
       <w:r>
+        <w:t>had stopped</w:t>
+      </w:r>
+      <w:r>
+        <w:t xml:space="preserve"> facing</w:t>
+      </w:r>
+      <w:r>
+        <w:t xml:space="preserve"> </w:t>
+      </w:r>
+      <w:r>
+        <w:t xml:space="preserve">new </w:t>
+      </w:r>
+      <w:r>
+        <w:t>challenges</w:t>
+      </w:r>
+      <w:r>
+        <w:t xml:space="preserve">. I </w:t>
+      </w:r>
+      <w:r>
         <w:t>was no longer</w:t>
       </w:r>
       <w:r>
-        <w:t xml:space="preserve"> facing</w:t>
-      </w:r>
-      <w:r>
-        <w:t xml:space="preserve"> </w:t>
-      </w:r>
-      <w:r>
-        <w:t xml:space="preserve">new </w:t>
-      </w:r>
-      <w:r>
-        <w:t>challenges</w:t>
-      </w:r>
-      <w:r>
-        <w:t>. I had stopped learning.</w:t>
+        <w:t xml:space="preserve"> learning.</w:t>
       </w:r>
     </w:p>
     <w:p>
@@ -215,7 +230,13 @@
         <w:t xml:space="preserve"> diagnosis</w:t>
       </w:r>
       <w:r>
-        <w:t xml:space="preserve"> of patients with certain types of disabilities</w:t>
+        <w:t xml:space="preserve"> </w:t>
+      </w:r>
+      <w:r>
+        <w:t xml:space="preserve">of patients with </w:t>
+      </w:r>
+      <w:r>
+        <w:t>disabilities</w:t>
       </w:r>
       <w:r>
         <w:t xml:space="preserve"> and thus, helping the hospitals provide a more appropriate treatment</w:t>
@@ -224,7 +245,25 @@
         <w:t>.</w:t>
       </w:r>
       <w:r>
-        <w:t xml:space="preserve"> The results were several bundles of data for the auditing of the hospital boards. Unfortunately, </w:t>
+        <w:t xml:space="preserve"> The results </w:t>
+      </w:r>
+      <w:r>
+        <w:t>a collection</w:t>
+      </w:r>
+      <w:r>
+        <w:t xml:space="preserve"> of </w:t>
+      </w:r>
+      <w:r>
+        <w:t xml:space="preserve">interesting </w:t>
+      </w:r>
+      <w:r>
+        <w:t>data for the hospital boards</w:t>
+      </w:r>
+      <w:r>
+        <w:t xml:space="preserve"> to audit</w:t>
+      </w:r>
+      <w:r>
+        <w:t xml:space="preserve">. Unfortunately, </w:t>
       </w:r>
       <w:proofErr w:type="spellStart"/>
       <w:r>
@@ -332,40 +371,19 @@
         <w:t>would have in the learning speed and accuracy of the neural network.</w:t>
       </w:r>
       <w:r>
-        <w:t xml:space="preserve"> The result, although not </w:t>
-      </w:r>
-      <w:r>
-        <w:t>quite</w:t>
-      </w:r>
-      <w:r>
-        <w:t xml:space="preserve"> significant in the long run was positive </w:t>
-      </w:r>
-      <w:r>
-        <w:t>by</w:t>
-      </w:r>
-      <w:r>
-        <w:t xml:space="preserve"> </w:t>
-      </w:r>
-      <w:r>
-        <w:t>halving</w:t>
-      </w:r>
-      <w:r>
-        <w:t xml:space="preserve"> the </w:t>
-      </w:r>
-      <w:r>
-        <w:t xml:space="preserve">time to reach the cusp of the </w:t>
-      </w:r>
-      <w:r>
-        <w:t xml:space="preserve">learning curve and thus, help the system </w:t>
-      </w:r>
-      <w:r>
-        <w:t>reach a state of</w:t>
-      </w:r>
-      <w:r>
-        <w:t xml:space="preserve"> reliable results </w:t>
-      </w:r>
-      <w:r>
-        <w:t>much faster</w:t>
+        <w:t xml:space="preserve">  As a result, the time it took the system to reach the cusp</w:t>
+      </w:r>
+      <w:r>
+        <w:t xml:space="preserve"> of the learning curve, and consequently</w:t>
+      </w:r>
+      <w:r>
+        <w:t xml:space="preserve"> achieve a state of reliable </w:t>
+      </w:r>
+      <w:r>
+        <w:t xml:space="preserve">results </w:t>
+      </w:r>
+      <w:r>
+        <w:t>was reduced to half</w:t>
       </w:r>
       <w:r>
         <w:t xml:space="preserve">. </w:t>
@@ -392,16 +410,61 @@
         <w:t xml:space="preserve">entailed and </w:t>
       </w:r>
       <w:r>
-        <w:t xml:space="preserve">also a good taste of </w:t>
-      </w:r>
-      <w:r>
-        <w:t xml:space="preserve">that characteristic </w:t>
-      </w:r>
-      <w:r>
-        <w:t xml:space="preserve">sensation of kindling </w:t>
-      </w:r>
-      <w:r>
-        <w:t xml:space="preserve">inside one self that only comes from curiosity </w:t>
+        <w:t>I</w:t>
+      </w:r>
+      <w:r>
+        <w:t xml:space="preserve"> </w:t>
+      </w:r>
+      <w:r>
+        <w:t xml:space="preserve">got to </w:t>
+      </w:r>
+      <w:r>
+        <w:t>enjoy</w:t>
+      </w:r>
+      <w:r>
+        <w:t xml:space="preserve"> the sensation of</w:t>
+      </w:r>
+      <w:r>
+        <w:t xml:space="preserve"> </w:t>
+      </w:r>
+      <w:r>
+        <w:t>stoking a flame</w:t>
+      </w:r>
+      <w:r>
+        <w:t xml:space="preserve"> </w:t>
+      </w:r>
+      <w:r>
+        <w:t xml:space="preserve">inside </w:t>
+      </w:r>
+      <w:r>
+        <w:t>my</w:t>
+      </w:r>
+      <w:r>
+        <w:t>self</w:t>
+      </w:r>
+      <w:r>
+        <w:t>; a sensation that</w:t>
+      </w:r>
+      <w:r>
+        <w:t xml:space="preserve"> </w:t>
+      </w:r>
+      <w:r>
+        <w:t xml:space="preserve">I have only </w:t>
+      </w:r>
+      <w:r>
+        <w:t>ever achieved</w:t>
+      </w:r>
+      <w:r>
+        <w:t xml:space="preserve"> </w:t>
+      </w:r>
+      <w:r>
+        <w:t>through</w:t>
+      </w:r>
+      <w:r>
+        <w:t xml:space="preserve"> </w:t>
+      </w:r>
+      <w:r>
+        <w:t xml:space="preserve">curiosity </w:t>
       </w:r>
       <w:proofErr w:type="spellStart"/>
       <w:r>
@@ -422,7 +485,13 @@
         <w:jc w:val="both"/>
       </w:pPr>
       <w:r>
-        <w:t xml:space="preserve">Upon my graduation I was able to obtain a job in the area of software development at HP, working in the </w:t>
+        <w:t xml:space="preserve">Upon my graduation I was able to obtain a job in software development at HP, working </w:t>
+      </w:r>
+      <w:r>
+        <w:t>at</w:t>
+      </w:r>
+      <w:r>
+        <w:t xml:space="preserve"> the </w:t>
       </w:r>
       <w:r>
         <w:t>intranet</w:t>
@@ -431,16 +500,46 @@
         <w:t xml:space="preserve"> search </w:t>
       </w:r>
       <w:r>
-        <w:t>department for the 300, 000 HP employees. At first I was doing development in Java and I soon realized that the workloads between the software development department and the QA department were cyclic and altern</w:t>
-      </w:r>
-      <w:r>
-        <w:t>ated, so I decided to volunteer to help ease their workload while it was at its peak since it coincid</w:t>
+        <w:t xml:space="preserve">department for the 300, 000 HP employees. </w:t>
+      </w:r>
+      <w:r>
+        <w:t>Before long, I</w:t>
+      </w:r>
+      <w:r>
+        <w:t xml:space="preserve"> realized that the workloads between the software development and the </w:t>
+      </w:r>
+      <w:r>
+        <w:t>quality assurance</w:t>
+      </w:r>
+      <w:r>
+        <w:t xml:space="preserve"> </w:t>
+      </w:r>
+      <w:r>
+        <w:t>teams</w:t>
+      </w:r>
+      <w:r>
+        <w:t xml:space="preserve"> were cyclic and altern</w:t>
+      </w:r>
+      <w:r>
+        <w:t xml:space="preserve">ated, so I decided to volunteer to help ease </w:t>
+      </w:r>
+      <w:r>
+        <w:t>QA</w:t>
+      </w:r>
+      <w:r>
+        <w:t xml:space="preserve"> workload while it was at its peak since it coincid</w:t>
       </w:r>
       <w:r>
         <w:t xml:space="preserve">ed with my workload being at its nadir. </w:t>
       </w:r>
       <w:r>
-        <w:t xml:space="preserve">I got to learn things such as test case development, software testing automation and tools like </w:t>
+        <w:t xml:space="preserve">I got to learn things such as test case development, software testing automation </w:t>
+      </w:r>
+      <w:r>
+        <w:t>as well as</w:t>
+      </w:r>
+      <w:r>
+        <w:t xml:space="preserve"> tools like </w:t>
       </w:r>
       <w:proofErr w:type="spellStart"/>
       <w:r>
@@ -451,7 +550,25 @@
         <w:t xml:space="preserve"> for web load testing and Quality Test Pro for automation</w:t>
       </w:r>
       <w:r>
-        <w:t>, but more importantly, it gave me a different perspective to software development that I have since tried to incorporate in my projects through unit testing and test driven development</w:t>
+        <w:t>, but more importantly, it gave me a different perspective to software development</w:t>
+      </w:r>
+      <w:r>
+        <w:t xml:space="preserve">. I have since then, </w:t>
+      </w:r>
+      <w:r>
+        <w:t xml:space="preserve">tried to incorporate </w:t>
+      </w:r>
+      <w:r>
+        <w:t xml:space="preserve">that </w:t>
+      </w:r>
+      <w:r>
+        <w:t>mindset</w:t>
+      </w:r>
+      <w:r>
+        <w:t xml:space="preserve"> to</w:t>
+      </w:r>
+      <w:r>
+        <w:t xml:space="preserve"> my projects through unit testing and test driven development</w:t>
       </w:r>
       <w:r>
         <w:t>.</w:t>
@@ -470,10 +587,19 @@
         <w:t xml:space="preserve">I </w:t>
       </w:r>
       <w:r>
-        <w:t>then, got</w:t>
-      </w:r>
-      <w:r>
-        <w:t xml:space="preserve"> more involved in the indexing process of the Internal Search tool where I </w:t>
+        <w:t>then</w:t>
+      </w:r>
+      <w:r>
+        <w:t xml:space="preserve"> got</w:t>
+      </w:r>
+      <w:r>
+        <w:t xml:space="preserve"> more involved in the indexing proc</w:t>
+      </w:r>
+      <w:r>
+        <w:t xml:space="preserve">ess of the Internal Search tool. There </w:t>
+      </w:r>
+      <w:r>
+        <w:t xml:space="preserve">I </w:t>
       </w:r>
       <w:r>
         <w:t>had my first</w:t>
@@ -485,20 +611,25 @@
         <w:t>encounter with the</w:t>
       </w:r>
       <w:r>
-        <w:t xml:space="preserve"> Python programming language an</w:t>
-      </w:r>
-      <w:r>
-        <w:t xml:space="preserve">d soon fell in love with it. I </w:t>
+        <w:t xml:space="preserve"> Python programming language.</w:t>
+      </w:r>
+      <w:r>
+        <w:t xml:space="preserve"> </w:t>
+      </w:r>
+      <w:r>
+        <w:t xml:space="preserve">I </w:t>
+      </w:r>
+      <w:r>
+        <w:t>soon fell in love with it and</w:t>
+      </w:r>
+      <w:r>
+        <w:t xml:space="preserve"> </w:t>
       </w:r>
       <w:r>
         <w:t xml:space="preserve">decided to learn on my own. Within a year </w:t>
       </w:r>
       <w:r>
-        <w:t xml:space="preserve">I was put in charge of all </w:t>
-      </w:r>
-      <w:r>
-        <w:lastRenderedPageBreak/>
-        <w:t>the P</w:t>
+        <w:t>I was put in charge of all the P</w:t>
       </w:r>
       <w:r>
         <w:t xml:space="preserve">ython development for </w:t>
@@ -517,6 +648,7 @@
         <w:jc w:val="both"/>
       </w:pPr>
       <w:r>
+        <w:lastRenderedPageBreak/>
         <w:t xml:space="preserve">As I </w:t>
       </w:r>
       <w:r>
@@ -538,7 +670,19 @@
         <w:t xml:space="preserve"> Integration </w:t>
       </w:r>
       <w:r>
-        <w:t>Consultant, which came with a better paycheck and fewer headac</w:t>
+        <w:t xml:space="preserve">Consultant, which </w:t>
+      </w:r>
+      <w:r>
+        <w:t>encompassed</w:t>
+      </w:r>
+      <w:r>
+        <w:t xml:space="preserve"> a </w:t>
+      </w:r>
+      <w:r>
+        <w:t>greater</w:t>
+      </w:r>
+      <w:r>
+        <w:t xml:space="preserve"> paycheck and fewer headac</w:t>
       </w:r>
       <w:r>
         <w:t xml:space="preserve">hes from technical difficulties. </w:t>
@@ -553,13 +697,34 @@
         <w:t xml:space="preserve"> accepted. </w:t>
       </w:r>
       <w:r>
-        <w:t xml:space="preserve">I soon came to realize, however, that it </w:t>
-      </w:r>
-      <w:r>
-        <w:t xml:space="preserve">came at the cost of the everyday challenges to which I had grown so fond and the learning that they entail. </w:t>
-      </w:r>
-      <w:r>
-        <w:t>It was at this time that I left HP and decided I needed to take a step back and think very carefully the path towards which I wanted to steer my career.</w:t>
+        <w:t xml:space="preserve">However, I soon </w:t>
+      </w:r>
+      <w:r>
+        <w:t>realize</w:t>
+      </w:r>
+      <w:r>
+        <w:t xml:space="preserve">d </w:t>
+      </w:r>
+      <w:r>
+        <w:t xml:space="preserve">that it </w:t>
+      </w:r>
+      <w:r>
+        <w:t xml:space="preserve">came at the cost of the everyday challenges to which I had grown so fond and the learning </w:t>
+      </w:r>
+      <w:r>
+        <w:t>they demand</w:t>
+      </w:r>
+      <w:r>
+        <w:t xml:space="preserve">. </w:t>
+      </w:r>
+      <w:r>
+        <w:t xml:space="preserve">It was at this time that I left HP and decided I needed to take a step back and think very carefully </w:t>
+      </w:r>
+      <w:r>
+        <w:t xml:space="preserve">about </w:t>
+      </w:r>
+      <w:r>
+        <w:t>the path towards which I wanted to steer my career.</w:t>
       </w:r>
     </w:p>
     <w:p>
@@ -575,7 +740,45 @@
         <w:t xml:space="preserve">During my hiatus from work I was involved in an accident </w:t>
       </w:r>
       <w:r>
-        <w:t>that resulted in a surgery and a six month rehabilitation period that made my absence from the work force longer than I had originally expected but it also gave me the perspective that comes from staying still in a world where normally everything seems so urgent and one is always busy</w:t>
+        <w:t xml:space="preserve">that resulted in a surgery and a six month rehabilitation </w:t>
+      </w:r>
+      <w:proofErr w:type="spellStart"/>
+      <w:r>
+        <w:t>timelapse</w:t>
+      </w:r>
+      <w:proofErr w:type="spellEnd"/>
+      <w:r>
+        <w:t xml:space="preserve"> that made my absence from the work for</w:t>
+      </w:r>
+      <w:r>
+        <w:t xml:space="preserve">ce longer than I had originally anticipated </w:t>
+      </w:r>
+      <w:r>
+        <w:t xml:space="preserve">but </w:t>
+      </w:r>
+      <w:r>
+        <w:t>that</w:t>
+      </w:r>
+      <w:r>
+        <w:t xml:space="preserve"> also gave me </w:t>
+      </w:r>
+      <w:r>
+        <w:t>a new</w:t>
+      </w:r>
+      <w:r>
+        <w:t xml:space="preserve"> </w:t>
+      </w:r>
+      <w:r>
+        <w:t xml:space="preserve">viewpoint, originated </w:t>
+      </w:r>
+      <w:r>
+        <w:t>from staying</w:t>
+      </w:r>
+      <w:r>
+        <w:t xml:space="preserve"> still in a world where</w:t>
+      </w:r>
+      <w:r>
+        <w:t xml:space="preserve"> everything seems so urgent and one is always busy</w:t>
       </w:r>
       <w:r>
         <w:t>. D</w:t>
@@ -593,7 +796,19 @@
         <w:t>ence in the world</w:t>
       </w:r>
       <w:r>
-        <w:t xml:space="preserve"> so I got a job at a startup compa</w:t>
+        <w:t xml:space="preserve"> so I got </w:t>
+      </w:r>
+      <w:r>
+        <w:t>my current</w:t>
+      </w:r>
+      <w:r>
+        <w:t xml:space="preserve"> job </w:t>
+      </w:r>
+      <w:r>
+        <w:t xml:space="preserve">developing software for small businesses </w:t>
+      </w:r>
+      <w:r>
+        <w:t>at a startup compa</w:t>
       </w:r>
       <w:r>
         <w:t xml:space="preserve">ny called </w:t>
@@ -604,10 +819,10 @@
       </w:r>
       <w:proofErr w:type="spellEnd"/>
       <w:r>
-        <w:t>, developing</w:t>
-      </w:r>
-      <w:r>
-        <w:t xml:space="preserve"> software for small businesses while at the same time I </w:t>
+        <w:t xml:space="preserve">, </w:t>
+      </w:r>
+      <w:r>
+        <w:t xml:space="preserve">while at the same time I </w:t>
       </w:r>
       <w:r>
         <w:t>started a long process of searching</w:t>
@@ -622,7 +837,13 @@
         <w:t>would be</w:t>
       </w:r>
       <w:r>
-        <w:t xml:space="preserve"> challenging and motivating for me.</w:t>
+        <w:t xml:space="preserve"> </w:t>
+      </w:r>
+      <w:r>
+        <w:t xml:space="preserve">both </w:t>
+      </w:r>
+      <w:r>
+        <w:t>challenging and motivating for me.</w:t>
       </w:r>
     </w:p>
     <w:p>
@@ -634,23 +855,13 @@
       <w:pPr>
         <w:jc w:val="both"/>
       </w:pPr>
-    </w:p>
-    <w:p>
-      <w:pPr>
-        <w:pStyle w:val="Prrafodelista"/>
-        <w:numPr>
-          <w:ilvl w:val="0"/>
-          <w:numId w:val="3"/>
-        </w:numPr>
-        <w:jc w:val="both"/>
-      </w:pPr>
+      <w:r>
+        <w:t>Closing paragraph where I mention the reasons for choosing to apply to this program at this University (tailored to each of the Universities) goes here</w:t>
+      </w:r>
       <w:bookmarkStart w:id="0" w:name="_GoBack"/>
       <w:bookmarkEnd w:id="0"/>
       <w:r>
-        <w:t>C</w:t>
-      </w:r>
-      <w:r>
-        <w:t>lose with academic interests and why I chose Advanced Software Engineering at Sheffield</w:t>
+        <w:t>.</w:t>
       </w:r>
     </w:p>
     <w:p>

</xml_diff>

<commit_message>
3rd draft. Closing paragraphs for Sheffield added
</commit_message>
<xml_diff>
--- a/Statement of Purpose.docx
+++ b/Statement of Purpose.docx
@@ -5,899 +5,554 @@
     <w:p>
       <w:pPr>
         <w:jc w:val="both"/>
-      </w:pPr>
-      <w:r>
-        <w:t>A</w:t>
-      </w:r>
-      <w:r>
-        <w:t>s I sat insi</w:t>
-      </w:r>
-      <w:r>
-        <w:t xml:space="preserve">de </w:t>
-      </w:r>
-      <w:r>
-        <w:t>the</w:t>
-      </w:r>
-      <w:r>
-        <w:t xml:space="preserve"> </w:t>
-      </w:r>
-      <w:r>
-        <w:t xml:space="preserve">new </w:t>
-      </w:r>
-      <w:r>
-        <w:t xml:space="preserve">office </w:t>
-      </w:r>
-      <w:r>
-        <w:t>from</w:t>
-      </w:r>
-      <w:r>
-        <w:t xml:space="preserve"> my </w:t>
-      </w:r>
-      <w:r>
-        <w:t>recent promotion</w:t>
-      </w:r>
-      <w:r>
-        <w:t xml:space="preserve"> </w:t>
-      </w:r>
-      <w:r>
-        <w:t>at HP, solvin</w:t>
-      </w:r>
-      <w:r>
-        <w:t xml:space="preserve">g </w:t>
-      </w:r>
-      <w:r>
-        <w:t>a</w:t>
-      </w:r>
-      <w:r>
-        <w:t>n internal search</w:t>
-      </w:r>
-      <w:r>
-        <w:t xml:space="preserve"> content issue</w:t>
-      </w:r>
-      <w:r>
-        <w:t xml:space="preserve"> for the </w:t>
-      </w:r>
-      <w:r>
-        <w:t xml:space="preserve">fourth time that month, </w:t>
-      </w:r>
-      <w:r>
-        <w:t>I found m</w:t>
-      </w:r>
-      <w:r>
-        <w:t>yse</w:t>
-      </w:r>
-      <w:r>
-        <w:t>lf going through the motions,</w:t>
-      </w:r>
-      <w:r>
-        <w:t xml:space="preserve"> wondering </w:t>
-      </w:r>
-      <w:r>
-        <w:t>where the</w:t>
-      </w:r>
-      <w:r>
-        <w:t xml:space="preserve"> joy</w:t>
-      </w:r>
-      <w:r>
-        <w:t xml:space="preserve"> </w:t>
-      </w:r>
-      <w:r>
-        <w:t>from</w:t>
-      </w:r>
-      <w:r>
-        <w:t xml:space="preserve"> the </w:t>
-      </w:r>
-      <w:r>
-        <w:t>better paying job</w:t>
-      </w:r>
-      <w:r>
-        <w:t xml:space="preserve"> </w:t>
-      </w:r>
-      <w:r>
-        <w:t xml:space="preserve">had </w:t>
-      </w:r>
-      <w:r>
-        <w:t>seeped</w:t>
-      </w:r>
-      <w:r>
-        <w:t>, and then</w:t>
-      </w:r>
-      <w:r>
-        <w:t xml:space="preserve">, in a moment of </w:t>
-      </w:r>
-      <w:r>
-        <w:t xml:space="preserve">sudden </w:t>
-      </w:r>
-      <w:r>
-        <w:t>clarity</w:t>
-      </w:r>
-      <w:r>
-        <w:t>, I knew</w:t>
-      </w:r>
-      <w:r>
-        <w:t xml:space="preserve">: I </w:t>
-      </w:r>
-      <w:r>
-        <w:t>had stopped</w:t>
-      </w:r>
-      <w:r>
-        <w:t xml:space="preserve"> facing</w:t>
-      </w:r>
-      <w:r>
-        <w:t xml:space="preserve"> </w:t>
-      </w:r>
-      <w:r>
-        <w:t xml:space="preserve">new </w:t>
-      </w:r>
-      <w:r>
-        <w:t>challenges</w:t>
-      </w:r>
-      <w:r>
-        <w:t xml:space="preserve">. I </w:t>
-      </w:r>
-      <w:r>
-        <w:t>was no longer</w:t>
-      </w:r>
-      <w:r>
-        <w:t xml:space="preserve"> learning.</w:t>
+        <w:rPr>
+          <w:rFonts w:ascii="Times" w:hAnsi="Times" w:cs="Times New Roman"/>
+          <w:sz w:val="20"/>
+          <w:szCs w:val="20"/>
+        </w:rPr>
+      </w:pPr>
+      <w:r>
+        <w:rPr>
+          <w:rFonts w:ascii="Cambria" w:hAnsi="Cambria" w:cs="Times New Roman"/>
+          <w:color w:val="000000"/>
+        </w:rPr>
+        <w:t>As I sat inside the new office from my recent promotion at HP, solving an internal search content issue for the fourth time that month, I found myself going through the motions, wondering where the joy from the better paying job had elapsed, and in a moment of sudden clarity, I knew: I had stopped facing new challenges. I was no longer learning.</w:t>
       </w:r>
     </w:p>
     <w:p>
       <w:pPr>
-        <w:jc w:val="both"/>
+        <w:rPr>
+          <w:rFonts w:ascii="Times" w:eastAsia="Times New Roman" w:hAnsi="Times" w:cs="Times New Roman"/>
+          <w:sz w:val="20"/>
+          <w:szCs w:val="20"/>
+        </w:rPr>
       </w:pPr>
     </w:p>
     <w:p>
       <w:pPr>
         <w:jc w:val="both"/>
-      </w:pPr>
-      <w:r>
-        <w:t>At the “</w:t>
+        <w:rPr>
+          <w:rFonts w:ascii="Times" w:hAnsi="Times" w:cs="Times New Roman"/>
+          <w:sz w:val="20"/>
+          <w:szCs w:val="20"/>
+        </w:rPr>
+      </w:pPr>
+      <w:r>
+        <w:rPr>
+          <w:rFonts w:ascii="Cambria" w:hAnsi="Cambria" w:cs="Times New Roman"/>
+          <w:color w:val="000000"/>
+        </w:rPr>
+        <w:t>While obtaining my degree at the “</w:t>
       </w:r>
       <w:proofErr w:type="spellStart"/>
       <w:r>
+        <w:rPr>
+          <w:rFonts w:ascii="Cambria" w:hAnsi="Cambria" w:cs="Times New Roman"/>
+          <w:color w:val="000000"/>
+        </w:rPr>
         <w:t>Instituto</w:t>
       </w:r>
       <w:proofErr w:type="spellEnd"/>
       <w:r>
+        <w:rPr>
+          <w:rFonts w:ascii="Cambria" w:hAnsi="Cambria" w:cs="Times New Roman"/>
+          <w:color w:val="000000"/>
+        </w:rPr>
         <w:t xml:space="preserve"> </w:t>
       </w:r>
       <w:proofErr w:type="spellStart"/>
       <w:r>
+        <w:rPr>
+          <w:rFonts w:ascii="Cambria" w:hAnsi="Cambria" w:cs="Times New Roman"/>
+          <w:color w:val="000000"/>
+        </w:rPr>
         <w:t>Tecnológico</w:t>
       </w:r>
       <w:proofErr w:type="spellEnd"/>
       <w:r>
+        <w:rPr>
+          <w:rFonts w:ascii="Cambria" w:hAnsi="Cambria" w:cs="Times New Roman"/>
+          <w:color w:val="000000"/>
+        </w:rPr>
         <w:t xml:space="preserve"> y de </w:t>
       </w:r>
       <w:proofErr w:type="spellStart"/>
       <w:r>
+        <w:rPr>
+          <w:rFonts w:ascii="Cambria" w:hAnsi="Cambria" w:cs="Times New Roman"/>
+          <w:color w:val="000000"/>
+        </w:rPr>
         <w:t>Estudios</w:t>
       </w:r>
       <w:proofErr w:type="spellEnd"/>
       <w:r>
+        <w:rPr>
+          <w:rFonts w:ascii="Cambria" w:hAnsi="Cambria" w:cs="Times New Roman"/>
+          <w:color w:val="000000"/>
+        </w:rPr>
         <w:t xml:space="preserve"> </w:t>
       </w:r>
       <w:proofErr w:type="spellStart"/>
       <w:r>
+        <w:rPr>
+          <w:rFonts w:ascii="Cambria" w:hAnsi="Cambria" w:cs="Times New Roman"/>
+          <w:color w:val="000000"/>
+        </w:rPr>
         <w:t>Superiores</w:t>
       </w:r>
       <w:proofErr w:type="spellEnd"/>
       <w:r>
-        <w:t xml:space="preserve"> de Monterrey”</w:t>
-      </w:r>
-      <w:r>
-        <w:t xml:space="preserve"> I was fortunate enough to count with the mentorship of PhD </w:t>
+        <w:rPr>
+          <w:rFonts w:ascii="Cambria" w:hAnsi="Cambria" w:cs="Times New Roman"/>
+          <w:color w:val="000000"/>
+        </w:rPr>
+        <w:t xml:space="preserve"> de Monterrey”, I was fortunate enough to be mentored by PhD </w:t>
       </w:r>
       <w:proofErr w:type="spellStart"/>
       <w:r>
+        <w:rPr>
+          <w:rFonts w:ascii="Cambria" w:hAnsi="Cambria" w:cs="Times New Roman"/>
+          <w:color w:val="000000"/>
+        </w:rPr>
         <w:t>Gildardo</w:t>
       </w:r>
       <w:proofErr w:type="spellEnd"/>
       <w:r>
-        <w:t xml:space="preserve"> Sánchez Ante</w:t>
-      </w:r>
-      <w:r>
-        <w:t xml:space="preserve"> with whom I chose to undertake a research internship at the University's state of the art Motion Capture laboratory. The purpose of the research was to </w:t>
+        <w:rPr>
+          <w:rFonts w:ascii="Cambria" w:hAnsi="Cambria" w:cs="Times New Roman"/>
+          <w:color w:val="000000"/>
+        </w:rPr>
+        <w:t xml:space="preserve"> Sánchez, under whom I </w:t>
+      </w:r>
+      <w:proofErr w:type="gramStart"/>
+      <w:r>
+        <w:rPr>
+          <w:rFonts w:ascii="Cambria" w:hAnsi="Cambria" w:cs="Times New Roman"/>
+          <w:color w:val="000000"/>
+        </w:rPr>
+        <w:t>undertook  a</w:t>
+      </w:r>
+      <w:proofErr w:type="gramEnd"/>
+      <w:r>
+        <w:rPr>
+          <w:rFonts w:ascii="Cambria" w:hAnsi="Cambria" w:cs="Times New Roman"/>
+          <w:color w:val="000000"/>
+        </w:rPr>
+        <w:t xml:space="preserve"> research internship utilizing  the University's state of the art Motion Capture laboratory. The purpose of the research was to </w:t>
       </w:r>
       <w:proofErr w:type="spellStart"/>
       <w:r>
+        <w:rPr>
+          <w:rFonts w:ascii="Cambria" w:hAnsi="Cambria" w:cs="Times New Roman"/>
+          <w:color w:val="000000"/>
+        </w:rPr>
         <w:t>analyse</w:t>
       </w:r>
       <w:proofErr w:type="spellEnd"/>
       <w:r>
-        <w:t xml:space="preserve"> the</w:t>
-      </w:r>
-      <w:r>
-        <w:t xml:space="preserve"> precision of the equipment in order to determine </w:t>
-      </w:r>
-      <w:r>
-        <w:t>whether</w:t>
-      </w:r>
-      <w:r>
-        <w:t xml:space="preserve"> partnership</w:t>
-      </w:r>
-      <w:r>
-        <w:t>s</w:t>
-      </w:r>
-      <w:r>
-        <w:t xml:space="preserve"> with local hospitals would </w:t>
-      </w:r>
-      <w:r>
-        <w:t>prove</w:t>
-      </w:r>
-      <w:r>
-        <w:t xml:space="preserve"> beneficial </w:t>
-      </w:r>
-      <w:r>
-        <w:t>by bettering the</w:t>
-      </w:r>
-      <w:r>
-        <w:t xml:space="preserve"> diagnosis</w:t>
-      </w:r>
-      <w:r>
-        <w:t xml:space="preserve"> </w:t>
-      </w:r>
-      <w:r>
-        <w:t xml:space="preserve">of patients with </w:t>
-      </w:r>
-      <w:r>
-        <w:t>disabilities</w:t>
-      </w:r>
-      <w:r>
-        <w:t xml:space="preserve"> and thus, helping the hospitals provide a more appropriate treatment</w:t>
-      </w:r>
-      <w:r>
-        <w:t>.</w:t>
-      </w:r>
-      <w:r>
-        <w:t xml:space="preserve"> The result was</w:t>
-      </w:r>
-      <w:r>
-        <w:t xml:space="preserve"> </w:t>
-      </w:r>
-      <w:r>
-        <w:t>a collection</w:t>
-      </w:r>
-      <w:r>
-        <w:t xml:space="preserve"> of </w:t>
-      </w:r>
-      <w:r>
-        <w:t xml:space="preserve">interesting </w:t>
-      </w:r>
-      <w:r>
-        <w:t>data for the hospital boards</w:t>
-      </w:r>
-      <w:r>
-        <w:t xml:space="preserve"> to audit</w:t>
-      </w:r>
-      <w:r>
-        <w:t>. Unfortunately, bureaucratic</w:t>
-      </w:r>
-      <w:r>
-        <w:t xml:space="preserve"> hurdles eventually thwarted </w:t>
-      </w:r>
-      <w:r>
-        <w:t xml:space="preserve">the </w:t>
+        <w:rPr>
+          <w:rFonts w:ascii="Cambria" w:hAnsi="Cambria" w:cs="Times New Roman"/>
+          <w:color w:val="000000"/>
+        </w:rPr>
+        <w:t xml:space="preserve"> the precision of the equipment in order to determine whether motion data profiling via BLADE would prove beneficial for the diagnosis of patients with disabilities</w:t>
+      </w:r>
+      <w:proofErr w:type="gramStart"/>
+      <w:r>
+        <w:rPr>
+          <w:rFonts w:ascii="Cambria" w:hAnsi="Cambria" w:cs="Times New Roman"/>
+          <w:color w:val="000000"/>
+        </w:rPr>
+        <w:t>;</w:t>
+      </w:r>
+      <w:proofErr w:type="gramEnd"/>
+      <w:r>
+        <w:rPr>
+          <w:rFonts w:ascii="Cambria" w:hAnsi="Cambria" w:cs="Times New Roman"/>
+          <w:color w:val="000000"/>
+        </w:rPr>
+        <w:t xml:space="preserve"> treatment targeting optimizations being the end goal. Bureaucratic hurdles ultimately impeded the furthering of the diagnosis project, yet the data collected gave the hospital auditing board sound insight for further study on </w:t>
       </w:r>
       <w:proofErr w:type="spellStart"/>
       <w:r>
-        <w:t>furtherment</w:t>
+        <w:rPr>
+          <w:rFonts w:ascii="Cambria" w:hAnsi="Cambria" w:cs="Times New Roman"/>
+          <w:color w:val="000000"/>
+        </w:rPr>
+        <w:t>mocap</w:t>
       </w:r>
       <w:proofErr w:type="spellEnd"/>
       <w:r>
-        <w:t xml:space="preserve"> of </w:t>
-      </w:r>
-      <w:r>
-        <w:t>this project.</w:t>
+        <w:rPr>
+          <w:rFonts w:ascii="Cambria" w:hAnsi="Cambria" w:cs="Times New Roman"/>
+          <w:color w:val="000000"/>
+        </w:rPr>
+        <w:t>-based diagnosis of physical atrophy.</w:t>
       </w:r>
     </w:p>
     <w:p>
       <w:pPr>
-        <w:jc w:val="both"/>
+        <w:rPr>
+          <w:rFonts w:ascii="Times" w:eastAsia="Times New Roman" w:hAnsi="Times" w:cs="Times New Roman"/>
+          <w:sz w:val="20"/>
+          <w:szCs w:val="20"/>
+        </w:rPr>
       </w:pPr>
     </w:p>
     <w:p>
       <w:pPr>
         <w:jc w:val="both"/>
-      </w:pPr>
-      <w:r>
-        <w:t>Towards the end of my undergraduate studies I go</w:t>
-      </w:r>
-      <w:r>
-        <w:t xml:space="preserve">t the chance to develop </w:t>
+        <w:rPr>
+          <w:rFonts w:ascii="Times" w:hAnsi="Times" w:cs="Times New Roman"/>
+          <w:sz w:val="20"/>
+          <w:szCs w:val="20"/>
+        </w:rPr>
+      </w:pPr>
+      <w:r>
+        <w:rPr>
+          <w:rFonts w:ascii="Cambria" w:hAnsi="Cambria" w:cs="Times New Roman"/>
+          <w:color w:val="000000"/>
+        </w:rPr>
+        <w:t xml:space="preserve">Towards the end of my undergraduate studies I wrote a license plate recognition program, a project that I particularly enjoyed because it afforded me to combine previous knowledge, along with research into a new field, and a healthy dose of pragmatism. The concoction was a crossbreed between </w:t>
+      </w:r>
+      <w:proofErr w:type="spellStart"/>
+      <w:r>
+        <w:rPr>
+          <w:rFonts w:ascii="Cambria" w:hAnsi="Cambria" w:cs="Times New Roman"/>
+          <w:color w:val="000000"/>
+        </w:rPr>
+        <w:t>backpropagation</w:t>
+      </w:r>
+      <w:proofErr w:type="spellEnd"/>
+      <w:r>
+        <w:rPr>
+          <w:rFonts w:ascii="Cambria" w:hAnsi="Cambria" w:cs="Times New Roman"/>
+          <w:color w:val="000000"/>
+        </w:rPr>
+        <w:t xml:space="preserve"> neural networks and </w:t>
+      </w:r>
+      <w:proofErr w:type="spellStart"/>
+      <w:r>
+        <w:rPr>
+          <w:rFonts w:ascii="Cambria" w:hAnsi="Cambria" w:cs="Times New Roman"/>
+          <w:color w:val="000000"/>
+        </w:rPr>
+        <w:t>kohonen</w:t>
+      </w:r>
+      <w:proofErr w:type="spellEnd"/>
+      <w:r>
+        <w:rPr>
+          <w:rFonts w:ascii="Cambria" w:hAnsi="Cambria" w:cs="Times New Roman"/>
+          <w:color w:val="000000"/>
+        </w:rPr>
+        <w:t xml:space="preserve"> maps with the purpose of examining the effect that a set of prerecorded associations between letters and numbers (in the </w:t>
+      </w:r>
+      <w:proofErr w:type="spellStart"/>
+      <w:r>
+        <w:rPr>
+          <w:rFonts w:ascii="Cambria" w:hAnsi="Cambria" w:cs="Times New Roman"/>
+          <w:color w:val="000000"/>
+        </w:rPr>
+        <w:t>kohonen</w:t>
+      </w:r>
+      <w:proofErr w:type="spellEnd"/>
+      <w:r>
+        <w:rPr>
+          <w:rFonts w:ascii="Cambria" w:hAnsi="Cambria" w:cs="Times New Roman"/>
+          <w:color w:val="000000"/>
+        </w:rPr>
+        <w:t xml:space="preserve"> map) would have on the learning speed and accuracy of the neural network.  The result was that the time it took the system to reach the cusp of the learning curve, and consequently achieve a state of reliable results was cut in half. The net effect that it had on me was much greater, however. It gave me a realistic sense of what applying cutting edge knowledge into a software development process entailed and I discovered how gratifying it is to stoke that flame. I decided then that I would not settle for less than this experience throughout my career; the thrill and sense of accomplishment that this manner of </w:t>
       </w:r>
       <w:proofErr w:type="gramStart"/>
       <w:r>
-        <w:t>a</w:t>
-      </w:r>
-      <w:r>
-        <w:t xml:space="preserve"> </w:t>
-      </w:r>
-      <w:r>
-        <w:t>license</w:t>
+        <w:rPr>
+          <w:rFonts w:ascii="Cambria" w:hAnsi="Cambria" w:cs="Times New Roman"/>
+          <w:color w:val="000000"/>
+        </w:rPr>
+        <w:t>problem-solving</w:t>
       </w:r>
       <w:proofErr w:type="gramEnd"/>
       <w:r>
-        <w:t xml:space="preserve"> plate recognition</w:t>
-      </w:r>
-      <w:r>
-        <w:t xml:space="preserve"> software, a project that I particularly enjoyed due to the fact that I was able to combine previous knowledge and research </w:t>
-      </w:r>
-      <w:r>
-        <w:t>with pragmatism</w:t>
-      </w:r>
-      <w:r>
-        <w:t xml:space="preserve">. </w:t>
-      </w:r>
-      <w:r>
-        <w:t xml:space="preserve">I concocted a cross breed between </w:t>
-      </w:r>
-      <w:proofErr w:type="spellStart"/>
-      <w:r>
-        <w:t>backpropagation</w:t>
-      </w:r>
-      <w:proofErr w:type="spellEnd"/>
-      <w:r>
-        <w:t xml:space="preserve"> ne</w:t>
-      </w:r>
-      <w:r>
-        <w:t xml:space="preserve">ural networks and </w:t>
-      </w:r>
-      <w:proofErr w:type="spellStart"/>
-      <w:r>
-        <w:t>kohonen</w:t>
-      </w:r>
-      <w:proofErr w:type="spellEnd"/>
-      <w:r>
-        <w:t xml:space="preserve"> maps with the purpose of examining</w:t>
-      </w:r>
-      <w:r>
-        <w:t xml:space="preserve"> the effect that a set of prerecorded </w:t>
-      </w:r>
-      <w:r>
-        <w:t xml:space="preserve">associations between letters and numbers </w:t>
-      </w:r>
-      <w:r>
-        <w:t xml:space="preserve">(in the </w:t>
-      </w:r>
-      <w:proofErr w:type="spellStart"/>
-      <w:r>
-        <w:t>kohonen</w:t>
-      </w:r>
-      <w:proofErr w:type="spellEnd"/>
-      <w:r>
-        <w:t xml:space="preserve"> map) </w:t>
-      </w:r>
-      <w:r>
-        <w:t>would have in the learning speed and accuracy of the neural network.</w:t>
-      </w:r>
-      <w:r>
-        <w:t xml:space="preserve">  As a result, the time it took the system to reach the cusp</w:t>
-      </w:r>
-      <w:r>
-        <w:t xml:space="preserve"> of the learning curve, and consequently</w:t>
-      </w:r>
-      <w:r>
-        <w:t xml:space="preserve"> achieve a state of reliable </w:t>
-      </w:r>
-      <w:r>
-        <w:t xml:space="preserve">results </w:t>
-      </w:r>
-      <w:r>
-        <w:t>was reduced to half</w:t>
-      </w:r>
-      <w:r>
-        <w:t xml:space="preserve">. </w:t>
-      </w:r>
-      <w:r>
-        <w:t>T</w:t>
-      </w:r>
-      <w:r>
-        <w:t>he net effect that it had on me was much greater,</w:t>
-      </w:r>
-      <w:r>
-        <w:t xml:space="preserve"> though. I</w:t>
-      </w:r>
-      <w:r>
-        <w:t xml:space="preserve">t gave me a </w:t>
-      </w:r>
-      <w:r>
-        <w:t>realistic sense</w:t>
-      </w:r>
-      <w:r>
-        <w:t xml:space="preserve"> of what applying cutting edge knowledge into a software development process </w:t>
-      </w:r>
-      <w:r>
-        <w:t xml:space="preserve">entailed and </w:t>
-      </w:r>
-      <w:r>
-        <w:t>I</w:t>
-      </w:r>
-      <w:r>
-        <w:t xml:space="preserve"> </w:t>
-      </w:r>
-      <w:r>
-        <w:t xml:space="preserve">also </w:t>
-      </w:r>
-      <w:r>
-        <w:t xml:space="preserve">got to </w:t>
-      </w:r>
-      <w:r>
-        <w:t>enjoy</w:t>
-      </w:r>
-      <w:r>
-        <w:t xml:space="preserve"> the sensation of</w:t>
-      </w:r>
-      <w:r>
-        <w:t xml:space="preserve"> </w:t>
-      </w:r>
-      <w:r>
-        <w:t>stoking a flame</w:t>
-      </w:r>
-      <w:r>
-        <w:t xml:space="preserve"> </w:t>
-      </w:r>
-      <w:r>
-        <w:t xml:space="preserve">inside </w:t>
-      </w:r>
-      <w:r>
-        <w:t>my</w:t>
-      </w:r>
-      <w:r>
-        <w:t>self</w:t>
-      </w:r>
-      <w:r>
-        <w:t>; a sensation that</w:t>
-      </w:r>
-      <w:r>
-        <w:t xml:space="preserve"> </w:t>
-      </w:r>
-      <w:r>
-        <w:t xml:space="preserve">I have only </w:t>
-      </w:r>
-      <w:r>
-        <w:t xml:space="preserve">ever </w:t>
-      </w:r>
-      <w:r>
-        <w:t>attained</w:t>
-      </w:r>
-      <w:r>
-        <w:t xml:space="preserve"> </w:t>
-      </w:r>
-      <w:r>
-        <w:t>through</w:t>
-      </w:r>
-      <w:r>
-        <w:t xml:space="preserve"> </w:t>
-      </w:r>
-      <w:r>
-        <w:t xml:space="preserve">curiosity </w:t>
-      </w:r>
-      <w:r>
-        <w:t>stemming</w:t>
-      </w:r>
-      <w:r>
-        <w:t xml:space="preserve"> into discovery and achievement. I knew then that this was an experience I wanted to repeat throughout my career.</w:t>
+        <w:rPr>
+          <w:rFonts w:ascii="Cambria" w:hAnsi="Cambria" w:cs="Times New Roman"/>
+          <w:color w:val="000000"/>
+        </w:rPr>
+        <w:t xml:space="preserve"> yields.</w:t>
       </w:r>
     </w:p>
     <w:p>
       <w:pPr>
-        <w:jc w:val="both"/>
+        <w:rPr>
+          <w:rFonts w:ascii="Times" w:eastAsia="Times New Roman" w:hAnsi="Times" w:cs="Times New Roman"/>
+          <w:sz w:val="20"/>
+          <w:szCs w:val="20"/>
+        </w:rPr>
       </w:pPr>
     </w:p>
     <w:p>
       <w:pPr>
         <w:jc w:val="both"/>
-      </w:pPr>
-      <w:r>
-        <w:t xml:space="preserve">Upon my graduation I was able to obtain a job in software development at HP, working </w:t>
-      </w:r>
-      <w:r>
-        <w:t>at</w:t>
-      </w:r>
-      <w:r>
-        <w:t xml:space="preserve"> the </w:t>
-      </w:r>
-      <w:r>
-        <w:t>intranet</w:t>
-      </w:r>
-      <w:r>
-        <w:t xml:space="preserve"> search </w:t>
-      </w:r>
-      <w:r>
-        <w:t xml:space="preserve">department for the 300, 000 HP employees. </w:t>
-      </w:r>
-      <w:r>
-        <w:t>Before long, I</w:t>
-      </w:r>
-      <w:r>
-        <w:t xml:space="preserve"> realized that the workloads between the software development and the </w:t>
-      </w:r>
-      <w:r>
-        <w:t>quality assurance</w:t>
-      </w:r>
-      <w:r>
-        <w:t xml:space="preserve"> </w:t>
-      </w:r>
-      <w:r>
-        <w:t>teams</w:t>
-      </w:r>
-      <w:r>
-        <w:t xml:space="preserve"> were cyclic and altern</w:t>
-      </w:r>
-      <w:r>
-        <w:t xml:space="preserve">ated, so I decided to volunteer to help ease </w:t>
-      </w:r>
-      <w:r>
-        <w:t>QA</w:t>
-      </w:r>
-      <w:r>
-        <w:t xml:space="preserve"> workload while it was at its peak since it coincid</w:t>
-      </w:r>
-      <w:r>
-        <w:t xml:space="preserve">ed with my workload being at its nadir. </w:t>
-      </w:r>
-      <w:r>
-        <w:t xml:space="preserve">I got to learn things </w:t>
-      </w:r>
-      <w:r>
-        <w:t>like test case development and</w:t>
-      </w:r>
-      <w:r>
-        <w:t xml:space="preserve"> software testing automation </w:t>
-      </w:r>
-      <w:r>
-        <w:t>as well as</w:t>
-      </w:r>
-      <w:r>
-        <w:t xml:space="preserve"> tools like </w:t>
+        <w:rPr>
+          <w:rFonts w:ascii="Times" w:hAnsi="Times" w:cs="Times New Roman"/>
+          <w:sz w:val="20"/>
+          <w:szCs w:val="20"/>
+        </w:rPr>
+      </w:pPr>
+      <w:r>
+        <w:rPr>
+          <w:rFonts w:ascii="Cambria" w:hAnsi="Cambria" w:cs="Times New Roman"/>
+          <w:color w:val="000000"/>
+        </w:rPr>
+        <w:t xml:space="preserve">Upon graduating I took an offer from HP to join them as a software developer working at the intranet search department which services requests for 300, 000 HP employees. Before long I realized that the workloads between the software development and quality assurance teams were cyclic and alternated, so I decided to volunteer to help ease QA workload while it was at its peak since it coincided with my workload being at its lowest. This proved instructive in things like test case development and software testing automation as well as tools like </w:t>
       </w:r>
       <w:proofErr w:type="spellStart"/>
       <w:r>
+        <w:rPr>
+          <w:rFonts w:ascii="Cambria" w:hAnsi="Cambria" w:cs="Times New Roman"/>
+          <w:color w:val="000000"/>
+        </w:rPr>
         <w:t>Jmeter</w:t>
       </w:r>
       <w:proofErr w:type="spellEnd"/>
       <w:r>
-        <w:t xml:space="preserve"> for web load testing and Quality Test Pro for automation</w:t>
-      </w:r>
-      <w:r>
-        <w:t>, but more importantly, it gave me a different perspective to software development</w:t>
-      </w:r>
-      <w:r>
-        <w:t xml:space="preserve">. I have since then, </w:t>
-      </w:r>
-      <w:r>
-        <w:t xml:space="preserve">tried to incorporate </w:t>
-      </w:r>
-      <w:r>
-        <w:t xml:space="preserve">that </w:t>
-      </w:r>
-      <w:r>
-        <w:t>mindset</w:t>
-      </w:r>
-      <w:r>
-        <w:t xml:space="preserve"> to</w:t>
-      </w:r>
-      <w:r>
-        <w:t xml:space="preserve"> my projects through unit testing and test driven development</w:t>
-      </w:r>
-      <w:r>
-        <w:t>.</w:t>
+        <w:rPr>
+          <w:rFonts w:ascii="Cambria" w:hAnsi="Cambria" w:cs="Times New Roman"/>
+          <w:color w:val="000000"/>
+        </w:rPr>
+        <w:t xml:space="preserve"> for web load testing and Quality Test Pro for automation, but more importantly, it provided me with a different perspective on software development, which led to the incorporation of that mindset to my projects through unit testing and test driven development.</w:t>
       </w:r>
     </w:p>
     <w:p>
       <w:pPr>
-        <w:jc w:val="both"/>
+        <w:rPr>
+          <w:rFonts w:ascii="Times" w:eastAsia="Times New Roman" w:hAnsi="Times" w:cs="Times New Roman"/>
+          <w:sz w:val="20"/>
+          <w:szCs w:val="20"/>
+        </w:rPr>
       </w:pPr>
     </w:p>
     <w:p>
       <w:pPr>
         <w:jc w:val="both"/>
-      </w:pPr>
-      <w:r>
-        <w:t xml:space="preserve">I </w:t>
-      </w:r>
-      <w:r>
-        <w:t>then</w:t>
-      </w:r>
-      <w:r>
-        <w:t xml:space="preserve"> got</w:t>
-      </w:r>
-      <w:r>
-        <w:t xml:space="preserve"> more involved in the indexing proc</w:t>
-      </w:r>
-      <w:r>
-        <w:t>ess of the Internal Search tool. There</w:t>
-      </w:r>
-      <w:r>
-        <w:t>,</w:t>
-      </w:r>
-      <w:r>
-        <w:t xml:space="preserve"> </w:t>
-      </w:r>
-      <w:r>
-        <w:t xml:space="preserve">I </w:t>
-      </w:r>
-      <w:r>
-        <w:t>had my first</w:t>
-      </w:r>
-      <w:r>
-        <w:t xml:space="preserve"> </w:t>
-      </w:r>
-      <w:r>
-        <w:t>encounter with the</w:t>
-      </w:r>
-      <w:r>
-        <w:t xml:space="preserve"> Python programming language.</w:t>
-      </w:r>
-      <w:r>
-        <w:t xml:space="preserve"> </w:t>
-      </w:r>
-      <w:r>
-        <w:t xml:space="preserve">I </w:t>
-      </w:r>
-      <w:r>
-        <w:t>soon fell in love with it and</w:t>
-      </w:r>
-      <w:r>
-        <w:t xml:space="preserve"> </w:t>
-      </w:r>
-      <w:r>
-        <w:t xml:space="preserve">decided to learn on my own. Within a year </w:t>
-      </w:r>
-      <w:r>
-        <w:t>I was put in charge of all the P</w:t>
-      </w:r>
-      <w:r>
-        <w:t xml:space="preserve">ython development for </w:t>
-      </w:r>
-      <w:r>
-        <w:t>Internal Search and given the title of "Python expert" within the team.</w:t>
+        <w:rPr>
+          <w:rFonts w:ascii="Times" w:hAnsi="Times" w:cs="Times New Roman"/>
+          <w:sz w:val="20"/>
+          <w:szCs w:val="20"/>
+        </w:rPr>
+      </w:pPr>
+      <w:r>
+        <w:rPr>
+          <w:rFonts w:ascii="Cambria" w:hAnsi="Cambria" w:cs="Times New Roman"/>
+          <w:color w:val="000000"/>
+        </w:rPr>
+        <w:t>I then got more involved in the indexing process of the Internal Search tool. There I had my first encounter with Python and I soon fell in love with it. Within a year I was put in charge of all the Python development for Internal Search and given the title of "Python expert" within the team.</w:t>
       </w:r>
     </w:p>
     <w:p>
       <w:pPr>
-        <w:jc w:val="both"/>
+        <w:rPr>
+          <w:rFonts w:ascii="Times" w:eastAsia="Times New Roman" w:hAnsi="Times" w:cs="Times New Roman"/>
+          <w:sz w:val="20"/>
+          <w:szCs w:val="20"/>
+        </w:rPr>
       </w:pPr>
     </w:p>
     <w:p>
       <w:pPr>
         <w:jc w:val="both"/>
-      </w:pPr>
-      <w:r>
+        <w:rPr>
+          <w:rFonts w:ascii="Times" w:hAnsi="Times" w:cs="Times New Roman"/>
+          <w:sz w:val="20"/>
+          <w:szCs w:val="20"/>
+        </w:rPr>
+      </w:pPr>
+      <w:r>
+        <w:rPr>
+          <w:rFonts w:ascii="Cambria" w:hAnsi="Cambria" w:cs="Times New Roman"/>
+          <w:color w:val="000000"/>
+        </w:rPr>
         <w:lastRenderedPageBreak/>
-        <w:t xml:space="preserve">As I </w:t>
-      </w:r>
-      <w:r>
-        <w:t>continued</w:t>
-      </w:r>
-      <w:r>
-        <w:t xml:space="preserve"> through my path of learning new skills and facing new challenges at </w:t>
-      </w:r>
-      <w:r>
-        <w:t>HP, I was offered the</w:t>
-      </w:r>
-      <w:r>
-        <w:t xml:space="preserve"> position</w:t>
-      </w:r>
-      <w:r>
-        <w:t xml:space="preserve"> of</w:t>
-      </w:r>
-      <w:r>
-        <w:t xml:space="preserve"> Integration </w:t>
-      </w:r>
-      <w:r>
-        <w:t xml:space="preserve">Consultant, which </w:t>
-      </w:r>
-      <w:r>
-        <w:t>encompassed</w:t>
-      </w:r>
-      <w:r>
-        <w:t xml:space="preserve"> a </w:t>
-      </w:r>
-      <w:r>
-        <w:t>greater</w:t>
-      </w:r>
-      <w:r>
-        <w:t xml:space="preserve"> paycheck and fewer headac</w:t>
-      </w:r>
-      <w:r>
-        <w:t xml:space="preserve">hes from technical difficulties. </w:t>
-      </w:r>
-      <w:r>
-        <w:t xml:space="preserve">I </w:t>
-      </w:r>
-      <w:r>
-        <w:t>joyously</w:t>
-      </w:r>
-      <w:r>
-        <w:t xml:space="preserve"> accepted. </w:t>
-      </w:r>
-      <w:r>
-        <w:t xml:space="preserve">However, I soon </w:t>
-      </w:r>
-      <w:r>
-        <w:t>realize</w:t>
-      </w:r>
-      <w:r>
-        <w:t xml:space="preserve">d </w:t>
-      </w:r>
-      <w:r>
-        <w:t xml:space="preserve">that it </w:t>
-      </w:r>
-      <w:r>
-        <w:t xml:space="preserve">came at the cost of the everyday challenges to which I had grown so fond and the learning </w:t>
-      </w:r>
-      <w:r>
-        <w:t>they demand</w:t>
-      </w:r>
-      <w:r>
-        <w:t xml:space="preserve">. </w:t>
-      </w:r>
-      <w:r>
-        <w:t xml:space="preserve">It was at this time that I left HP and decided I needed to take a step back and think very carefully </w:t>
-      </w:r>
-      <w:r>
-        <w:t xml:space="preserve">about </w:t>
-      </w:r>
-      <w:r>
-        <w:t>the path towards which I wanted to steer my career.</w:t>
+        <w:t>As I continued down my path, learning new skills and facing new challenges at HP, I got a job offer for the position of Integration Consultant, which encompassed a greater paycheck and fewer headaches from technical difficulties. I joyously accepted. However I soon realized that it came at the cost of the everyday challenges which I had grown so fond of, and the learning they entailed. It was at this time that I left HP and decided I needed to take a step back and reflect very carefully on the path towards which I wanted to steer my career.</w:t>
       </w:r>
     </w:p>
     <w:p>
       <w:pPr>
-        <w:jc w:val="both"/>
-      </w:pPr>
+        <w:rPr>
+          <w:rFonts w:ascii="Times" w:eastAsia="Times New Roman" w:hAnsi="Times" w:cs="Times New Roman"/>
+          <w:sz w:val="20"/>
+          <w:szCs w:val="20"/>
+        </w:rPr>
+      </w:pPr>
+      <w:r>
+        <w:rPr>
+          <w:rFonts w:ascii="Times" w:eastAsia="Times New Roman" w:hAnsi="Times" w:cs="Times New Roman"/>
+          <w:sz w:val="20"/>
+          <w:szCs w:val="20"/>
+        </w:rPr>
+        <w:br/>
+      </w:r>
+      <w:r>
+        <w:rPr>
+          <w:rFonts w:ascii="Cambria" w:eastAsia="Times New Roman" w:hAnsi="Cambria" w:cs="Times New Roman"/>
+          <w:color w:val="000000"/>
+        </w:rPr>
+        <w:t xml:space="preserve">Auspiciously, a rock climbing accident that resulted in surgery and a </w:t>
+      </w:r>
+      <w:proofErr w:type="gramStart"/>
+      <w:r>
+        <w:rPr>
+          <w:rFonts w:ascii="Cambria" w:eastAsia="Times New Roman" w:hAnsi="Cambria" w:cs="Times New Roman"/>
+          <w:color w:val="000000"/>
+        </w:rPr>
+        <w:t>six month</w:t>
+      </w:r>
+      <w:proofErr w:type="gramEnd"/>
+      <w:r>
+        <w:rPr>
+          <w:rFonts w:ascii="Cambria" w:eastAsia="Times New Roman" w:hAnsi="Cambria" w:cs="Times New Roman"/>
+          <w:color w:val="000000"/>
+        </w:rPr>
+        <w:t xml:space="preserve"> rehabilitation period supplied an opportunity to collect myself and emerge with a new vantage point. During this period I decided that it was time for me to go back out there and try to make a difference in the world, while consistently facing new challenges. I got my current job developing software for small businesses at a startup c</w:t>
+      </w:r>
+      <w:r>
+        <w:rPr>
+          <w:rFonts w:ascii="Cambria" w:eastAsia="Times New Roman" w:hAnsi="Cambria" w:cs="Times New Roman"/>
+          <w:color w:val="000000"/>
+        </w:rPr>
+        <w:t xml:space="preserve">ompany called </w:t>
+      </w:r>
+      <w:proofErr w:type="spellStart"/>
+      <w:r>
+        <w:rPr>
+          <w:rFonts w:ascii="Cambria" w:eastAsia="Times New Roman" w:hAnsi="Cambria" w:cs="Times New Roman"/>
+          <w:color w:val="000000"/>
+        </w:rPr>
+        <w:t>Messoft</w:t>
+      </w:r>
+      <w:proofErr w:type="spellEnd"/>
+      <w:r>
+        <w:rPr>
+          <w:rFonts w:ascii="Cambria" w:eastAsia="Times New Roman" w:hAnsi="Cambria" w:cs="Times New Roman"/>
+          <w:color w:val="000000"/>
+        </w:rPr>
+        <w:t xml:space="preserve"> and began</w:t>
+      </w:r>
+      <w:r>
+        <w:rPr>
+          <w:rFonts w:ascii="Cambria" w:eastAsia="Times New Roman" w:hAnsi="Cambria" w:cs="Times New Roman"/>
+          <w:color w:val="000000"/>
+        </w:rPr>
+        <w:t> the long process of searching for learning opportunities that would continue to “feed the flame”.</w:t>
+      </w:r>
     </w:p>
     <w:p>
       <w:pPr>
         <w:jc w:val="both"/>
       </w:pPr>
-      <w:r>
-        <w:t xml:space="preserve">During my hiatus from work I was involved in an accident </w:t>
-      </w:r>
-      <w:r>
-        <w:t xml:space="preserve">that resulted in a surgery and a six month rehabilitation </w:t>
-      </w:r>
-      <w:r>
-        <w:t>time-lapse</w:t>
-      </w:r>
+    </w:p>
+    <w:p>
+      <w:pPr>
+        <w:jc w:val="both"/>
+      </w:pPr>
+      <w:r>
+        <w:t xml:space="preserve">Sheffield's </w:t>
+      </w:r>
+      <w:r>
+        <w:t xml:space="preserve">MSc in Advanced Software Engineering program </w:t>
+      </w:r>
+      <w:r>
+        <w:t>looms large</w:t>
+      </w:r>
+      <w:r>
+        <w:t>, mostly due to its student-run software company (</w:t>
+      </w:r>
+      <w:proofErr w:type="spellStart"/>
+      <w:r>
+        <w:t>Genesys</w:t>
+      </w:r>
+      <w:proofErr w:type="spellEnd"/>
+      <w:r>
+        <w:t xml:space="preserve">), where I </w:t>
+      </w:r>
+      <w:r>
+        <w:t>expect to spend many an hour applying to</w:t>
+      </w:r>
+      <w:r>
+        <w:t xml:space="preserve"> practical, real world scenario</w:t>
+      </w:r>
+      <w:r>
+        <w:t>s</w:t>
+      </w:r>
+      <w:r>
+        <w:t xml:space="preserve"> the concepts learned throughout </w:t>
+      </w:r>
+      <w:r>
+        <w:t>my career</w:t>
+      </w:r>
+      <w:r>
+        <w:t>. This approach</w:t>
+      </w:r>
+      <w:r>
+        <w:t xml:space="preserve"> I believe is not </w:t>
+      </w:r>
+      <w:r>
+        <w:t>only</w:t>
+      </w:r>
+      <w:r>
+        <w:t xml:space="preserve"> well suited to my background and capabilities, but also to my motivation and long term career goals.</w:t>
+      </w:r>
+    </w:p>
+    <w:p>
+      <w:pPr>
+        <w:jc w:val="both"/>
+      </w:pPr>
+    </w:p>
+    <w:p>
+      <w:pPr>
+        <w:jc w:val="both"/>
+      </w:pPr>
       <w:bookmarkStart w:id="0" w:name="_GoBack"/>
       <w:bookmarkEnd w:id="0"/>
       <w:r>
-        <w:t xml:space="preserve"> that made my absence from the work for</w:t>
-      </w:r>
-      <w:r>
-        <w:t>ce longer than I had originally anticipated</w:t>
-      </w:r>
-      <w:r>
-        <w:t>,</w:t>
-      </w:r>
-      <w:r>
-        <w:t xml:space="preserve"> </w:t>
-      </w:r>
-      <w:r>
-        <w:t xml:space="preserve">but </w:t>
-      </w:r>
-      <w:r>
-        <w:t>that</w:t>
-      </w:r>
-      <w:r>
-        <w:t xml:space="preserve"> also gave me </w:t>
-      </w:r>
-      <w:r>
-        <w:t>a new</w:t>
-      </w:r>
-      <w:r>
-        <w:t xml:space="preserve"> </w:t>
-      </w:r>
-      <w:r>
-        <w:t>vantage point</w:t>
-      </w:r>
-      <w:r>
-        <w:t xml:space="preserve">, originated </w:t>
-      </w:r>
-      <w:r>
-        <w:t>from staying</w:t>
-      </w:r>
-      <w:r>
-        <w:t xml:space="preserve"> still in a world where</w:t>
-      </w:r>
-      <w:r>
-        <w:t xml:space="preserve"> everything seems so urgent and one is always busy</w:t>
-      </w:r>
-      <w:r>
-        <w:t>. D</w:t>
-      </w:r>
-      <w:r>
-        <w:t xml:space="preserve">uring this </w:t>
-      </w:r>
-      <w:r>
-        <w:t>period</w:t>
-      </w:r>
-      <w:r>
-        <w:t xml:space="preserve"> I decided that it was time for me to go back out there and try to make a differ</w:t>
-      </w:r>
-      <w:r>
-        <w:t>ence in the world</w:t>
-      </w:r>
-      <w:r>
-        <w:t xml:space="preserve"> so I got </w:t>
-      </w:r>
-      <w:r>
-        <w:t>my current</w:t>
-      </w:r>
-      <w:r>
-        <w:t xml:space="preserve"> job </w:t>
-      </w:r>
-      <w:r>
-        <w:t xml:space="preserve">developing software for small businesses </w:t>
-      </w:r>
-      <w:r>
-        <w:t>at a startup compa</w:t>
-      </w:r>
-      <w:r>
-        <w:t xml:space="preserve">ny called </w:t>
+        <w:t xml:space="preserve">In addition, Sheffield's Computer Science </w:t>
+      </w:r>
+      <w:r>
+        <w:t xml:space="preserve">program provides an ideal </w:t>
+      </w:r>
+      <w:r>
+        <w:t>climate</w:t>
+      </w:r>
+      <w:r>
+        <w:t xml:space="preserve"> for me to develop my interdisciplinary interests, particularly in the fields of speech recognition and artificial intelligence. </w:t>
+      </w:r>
+      <w:r>
+        <w:t xml:space="preserve">I was excited to find out that Dr. James A. R. Marshall </w:t>
+      </w:r>
+      <w:r>
+        <w:t xml:space="preserve">is a research supervisor at Sheffield. Dr. </w:t>
       </w:r>
       <w:proofErr w:type="spellStart"/>
       <w:r>
-        <w:t>Messoft</w:t>
+        <w:t>Marshalls</w:t>
+      </w:r>
+      <w:r>
+        <w:t>’s</w:t>
       </w:r>
       <w:proofErr w:type="spellEnd"/>
       <w:r>
-        <w:t xml:space="preserve">, </w:t>
-      </w:r>
-      <w:r>
-        <w:t xml:space="preserve">while at the same time I </w:t>
-      </w:r>
-      <w:r>
-        <w:t>started a long process of searching</w:t>
-      </w:r>
-      <w:r>
-        <w:t xml:space="preserve"> for learning </w:t>
-      </w:r>
-      <w:r>
-        <w:t xml:space="preserve">opportunities that </w:t>
-      </w:r>
-      <w:r>
-        <w:t>would be</w:t>
-      </w:r>
-      <w:r>
-        <w:t xml:space="preserve"> </w:t>
-      </w:r>
-      <w:r>
-        <w:t xml:space="preserve">both </w:t>
-      </w:r>
-      <w:r>
-        <w:t>challenging and motivating for me.</w:t>
-      </w:r>
-    </w:p>
-    <w:p>
-      <w:pPr>
-        <w:jc w:val="both"/>
-      </w:pPr>
-    </w:p>
-    <w:p>
-      <w:pPr>
-        <w:jc w:val="both"/>
-      </w:pPr>
-      <w:r>
-        <w:rPr>
-          <w:highlight w:val="yellow"/>
-        </w:rPr>
-        <w:t>Closing paragraph where I mention the reasons for choosing to apply to this program at this University (tailored to each of the Universities) goes here.</w:t>
-      </w:r>
-    </w:p>
-    <w:p>
-      <w:pPr>
-        <w:jc w:val="both"/>
-      </w:pPr>
-    </w:p>
-    <w:p>
-      <w:pPr>
-        <w:jc w:val="both"/>
-      </w:pPr>
+        <w:t xml:space="preserve"> journal article: “On optimal decision-making in brains and social insect colonies” served as reference and inspiration for one of mine own undergraduate research projects during the spring of 2010, titled: “</w:t>
+      </w:r>
+      <w:r>
+        <w:rPr>
+          <w:highlight w:val="green"/>
+        </w:rPr>
+        <w:t>find the name of my research and put it here</w:t>
+      </w:r>
+      <w:r>
+        <w:t>”</w:t>
+      </w:r>
+      <w:r>
+        <w:t>. These factors combined with the strength of Sheffield’s software engineering department would provide, I hope, a challenging but enjoyable environment.</w:t>
+      </w:r>
     </w:p>
     <w:sectPr>
       <w:pgSz w:w="11900" w:h="16840"/>
@@ -1456,6 +1111,22 @@
       <w:contextualSpacing/>
     </w:pPr>
   </w:style>
+  <w:style w:type="paragraph" w:styleId="NormalWeb">
+    <w:name w:val="Normal (Web)"/>
+    <w:basedOn w:val="Normal"/>
+    <w:uiPriority w:val="99"/>
+    <w:semiHidden/>
+    <w:unhideWhenUsed/>
+    <w:rsid w:val="00FB5A8B"/>
+    <w:pPr>
+      <w:spacing w:before="100" w:beforeAutospacing="1" w:after="100" w:afterAutospacing="1"/>
+    </w:pPr>
+    <w:rPr>
+      <w:rFonts w:ascii="Times" w:hAnsi="Times" w:cs="Times New Roman"/>
+      <w:sz w:val="20"/>
+      <w:szCs w:val="20"/>
+    </w:rPr>
+  </w:style>
 </w:styles>
 </file>
 
@@ -1652,6 +1323,22 @@
       <w:ind w:left="720"/>
       <w:contextualSpacing/>
     </w:pPr>
+  </w:style>
+  <w:style w:type="paragraph" w:styleId="NormalWeb">
+    <w:name w:val="Normal (Web)"/>
+    <w:basedOn w:val="Normal"/>
+    <w:uiPriority w:val="99"/>
+    <w:semiHidden/>
+    <w:unhideWhenUsed/>
+    <w:rsid w:val="00FB5A8B"/>
+    <w:pPr>
+      <w:spacing w:before="100" w:beforeAutospacing="1" w:after="100" w:afterAutospacing="1"/>
+    </w:pPr>
+    <w:rPr>
+      <w:rFonts w:ascii="Times" w:hAnsi="Times" w:cs="Times New Roman"/>
+      <w:sz w:val="20"/>
+      <w:szCs w:val="20"/>
+    </w:rPr>
   </w:style>
 </w:styles>
 </file>

</xml_diff>

<commit_message>
First polished draft for Sheffield
</commit_message>
<xml_diff>
--- a/Statement of Purpose.docx
+++ b/Statement of Purpose.docx
@@ -11,6 +11,7 @@
           <w:szCs w:val="20"/>
         </w:rPr>
       </w:pPr>
+      <w:bookmarkStart w:id="0" w:name="_GoBack"/>
       <w:r>
         <w:rPr>
           <w:rFonts w:ascii="Cambria" w:hAnsi="Cambria" w:cs="Times New Roman"/>
@@ -106,7 +107,21 @@
           <w:rFonts w:ascii="Cambria" w:hAnsi="Cambria" w:cs="Times New Roman"/>
           <w:color w:val="000000"/>
         </w:rPr>
-        <w:t xml:space="preserve"> de Monterrey”, I was fortunate enough to be mentored by PhD </w:t>
+        <w:t xml:space="preserve"> de Monterrey”, I was fortunate enough to be mentored by </w:t>
+      </w:r>
+      <w:r>
+        <w:rPr>
+          <w:rFonts w:ascii="Cambria" w:hAnsi="Cambria" w:cs="Times New Roman"/>
+          <w:color w:val="000000"/>
+        </w:rPr>
+        <w:t>Dr.</w:t>
+      </w:r>
+      <w:r>
+        <w:rPr>
+          <w:rFonts w:ascii="Cambria" w:hAnsi="Cambria" w:cs="Times New Roman"/>
+          <w:color w:val="000000"/>
+        </w:rPr>
+        <w:t xml:space="preserve"> </w:t>
       </w:r>
       <w:proofErr w:type="spellStart"/>
       <w:r>
@@ -122,23 +137,35 @@
           <w:rFonts w:ascii="Cambria" w:hAnsi="Cambria" w:cs="Times New Roman"/>
           <w:color w:val="000000"/>
         </w:rPr>
-        <w:t xml:space="preserve"> Sánchez, under whom I </w:t>
-      </w:r>
-      <w:proofErr w:type="gramStart"/>
-      <w:r>
-        <w:rPr>
-          <w:rFonts w:ascii="Cambria" w:hAnsi="Cambria" w:cs="Times New Roman"/>
-          <w:color w:val="000000"/>
-        </w:rPr>
-        <w:t>undertook  a</w:t>
-      </w:r>
-      <w:proofErr w:type="gramEnd"/>
-      <w:r>
-        <w:rPr>
-          <w:rFonts w:ascii="Cambria" w:hAnsi="Cambria" w:cs="Times New Roman"/>
-          <w:color w:val="000000"/>
-        </w:rPr>
-        <w:t xml:space="preserve"> research internship utilizing  the University's state of the art Motion Capture laboratory. The purpose of the research was to </w:t>
+        <w:t xml:space="preserve"> Sánchez,</w:t>
+      </w:r>
+      <w:r>
+        <w:rPr>
+          <w:rFonts w:ascii="Cambria" w:hAnsi="Cambria" w:cs="Times New Roman"/>
+          <w:color w:val="000000"/>
+        </w:rPr>
+        <w:t xml:space="preserve"> under whom I undertook</w:t>
+      </w:r>
+      <w:r>
+        <w:rPr>
+          <w:rFonts w:ascii="Cambria" w:hAnsi="Cambria" w:cs="Times New Roman"/>
+          <w:color w:val="000000"/>
+        </w:rPr>
+        <w:t> </w:t>
+      </w:r>
+      <w:r>
+        <w:rPr>
+          <w:rFonts w:ascii="Cambria" w:hAnsi="Cambria" w:cs="Times New Roman"/>
+          <w:color w:val="000000"/>
+        </w:rPr>
+        <w:t>a research internship utilizing</w:t>
+      </w:r>
+      <w:r>
+        <w:rPr>
+          <w:rFonts w:ascii="Cambria" w:hAnsi="Cambria" w:cs="Times New Roman"/>
+          <w:color w:val="000000"/>
+        </w:rPr>
+        <w:t xml:space="preserve"> the University's state of the art Motion Capture laboratory. The purpose of the research was to </w:t>
       </w:r>
       <w:proofErr w:type="spellStart"/>
       <w:r>
@@ -260,17 +287,29 @@
           <w:rFonts w:ascii="Cambria" w:hAnsi="Cambria" w:cs="Times New Roman"/>
           <w:color w:val="000000"/>
         </w:rPr>
-        <w:t xml:space="preserve"> map) would have on the learning speed and accuracy of the neural network.  The result was that the time it took the system to reach the cusp of the learning curve, and consequently achieve a state of reliable results was cut in half. The net effect that it had on me was much greater, however. It gave me a realistic sense of what applying cutting edge knowledge into a software development process entailed and I discovered how gratifying it is to stoke that flame. I decided then that I would not settle for less than this experience throughout my career; the thrill and sense of accomplishment that this manner of </w:t>
-      </w:r>
-      <w:proofErr w:type="gramStart"/>
-      <w:r>
-        <w:rPr>
-          <w:rFonts w:ascii="Cambria" w:hAnsi="Cambria" w:cs="Times New Roman"/>
-          <w:color w:val="000000"/>
-        </w:rPr>
-        <w:t>problem-solving</w:t>
-      </w:r>
-      <w:proofErr w:type="gramEnd"/>
+        <w:t xml:space="preserve"> map) would have on the learning speed and accuracy of the neural network.  The result was that the time it took the system to reach the cusp of the learning curve, and consequently achieve a state of reliable results was cut </w:t>
+      </w:r>
+      <w:r>
+        <w:rPr>
+          <w:rFonts w:ascii="Cambria" w:hAnsi="Cambria" w:cs="Times New Roman"/>
+          <w:color w:val="000000"/>
+        </w:rPr>
+        <w:t xml:space="preserve">in half. The net effect it </w:t>
+      </w:r>
+      <w:r>
+        <w:rPr>
+          <w:rFonts w:ascii="Cambria" w:hAnsi="Cambria" w:cs="Times New Roman"/>
+          <w:color w:val="000000"/>
+        </w:rPr>
+        <w:t xml:space="preserve">had on me was much greater, however. It gave me a realistic sense of what applying cutting edge knowledge into a software development process entailed and I discovered how gratifying it is to stoke that flame. I decided then that I would not settle for less than this experience throughout my career; the thrill and sense of accomplishment that this manner of </w:t>
+      </w:r>
+      <w:r>
+        <w:rPr>
+          <w:rFonts w:ascii="Cambria" w:hAnsi="Cambria" w:cs="Times New Roman"/>
+          <w:color w:val="000000"/>
+        </w:rPr>
+        <w:t>problem solving</w:t>
+      </w:r>
       <w:r>
         <w:rPr>
           <w:rFonts w:ascii="Cambria" w:hAnsi="Cambria" w:cs="Times New Roman"/>
@@ -318,7 +357,21 @@
           <w:rFonts w:ascii="Cambria" w:hAnsi="Cambria" w:cs="Times New Roman"/>
           <w:color w:val="000000"/>
         </w:rPr>
-        <w:t xml:space="preserve"> for web load testing and Quality Test Pro for automation, but more importantly, it provided me with a different perspective on software development, which led to the incorporation of that mindset to my projects through unit testing and test driven development.</w:t>
+        <w:t xml:space="preserve"> for web load testing and Quality Test Pro for auto</w:t>
+      </w:r>
+      <w:r>
+        <w:rPr>
+          <w:rFonts w:ascii="Cambria" w:hAnsi="Cambria" w:cs="Times New Roman"/>
+          <w:color w:val="000000"/>
+        </w:rPr>
+        <w:t>mation. M</w:t>
+      </w:r>
+      <w:r>
+        <w:rPr>
+          <w:rFonts w:ascii="Cambria" w:hAnsi="Cambria" w:cs="Times New Roman"/>
+          <w:color w:val="000000"/>
+        </w:rPr>
+        <w:t>ore importantly, it provided me with a different perspective on software development, which led to the incorporation of that mindset to my projects through unit testing and test driven development.</w:t>
       </w:r>
     </w:p>
     <w:p>
@@ -371,7 +424,56 @@
           <w:color w:val="000000"/>
         </w:rPr>
         <w:lastRenderedPageBreak/>
-        <w:t>As I continued down my path, learning new skills and facing new challenges at HP, I got a job offer for the position of Integration Consultant, which encompassed a greater paycheck and fewer headaches from technical difficulties. I joyously accepted. However I soon realized that it came at the cost of the everyday challenges which I had grown so fond of, and the learning they entailed. It was at this time that I left HP and decided I needed to take a step back and reflect very carefully on the path towards which I wanted to steer my career.</w:t>
+        <w:t>As I continued down my path, learning new skills and facing n</w:t>
+      </w:r>
+      <w:r>
+        <w:rPr>
+          <w:rFonts w:ascii="Cambria" w:hAnsi="Cambria" w:cs="Times New Roman"/>
+          <w:color w:val="000000"/>
+        </w:rPr>
+        <w:t>ew challenges at HP, I got an</w:t>
+      </w:r>
+      <w:r>
+        <w:rPr>
+          <w:rFonts w:ascii="Cambria" w:hAnsi="Cambria" w:cs="Times New Roman"/>
+          <w:color w:val="000000"/>
+        </w:rPr>
+        <w:t xml:space="preserve"> offer for the position of Integration Consultant, which encompassed a greater paycheck and fewer headaches </w:t>
+      </w:r>
+      <w:r>
+        <w:rPr>
+          <w:rFonts w:ascii="Cambria" w:hAnsi="Cambria" w:cs="Times New Roman"/>
+          <w:color w:val="000000"/>
+        </w:rPr>
+        <w:t>from</w:t>
+      </w:r>
+      <w:r>
+        <w:rPr>
+          <w:rFonts w:ascii="Cambria" w:hAnsi="Cambria" w:cs="Times New Roman"/>
+          <w:color w:val="000000"/>
+        </w:rPr>
+        <w:t xml:space="preserve"> technical difficulties. I joyously accepted</w:t>
+      </w:r>
+      <w:r>
+        <w:rPr>
+          <w:rFonts w:ascii="Cambria" w:hAnsi="Cambria" w:cs="Times New Roman"/>
+          <w:color w:val="000000"/>
+        </w:rPr>
+        <w:t xml:space="preserve"> the </w:t>
+      </w:r>
+      <w:r>
+        <w:rPr>
+          <w:rFonts w:ascii="Cambria" w:hAnsi="Cambria" w:cs="Times New Roman"/>
+          <w:color w:val="000000"/>
+        </w:rPr>
+        <w:t>job</w:t>
+      </w:r>
+      <w:r>
+        <w:rPr>
+          <w:rFonts w:ascii="Cambria" w:hAnsi="Cambria" w:cs="Times New Roman"/>
+          <w:color w:val="000000"/>
+        </w:rPr>
+        <w:t>. However I soon realized that it came at the cost of the everyday challenges which I had grown so fond of, and the learning they entailed. It was at this time that I left HP and decided I needed to take a step back and reflect very carefully on the path towards which I wanted to steer my career.</w:t>
       </w:r>
     </w:p>
     <w:p>
@@ -397,15 +499,13 @@
         </w:rPr>
         <w:t xml:space="preserve">Auspiciously, a rock climbing accident that resulted in surgery and a </w:t>
       </w:r>
-      <w:proofErr w:type="gramStart"/>
       <w:r>
         <w:rPr>
           <w:rFonts w:ascii="Cambria" w:eastAsia="Times New Roman" w:hAnsi="Cambria" w:cs="Times New Roman"/>
           <w:color w:val="000000"/>
         </w:rPr>
-        <w:t>six month</w:t>
-      </w:r>
-      <w:proofErr w:type="gramEnd"/>
+        <w:t>six-month</w:t>
+      </w:r>
       <w:r>
         <w:rPr>
           <w:rFonts w:ascii="Cambria" w:eastAsia="Times New Roman" w:hAnsi="Cambria" w:cs="Times New Roman"/>
@@ -510,8 +610,6 @@
       <w:pPr>
         <w:jc w:val="both"/>
       </w:pPr>
-      <w:bookmarkStart w:id="0" w:name="_GoBack"/>
-      <w:bookmarkEnd w:id="0"/>
       <w:r>
         <w:t xml:space="preserve">In addition, Sheffield's Computer Science </w:t>
       </w:r>
@@ -525,35 +623,172 @@
         <w:t xml:space="preserve"> for me to develop my interdisciplinary interests, particularly in the fields of speech recognition and artificial intelligence. </w:t>
       </w:r>
       <w:r>
-        <w:t xml:space="preserve">I was excited to find out that Dr. James A. R. Marshall </w:t>
+        <w:t xml:space="preserve">I was excited to find out that Dr. </w:t>
+      </w:r>
+      <w:proofErr w:type="spellStart"/>
+      <w:r>
+        <w:t>Eleni</w:t>
+      </w:r>
+      <w:proofErr w:type="spellEnd"/>
+      <w:r>
+        <w:t xml:space="preserve"> </w:t>
+      </w:r>
+      <w:proofErr w:type="spellStart"/>
+      <w:r>
+        <w:t>Vasilaki</w:t>
+      </w:r>
+      <w:proofErr w:type="spellEnd"/>
+      <w:r>
+        <w:t xml:space="preserve"> </w:t>
       </w:r>
       <w:r>
         <w:t xml:space="preserve">is a research supervisor at Sheffield. Dr. </w:t>
       </w:r>
       <w:proofErr w:type="spellStart"/>
       <w:r>
-        <w:t>Marshalls</w:t>
+        <w:t>Vasilaki</w:t>
       </w:r>
       <w:r>
         <w:t>’s</w:t>
       </w:r>
       <w:proofErr w:type="spellEnd"/>
       <w:r>
-        <w:t xml:space="preserve"> journal article: “On optimal decision-making in brains and social insect colonies” served as reference and inspiration for one of mine own undergraduate research projects during the spring of 2010, titled: “</w:t>
-      </w:r>
-      <w:r>
-        <w:rPr>
-          <w:highlight w:val="green"/>
-        </w:rPr>
-        <w:t>find the name of my research and put it here</w:t>
-      </w:r>
-      <w:r>
-        <w:t>”</w:t>
+        <w:t xml:space="preserve"> journal article: “</w:t>
+      </w:r>
+      <w:r>
+        <w:t xml:space="preserve">Perceptual Learning via Modification of Cortical Top-Down Signals” served as </w:t>
+      </w:r>
+      <w:r>
+        <w:t xml:space="preserve">inspiration for </w:t>
+      </w:r>
+      <w:r>
+        <w:t>my</w:t>
+      </w:r>
+      <w:r>
+        <w:t xml:space="preserve"> </w:t>
+      </w:r>
+      <w:r>
+        <w:t>aforementioned</w:t>
+      </w:r>
+      <w:r>
+        <w:t xml:space="preserve"> </w:t>
+      </w:r>
+      <w:r>
+        <w:t>license plate recognition software</w:t>
+      </w:r>
+      <w:r>
+        <w:t xml:space="preserve">, </w:t>
+      </w:r>
+      <w:r>
+        <w:t>in which</w:t>
+      </w:r>
+      <w:r>
+        <w:t xml:space="preserve"> a</w:t>
+      </w:r>
+      <w:r>
+        <w:t xml:space="preserve"> </w:t>
+      </w:r>
+      <w:proofErr w:type="spellStart"/>
+      <w:r>
+        <w:t>kohonen</w:t>
+      </w:r>
+      <w:proofErr w:type="spellEnd"/>
+      <w:r>
+        <w:t xml:space="preserve"> map </w:t>
+      </w:r>
+      <w:r>
+        <w:t xml:space="preserve">is used to </w:t>
+      </w:r>
+      <w:r>
+        <w:t>represent</w:t>
+      </w:r>
+      <w:r>
+        <w:t xml:space="preserve"> </w:t>
+      </w:r>
+      <w:r>
+        <w:t>the</w:t>
+      </w:r>
+      <w:r>
+        <w:t xml:space="preserve"> pre-wired per</w:t>
+      </w:r>
+      <w:r>
+        <w:t>ceptual ability</w:t>
+      </w:r>
+      <w:r>
+        <w:t xml:space="preserve"> </w:t>
+      </w:r>
+      <w:r>
+        <w:t xml:space="preserve">to </w:t>
+      </w:r>
+      <w:r>
+        <w:t>differentia</w:t>
+      </w:r>
+      <w:r>
+        <w:t xml:space="preserve">te </w:t>
+      </w:r>
+      <w:r>
+        <w:t xml:space="preserve">between </w:t>
+      </w:r>
+      <w:r>
+        <w:t>characters</w:t>
+      </w:r>
+      <w:r>
+        <w:t xml:space="preserve"> in a noise free</w:t>
+      </w:r>
+      <w:r>
+        <w:t xml:space="preserve"> environment </w:t>
+      </w:r>
+      <w:r>
+        <w:t xml:space="preserve">while </w:t>
+      </w:r>
+      <w:r>
+        <w:t xml:space="preserve">the </w:t>
+      </w:r>
+      <w:proofErr w:type="spellStart"/>
+      <w:r>
+        <w:t>backpropagation</w:t>
+      </w:r>
+      <w:proofErr w:type="spellEnd"/>
+      <w:r>
+        <w:t xml:space="preserve"> net</w:t>
+      </w:r>
+      <w:r>
+        <w:t>work simulates the</w:t>
+      </w:r>
+      <w:r>
+        <w:t xml:space="preserve"> top-down rewiring of the visual cortex described </w:t>
+      </w:r>
+      <w:r>
+        <w:t xml:space="preserve">by Dr. </w:t>
+      </w:r>
+      <w:proofErr w:type="spellStart"/>
+      <w:r>
+        <w:t>Vasilaki</w:t>
+      </w:r>
+      <w:proofErr w:type="spellEnd"/>
+      <w:r>
+        <w:t>, thus enabling the system to mitigate the effects of noise</w:t>
+      </w:r>
+      <w:r>
+        <w:t>, which is</w:t>
+      </w:r>
+      <w:r>
+        <w:t xml:space="preserve"> inheren</w:t>
+      </w:r>
+      <w:r>
+        <w:t>t to real world</w:t>
+      </w:r>
+      <w:r>
+        <w:t xml:space="preserve"> license plates</w:t>
+      </w:r>
+      <w:r>
+        <w:t xml:space="preserve"> pictures</w:t>
       </w:r>
       <w:r>
         <w:t>. These factors combined with the strength of Sheffield’s software engineering department would provide, I hope, a challenging but enjoyable environment.</w:t>
       </w:r>
     </w:p>
+    <w:bookmarkEnd w:id="0"/>
     <w:sectPr>
       <w:pgSz w:w="11900" w:h="16840"/>
       <w:pgMar w:top="1417" w:right="1701" w:bottom="1417" w:left="1701" w:header="708" w:footer="708" w:gutter="0"/>

</xml_diff>

<commit_message>
Second polished draft for Sheffield.
</commit_message>
<xml_diff>
--- a/Statement of Purpose.docx
+++ b/Statement of Purpose.docx
@@ -11,7 +11,6 @@
           <w:szCs w:val="20"/>
         </w:rPr>
       </w:pPr>
-      <w:bookmarkStart w:id="0" w:name="_GoBack"/>
       <w:r>
         <w:rPr>
           <w:rFonts w:ascii="Cambria" w:hAnsi="Cambria" w:cs="Times New Roman"/>
@@ -605,190 +604,191 @@
       <w:pPr>
         <w:jc w:val="both"/>
       </w:pPr>
-    </w:p>
-    <w:p>
-      <w:pPr>
-        <w:jc w:val="both"/>
-      </w:pPr>
-      <w:r>
-        <w:t xml:space="preserve">In addition, Sheffield's Computer Science </w:t>
-      </w:r>
-      <w:r>
-        <w:t xml:space="preserve">program provides an ideal </w:t>
-      </w:r>
-      <w:r>
-        <w:t>climate</w:t>
-      </w:r>
-      <w:r>
-        <w:t xml:space="preserve"> for me to develop my interdisciplinary interests, particularly in the fields of speech recognition and artificial intelligence. </w:t>
-      </w:r>
-      <w:r>
-        <w:t xml:space="preserve">I was excited to find out that Dr. </w:t>
-      </w:r>
-      <w:proofErr w:type="spellStart"/>
-      <w:r>
-        <w:t>Eleni</w:t>
-      </w:r>
-      <w:proofErr w:type="spellEnd"/>
-      <w:r>
-        <w:t xml:space="preserve"> </w:t>
-      </w:r>
-      <w:proofErr w:type="spellStart"/>
-      <w:r>
-        <w:t>Vasilaki</w:t>
-      </w:r>
-      <w:proofErr w:type="spellEnd"/>
-      <w:r>
-        <w:t xml:space="preserve"> </w:t>
-      </w:r>
-      <w:r>
-        <w:t xml:space="preserve">is a research supervisor at Sheffield. Dr. </w:t>
-      </w:r>
-      <w:proofErr w:type="spellStart"/>
-      <w:r>
-        <w:t>Vasilaki</w:t>
-      </w:r>
-      <w:r>
-        <w:t>’s</w:t>
-      </w:r>
-      <w:proofErr w:type="spellEnd"/>
-      <w:r>
-        <w:t xml:space="preserve"> journal article: “</w:t>
-      </w:r>
-      <w:r>
-        <w:t xml:space="preserve">Perceptual Learning via Modification of Cortical Top-Down Signals” served as </w:t>
-      </w:r>
-      <w:r>
-        <w:t xml:space="preserve">inspiration for </w:t>
-      </w:r>
-      <w:r>
-        <w:t>my</w:t>
-      </w:r>
-      <w:r>
-        <w:t xml:space="preserve"> </w:t>
-      </w:r>
-      <w:r>
-        <w:t>aforementioned</w:t>
-      </w:r>
-      <w:r>
-        <w:t xml:space="preserve"> </w:t>
-      </w:r>
-      <w:r>
-        <w:t>license plate recognition software</w:t>
-      </w:r>
-      <w:r>
-        <w:t xml:space="preserve">, </w:t>
-      </w:r>
-      <w:r>
-        <w:t>in which</w:t>
-      </w:r>
-      <w:r>
-        <w:t xml:space="preserve"> a</w:t>
-      </w:r>
-      <w:r>
-        <w:t xml:space="preserve"> </w:t>
-      </w:r>
-      <w:proofErr w:type="spellStart"/>
-      <w:r>
-        <w:t>kohonen</w:t>
-      </w:r>
-      <w:proofErr w:type="spellEnd"/>
-      <w:r>
-        <w:t xml:space="preserve"> map </w:t>
-      </w:r>
-      <w:r>
-        <w:t xml:space="preserve">is used to </w:t>
-      </w:r>
-      <w:r>
-        <w:t>represent</w:t>
-      </w:r>
-      <w:r>
-        <w:t xml:space="preserve"> </w:t>
-      </w:r>
-      <w:r>
-        <w:t>the</w:t>
-      </w:r>
-      <w:r>
-        <w:t xml:space="preserve"> pre-wired per</w:t>
-      </w:r>
-      <w:r>
-        <w:t>ceptual ability</w:t>
-      </w:r>
-      <w:r>
-        <w:t xml:space="preserve"> </w:t>
-      </w:r>
-      <w:r>
-        <w:t xml:space="preserve">to </w:t>
-      </w:r>
-      <w:r>
-        <w:t>differentia</w:t>
-      </w:r>
-      <w:r>
-        <w:t xml:space="preserve">te </w:t>
-      </w:r>
-      <w:r>
-        <w:t xml:space="preserve">between </w:t>
-      </w:r>
-      <w:r>
-        <w:t>characters</w:t>
-      </w:r>
-      <w:r>
-        <w:t xml:space="preserve"> in a noise free</w:t>
-      </w:r>
-      <w:r>
-        <w:t xml:space="preserve"> environment </w:t>
-      </w:r>
-      <w:r>
-        <w:t xml:space="preserve">while </w:t>
-      </w:r>
-      <w:r>
-        <w:t xml:space="preserve">the </w:t>
-      </w:r>
-      <w:proofErr w:type="spellStart"/>
-      <w:r>
-        <w:t>backpropagation</w:t>
-      </w:r>
-      <w:proofErr w:type="spellEnd"/>
-      <w:r>
-        <w:t xml:space="preserve"> net</w:t>
-      </w:r>
-      <w:r>
-        <w:t>work simulates the</w:t>
-      </w:r>
-      <w:r>
-        <w:t xml:space="preserve"> top-down rewiring of the visual cortex described </w:t>
-      </w:r>
-      <w:r>
-        <w:t xml:space="preserve">by Dr. </w:t>
-      </w:r>
-      <w:proofErr w:type="spellStart"/>
-      <w:r>
-        <w:t>Vasilaki</w:t>
-      </w:r>
-      <w:proofErr w:type="spellEnd"/>
-      <w:r>
-        <w:t>, thus enabling the system to mitigate the effects of noise</w:t>
-      </w:r>
-      <w:r>
-        <w:t>, which is</w:t>
-      </w:r>
-      <w:r>
-        <w:t xml:space="preserve"> inheren</w:t>
-      </w:r>
-      <w:r>
-        <w:t>t to real world</w:t>
-      </w:r>
-      <w:r>
-        <w:t xml:space="preserve"> license plates</w:t>
-      </w:r>
-      <w:r>
-        <w:t xml:space="preserve"> pictures</w:t>
-      </w:r>
-      <w:r>
-        <w:t>. These factors combined with the strength of Sheffield’s software engineering department would provide, I hope, a challenging but enjoyable environment.</w:t>
-      </w:r>
+      <w:bookmarkStart w:id="0" w:name="_GoBack"/>
     </w:p>
     <w:bookmarkEnd w:id="0"/>
+    <w:p>
+      <w:pPr>
+        <w:jc w:val="both"/>
+      </w:pPr>
+      <w:r>
+        <w:t xml:space="preserve">In addition, Sheffield's Computer Science </w:t>
+      </w:r>
+      <w:r>
+        <w:t xml:space="preserve">program provides an ideal </w:t>
+      </w:r>
+      <w:r>
+        <w:t>climate</w:t>
+      </w:r>
+      <w:r>
+        <w:t xml:space="preserve"> for me to develop my interdisciplinary interests, particularly in the fields of speech recognition and artificial intelligence. </w:t>
+      </w:r>
+      <w:r>
+        <w:t xml:space="preserve">I was excited to find out that Dr. </w:t>
+      </w:r>
+      <w:proofErr w:type="spellStart"/>
+      <w:r>
+        <w:t>Eleni</w:t>
+      </w:r>
+      <w:proofErr w:type="spellEnd"/>
+      <w:r>
+        <w:t xml:space="preserve"> </w:t>
+      </w:r>
+      <w:proofErr w:type="spellStart"/>
+      <w:r>
+        <w:t>Vasilaki</w:t>
+      </w:r>
+      <w:proofErr w:type="spellEnd"/>
+      <w:r>
+        <w:t xml:space="preserve"> </w:t>
+      </w:r>
+      <w:r>
+        <w:t xml:space="preserve">is a research supervisor at Sheffield. Dr. </w:t>
+      </w:r>
+      <w:proofErr w:type="spellStart"/>
+      <w:r>
+        <w:t>Vasilaki</w:t>
+      </w:r>
+      <w:r>
+        <w:t>’s</w:t>
+      </w:r>
+      <w:proofErr w:type="spellEnd"/>
+      <w:r>
+        <w:t xml:space="preserve"> journal article: “</w:t>
+      </w:r>
+      <w:r>
+        <w:t xml:space="preserve">Perceptual Learning via Modification of Cortical Top-Down Signals” served as </w:t>
+      </w:r>
+      <w:r>
+        <w:t xml:space="preserve">inspiration for </w:t>
+      </w:r>
+      <w:r>
+        <w:t>my</w:t>
+      </w:r>
+      <w:r>
+        <w:t xml:space="preserve"> </w:t>
+      </w:r>
+      <w:r>
+        <w:t>aforementioned</w:t>
+      </w:r>
+      <w:r>
+        <w:t xml:space="preserve"> </w:t>
+      </w:r>
+      <w:r>
+        <w:t>license plate recognition software</w:t>
+      </w:r>
+      <w:r>
+        <w:t xml:space="preserve">, </w:t>
+      </w:r>
+      <w:r>
+        <w:t>in which</w:t>
+      </w:r>
+      <w:r>
+        <w:t xml:space="preserve"> a</w:t>
+      </w:r>
+      <w:r>
+        <w:t xml:space="preserve"> </w:t>
+      </w:r>
+      <w:proofErr w:type="spellStart"/>
+      <w:r>
+        <w:t>kohonen</w:t>
+      </w:r>
+      <w:proofErr w:type="spellEnd"/>
+      <w:r>
+        <w:t xml:space="preserve"> map </w:t>
+      </w:r>
+      <w:r>
+        <w:t xml:space="preserve">is used to </w:t>
+      </w:r>
+      <w:r>
+        <w:t>represent</w:t>
+      </w:r>
+      <w:r>
+        <w:t xml:space="preserve"> </w:t>
+      </w:r>
+      <w:r>
+        <w:t>the</w:t>
+      </w:r>
+      <w:r>
+        <w:t xml:space="preserve"> pre-wired per</w:t>
+      </w:r>
+      <w:r>
+        <w:t>ceptual ability</w:t>
+      </w:r>
+      <w:r>
+        <w:t xml:space="preserve"> </w:t>
+      </w:r>
+      <w:r>
+        <w:t xml:space="preserve">to </w:t>
+      </w:r>
+      <w:r>
+        <w:t>differentia</w:t>
+      </w:r>
+      <w:r>
+        <w:t xml:space="preserve">te </w:t>
+      </w:r>
+      <w:r>
+        <w:t xml:space="preserve">between </w:t>
+      </w:r>
+      <w:r>
+        <w:t>characters</w:t>
+      </w:r>
+      <w:r>
+        <w:t xml:space="preserve"> in a noise free</w:t>
+      </w:r>
+      <w:r>
+        <w:t xml:space="preserve"> environment </w:t>
+      </w:r>
+      <w:r>
+        <w:t xml:space="preserve">while </w:t>
+      </w:r>
+      <w:r>
+        <w:t xml:space="preserve">the </w:t>
+      </w:r>
+      <w:proofErr w:type="spellStart"/>
+      <w:r>
+        <w:t>backpropagation</w:t>
+      </w:r>
+      <w:proofErr w:type="spellEnd"/>
+      <w:r>
+        <w:t xml:space="preserve"> net</w:t>
+      </w:r>
+      <w:r>
+        <w:t>work simulates the</w:t>
+      </w:r>
+      <w:r>
+        <w:t xml:space="preserve"> top-down rewiring of the visual cortex described </w:t>
+      </w:r>
+      <w:r>
+        <w:t xml:space="preserve">by Dr. </w:t>
+      </w:r>
+      <w:proofErr w:type="spellStart"/>
+      <w:r>
+        <w:t>Vasilaki</w:t>
+      </w:r>
+      <w:proofErr w:type="spellEnd"/>
+      <w:r>
+        <w:t>, thus enabling the system to mitigate the effects of noise</w:t>
+      </w:r>
+      <w:r>
+        <w:t>, which is</w:t>
+      </w:r>
+      <w:r>
+        <w:t xml:space="preserve"> inheren</w:t>
+      </w:r>
+      <w:r>
+        <w:t>t to real world</w:t>
+      </w:r>
+      <w:r>
+        <w:t xml:space="preserve"> license plates</w:t>
+      </w:r>
+      <w:r>
+        <w:t xml:space="preserve"> pictures</w:t>
+      </w:r>
+      <w:r>
+        <w:t>. These factors combined with the strength of Sheffield’s software engineering department would provide, I hope, a challenging but enjoyable environment.</w:t>
+      </w:r>
+    </w:p>
     <w:sectPr>
       <w:pgSz w:w="11900" w:h="16840"/>
       <w:pgMar w:top="1417" w:right="1701" w:bottom="1417" w:left="1701" w:header="708" w:footer="708" w:gutter="0"/>

</xml_diff>

<commit_message>
Fourth polished draft for Sheffield
</commit_message>
<xml_diff>
--- a/Statement of Purpose.docx
+++ b/Statement of Purpose.docx
@@ -18,7 +18,15 @@
           <w:color w:val="000000"/>
           <w:lang w:val="es-ES_tradnl"/>
         </w:rPr>
-        <w:t xml:space="preserve">As I </w:t>
+        <w:t>As</w:t>
+      </w:r>
+      <w:r>
+        <w:rPr>
+          <w:rFonts w:ascii="Cambria" w:hAnsi="Cambria" w:cs="Times New Roman"/>
+          <w:color w:val="000000"/>
+          <w:lang w:val="es-ES_tradnl"/>
+        </w:rPr>
+        <w:t xml:space="preserve"> I </w:t>
       </w:r>
       <w:proofErr w:type="spellStart"/>
       <w:r>
@@ -164,41 +172,49 @@
         </w:rPr>
         <w:t xml:space="preserve"> </w:t>
       </w:r>
-      <w:proofErr w:type="spellStart"/>
-      <w:r>
-        <w:rPr>
-          <w:rFonts w:ascii="Cambria" w:hAnsi="Cambria" w:cs="Times New Roman"/>
-          <w:color w:val="000000"/>
-          <w:lang w:val="es-ES_tradnl"/>
-        </w:rPr>
-        <w:t>an</w:t>
-      </w:r>
-      <w:proofErr w:type="spellEnd"/>
-      <w:r>
-        <w:rPr>
-          <w:rFonts w:ascii="Cambria" w:hAnsi="Cambria" w:cs="Times New Roman"/>
-          <w:color w:val="000000"/>
-          <w:lang w:val="es-ES_tradnl"/>
-        </w:rPr>
-        <w:t xml:space="preserve"> </w:t>
-      </w:r>
-      <w:proofErr w:type="spellStart"/>
-      <w:r>
-        <w:rPr>
-          <w:rFonts w:ascii="Cambria" w:hAnsi="Cambria" w:cs="Times New Roman"/>
-          <w:color w:val="000000"/>
-          <w:lang w:val="es-ES_tradnl"/>
-        </w:rPr>
-        <w:t>internal</w:t>
-      </w:r>
-      <w:proofErr w:type="spellEnd"/>
-      <w:r>
-        <w:rPr>
-          <w:rFonts w:ascii="Cambria" w:hAnsi="Cambria" w:cs="Times New Roman"/>
-          <w:color w:val="000000"/>
-          <w:lang w:val="es-ES_tradnl"/>
-        </w:rPr>
-        <w:t xml:space="preserve"> </w:t>
+      <w:r>
+        <w:rPr>
+          <w:rFonts w:ascii="Cambria" w:hAnsi="Cambria" w:cs="Times New Roman"/>
+          <w:color w:val="000000"/>
+          <w:lang w:val="es-ES_tradnl"/>
+        </w:rPr>
+        <w:t xml:space="preserve">a </w:t>
+      </w:r>
+      <w:proofErr w:type="spellStart"/>
+      <w:r>
+        <w:rPr>
+          <w:rFonts w:ascii="Cambria" w:hAnsi="Cambria" w:cs="Times New Roman"/>
+          <w:color w:val="000000"/>
+          <w:lang w:val="es-ES_tradnl"/>
+        </w:rPr>
+        <w:t>slight</w:t>
+      </w:r>
+      <w:proofErr w:type="spellEnd"/>
+      <w:r>
+        <w:rPr>
+          <w:rFonts w:ascii="Cambria" w:hAnsi="Cambria" w:cs="Times New Roman"/>
+          <w:color w:val="000000"/>
+          <w:lang w:val="es-ES_tradnl"/>
+        </w:rPr>
+        <w:t xml:space="preserve"> </w:t>
+      </w:r>
+      <w:proofErr w:type="spellStart"/>
+      <w:r>
+        <w:rPr>
+          <w:rFonts w:ascii="Cambria" w:hAnsi="Cambria" w:cs="Times New Roman"/>
+          <w:color w:val="000000"/>
+          <w:lang w:val="es-ES_tradnl"/>
+        </w:rPr>
+        <w:t>variation</w:t>
+      </w:r>
+      <w:proofErr w:type="spellEnd"/>
+      <w:r>
+        <w:rPr>
+          <w:rFonts w:ascii="Cambria" w:hAnsi="Cambria" w:cs="Times New Roman"/>
+          <w:color w:val="000000"/>
+          <w:lang w:val="es-ES_tradnl"/>
+        </w:rPr>
+        <w:t xml:space="preserve"> of a </w:t>
       </w:r>
       <w:proofErr w:type="spellStart"/>
       <w:r>
@@ -369,43 +385,51 @@
           <w:color w:val="000000"/>
           <w:lang w:val="es-ES_tradnl"/>
         </w:rPr>
-        <w:t>myself</w:t>
-      </w:r>
-      <w:proofErr w:type="spellEnd"/>
-      <w:r>
-        <w:rPr>
-          <w:rFonts w:ascii="Cambria" w:hAnsi="Cambria" w:cs="Times New Roman"/>
-          <w:color w:val="000000"/>
-          <w:lang w:val="es-ES_tradnl"/>
-        </w:rPr>
-        <w:t xml:space="preserve"> </w:t>
-      </w:r>
-      <w:proofErr w:type="spellStart"/>
-      <w:r>
-        <w:rPr>
-          <w:rFonts w:ascii="Cambria" w:hAnsi="Cambria" w:cs="Times New Roman"/>
-          <w:color w:val="000000"/>
-          <w:lang w:val="es-ES_tradnl"/>
-        </w:rPr>
-        <w:t>going</w:t>
-      </w:r>
-      <w:proofErr w:type="spellEnd"/>
-      <w:r>
-        <w:rPr>
-          <w:rFonts w:ascii="Cambria" w:hAnsi="Cambria" w:cs="Times New Roman"/>
-          <w:color w:val="000000"/>
-          <w:lang w:val="es-ES_tradnl"/>
-        </w:rPr>
-        <w:t xml:space="preserve"> </w:t>
-      </w:r>
-      <w:proofErr w:type="spellStart"/>
-      <w:r>
-        <w:rPr>
-          <w:rFonts w:ascii="Cambria" w:hAnsi="Cambria" w:cs="Times New Roman"/>
-          <w:color w:val="000000"/>
-          <w:lang w:val="es-ES_tradnl"/>
-        </w:rPr>
-        <w:t>through</w:t>
+        <w:t>my</w:t>
+      </w:r>
+      <w:r>
+        <w:rPr>
+          <w:rFonts w:ascii="Cambria" w:hAnsi="Cambria" w:cs="Times New Roman"/>
+          <w:color w:val="000000"/>
+          <w:lang w:val="es-ES_tradnl"/>
+        </w:rPr>
+        <w:t>self</w:t>
+      </w:r>
+      <w:proofErr w:type="spellEnd"/>
+      <w:r>
+        <w:rPr>
+          <w:rFonts w:ascii="Cambria" w:hAnsi="Cambria" w:cs="Times New Roman"/>
+          <w:color w:val="000000"/>
+          <w:lang w:val="es-ES_tradnl"/>
+        </w:rPr>
+        <w:t xml:space="preserve"> </w:t>
+      </w:r>
+      <w:proofErr w:type="spellStart"/>
+      <w:r>
+        <w:rPr>
+          <w:rFonts w:ascii="Cambria" w:hAnsi="Cambria" w:cs="Times New Roman"/>
+          <w:color w:val="000000"/>
+          <w:lang w:val="es-ES_tradnl"/>
+        </w:rPr>
+        <w:t>wondering</w:t>
+      </w:r>
+      <w:proofErr w:type="spellEnd"/>
+      <w:r>
+        <w:rPr>
+          <w:rFonts w:ascii="Cambria" w:hAnsi="Cambria" w:cs="Times New Roman"/>
+          <w:color w:val="000000"/>
+          <w:lang w:val="es-ES_tradnl"/>
+        </w:rPr>
+        <w:t xml:space="preserve"> </w:t>
+      </w:r>
+      <w:proofErr w:type="spellStart"/>
+      <w:r>
+        <w:rPr>
+          <w:rFonts w:ascii="Cambria" w:hAnsi="Cambria" w:cs="Times New Roman"/>
+          <w:color w:val="000000"/>
+          <w:lang w:val="es-ES_tradnl"/>
+        </w:rPr>
+        <w:t>why</w:t>
       </w:r>
       <w:proofErr w:type="spellEnd"/>
       <w:r>
@@ -441,43 +465,25 @@
           <w:color w:val="000000"/>
           <w:lang w:val="es-ES_tradnl"/>
         </w:rPr>
-        <w:t>motions</w:t>
-      </w:r>
-      <w:proofErr w:type="spellEnd"/>
-      <w:r>
-        <w:rPr>
-          <w:rFonts w:ascii="Cambria" w:hAnsi="Cambria" w:cs="Times New Roman"/>
-          <w:color w:val="000000"/>
-          <w:lang w:val="es-ES_tradnl"/>
-        </w:rPr>
-        <w:t xml:space="preserve">, </w:t>
-      </w:r>
-      <w:proofErr w:type="spellStart"/>
-      <w:r>
-        <w:rPr>
-          <w:rFonts w:ascii="Cambria" w:hAnsi="Cambria" w:cs="Times New Roman"/>
-          <w:color w:val="000000"/>
-          <w:lang w:val="es-ES_tradnl"/>
-        </w:rPr>
-        <w:t>wondering</w:t>
-      </w:r>
-      <w:proofErr w:type="spellEnd"/>
-      <w:r>
-        <w:rPr>
-          <w:rFonts w:ascii="Cambria" w:hAnsi="Cambria" w:cs="Times New Roman"/>
-          <w:color w:val="000000"/>
-          <w:lang w:val="es-ES_tradnl"/>
-        </w:rPr>
-        <w:t xml:space="preserve"> </w:t>
-      </w:r>
-      <w:proofErr w:type="spellStart"/>
-      <w:r>
-        <w:rPr>
-          <w:rFonts w:ascii="Cambria" w:hAnsi="Cambria" w:cs="Times New Roman"/>
-          <w:color w:val="000000"/>
-          <w:lang w:val="es-ES_tradnl"/>
-        </w:rPr>
-        <w:t>where</w:t>
+        <w:t>joy</w:t>
+      </w:r>
+      <w:proofErr w:type="spellEnd"/>
+      <w:r>
+        <w:rPr>
+          <w:rFonts w:ascii="Cambria" w:hAnsi="Cambria" w:cs="Times New Roman"/>
+          <w:color w:val="000000"/>
+          <w:lang w:val="es-ES_tradnl"/>
+        </w:rPr>
+        <w:t xml:space="preserve"> </w:t>
+      </w:r>
+      <w:proofErr w:type="spellStart"/>
+      <w:r>
+        <w:rPr>
+          <w:rFonts w:ascii="Cambria" w:hAnsi="Cambria" w:cs="Times New Roman"/>
+          <w:color w:val="000000"/>
+          <w:lang w:val="es-ES_tradnl"/>
+        </w:rPr>
+        <w:t>from</w:t>
       </w:r>
       <w:proofErr w:type="spellEnd"/>
       <w:r>
@@ -513,25 +519,293 @@
           <w:color w:val="000000"/>
           <w:lang w:val="es-ES_tradnl"/>
         </w:rPr>
-        <w:t>joy</w:t>
-      </w:r>
-      <w:proofErr w:type="spellEnd"/>
-      <w:r>
-        <w:rPr>
-          <w:rFonts w:ascii="Cambria" w:hAnsi="Cambria" w:cs="Times New Roman"/>
-          <w:color w:val="000000"/>
-          <w:lang w:val="es-ES_tradnl"/>
-        </w:rPr>
-        <w:t xml:space="preserve"> </w:t>
-      </w:r>
-      <w:proofErr w:type="spellStart"/>
-      <w:r>
-        <w:rPr>
-          <w:rFonts w:ascii="Cambria" w:hAnsi="Cambria" w:cs="Times New Roman"/>
-          <w:color w:val="000000"/>
-          <w:lang w:val="es-ES_tradnl"/>
-        </w:rPr>
-        <w:t>from</w:t>
+        <w:t>better</w:t>
+      </w:r>
+      <w:proofErr w:type="spellEnd"/>
+      <w:r>
+        <w:rPr>
+          <w:rFonts w:ascii="Cambria" w:hAnsi="Cambria" w:cs="Times New Roman"/>
+          <w:color w:val="000000"/>
+          <w:lang w:val="es-ES_tradnl"/>
+        </w:rPr>
+        <w:t xml:space="preserve"> </w:t>
+      </w:r>
+      <w:proofErr w:type="spellStart"/>
+      <w:r>
+        <w:rPr>
+          <w:rFonts w:ascii="Cambria" w:hAnsi="Cambria" w:cs="Times New Roman"/>
+          <w:color w:val="000000"/>
+          <w:lang w:val="es-ES_tradnl"/>
+        </w:rPr>
+        <w:t>paying</w:t>
+      </w:r>
+      <w:proofErr w:type="spellEnd"/>
+      <w:r>
+        <w:rPr>
+          <w:rFonts w:ascii="Cambria" w:hAnsi="Cambria" w:cs="Times New Roman"/>
+          <w:color w:val="000000"/>
+          <w:lang w:val="es-ES_tradnl"/>
+        </w:rPr>
+        <w:t xml:space="preserve"> </w:t>
+      </w:r>
+      <w:proofErr w:type="spellStart"/>
+      <w:r>
+        <w:rPr>
+          <w:rFonts w:ascii="Cambria" w:hAnsi="Cambria" w:cs="Times New Roman"/>
+          <w:color w:val="000000"/>
+          <w:lang w:val="es-ES_tradnl"/>
+        </w:rPr>
+        <w:t>job</w:t>
+      </w:r>
+      <w:proofErr w:type="spellEnd"/>
+      <w:r>
+        <w:rPr>
+          <w:rFonts w:ascii="Cambria" w:hAnsi="Cambria" w:cs="Times New Roman"/>
+          <w:color w:val="000000"/>
+          <w:lang w:val="es-ES_tradnl"/>
+        </w:rPr>
+        <w:t xml:space="preserve"> </w:t>
+      </w:r>
+      <w:proofErr w:type="spellStart"/>
+      <w:r>
+        <w:rPr>
+          <w:rFonts w:ascii="Cambria" w:hAnsi="Cambria" w:cs="Times New Roman"/>
+          <w:color w:val="000000"/>
+          <w:lang w:val="es-ES_tradnl"/>
+        </w:rPr>
+        <w:t>seemed</w:t>
+      </w:r>
+      <w:proofErr w:type="spellEnd"/>
+      <w:r>
+        <w:rPr>
+          <w:rFonts w:ascii="Cambria" w:hAnsi="Cambria" w:cs="Times New Roman"/>
+          <w:color w:val="000000"/>
+          <w:lang w:val="es-ES_tradnl"/>
+        </w:rPr>
+        <w:t xml:space="preserve"> </w:t>
+      </w:r>
+      <w:proofErr w:type="spellStart"/>
+      <w:r>
+        <w:rPr>
+          <w:rFonts w:ascii="Cambria" w:hAnsi="Cambria" w:cs="Times New Roman"/>
+          <w:color w:val="000000"/>
+          <w:lang w:val="es-ES_tradnl"/>
+        </w:rPr>
+        <w:t>to</w:t>
+      </w:r>
+      <w:proofErr w:type="spellEnd"/>
+      <w:r>
+        <w:rPr>
+          <w:rFonts w:ascii="Cambria" w:hAnsi="Cambria" w:cs="Times New Roman"/>
+          <w:color w:val="000000"/>
+          <w:lang w:val="es-ES_tradnl"/>
+        </w:rPr>
+        <w:t xml:space="preserve"> </w:t>
+      </w:r>
+      <w:proofErr w:type="spellStart"/>
+      <w:r>
+        <w:rPr>
+          <w:rFonts w:ascii="Cambria" w:hAnsi="Cambria" w:cs="Times New Roman"/>
+          <w:color w:val="000000"/>
+          <w:lang w:val="es-ES_tradnl"/>
+        </w:rPr>
+        <w:t>dwindle</w:t>
+      </w:r>
+      <w:proofErr w:type="spellEnd"/>
+      <w:r>
+        <w:rPr>
+          <w:rFonts w:ascii="Cambria" w:hAnsi="Cambria" w:cs="Times New Roman"/>
+          <w:color w:val="000000"/>
+          <w:lang w:val="es-ES_tradnl"/>
+        </w:rPr>
+        <w:t xml:space="preserve">, and </w:t>
+      </w:r>
+      <w:proofErr w:type="spellStart"/>
+      <w:r>
+        <w:rPr>
+          <w:rFonts w:ascii="Cambria" w:hAnsi="Cambria" w:cs="Times New Roman"/>
+          <w:color w:val="000000"/>
+          <w:lang w:val="es-ES_tradnl"/>
+        </w:rPr>
+        <w:t>then</w:t>
+      </w:r>
+      <w:proofErr w:type="spellEnd"/>
+      <w:r>
+        <w:rPr>
+          <w:rFonts w:ascii="Cambria" w:hAnsi="Cambria" w:cs="Times New Roman"/>
+          <w:color w:val="000000"/>
+          <w:lang w:val="es-ES_tradnl"/>
+        </w:rPr>
+        <w:t xml:space="preserve">, in a </w:t>
+      </w:r>
+      <w:proofErr w:type="spellStart"/>
+      <w:r>
+        <w:rPr>
+          <w:rFonts w:ascii="Cambria" w:hAnsi="Cambria" w:cs="Times New Roman"/>
+          <w:color w:val="000000"/>
+          <w:lang w:val="es-ES_tradnl"/>
+        </w:rPr>
+        <w:t>sudden</w:t>
+      </w:r>
+      <w:proofErr w:type="spellEnd"/>
+      <w:r>
+        <w:rPr>
+          <w:rFonts w:ascii="Cambria" w:hAnsi="Cambria" w:cs="Times New Roman"/>
+          <w:color w:val="000000"/>
+          <w:lang w:val="es-ES_tradnl"/>
+        </w:rPr>
+        <w:t xml:space="preserve"> </w:t>
+      </w:r>
+      <w:proofErr w:type="spellStart"/>
+      <w:r>
+        <w:rPr>
+          <w:rFonts w:ascii="Cambria" w:hAnsi="Cambria" w:cs="Times New Roman"/>
+          <w:color w:val="000000"/>
+          <w:lang w:val="es-ES_tradnl"/>
+        </w:rPr>
+        <w:t>mo</w:t>
+      </w:r>
+      <w:r>
+        <w:rPr>
+          <w:rFonts w:ascii="Cambria" w:hAnsi="Cambria" w:cs="Times New Roman"/>
+          <w:color w:val="000000"/>
+          <w:lang w:val="es-ES_tradnl"/>
+        </w:rPr>
+        <w:t>ment</w:t>
+      </w:r>
+      <w:proofErr w:type="spellEnd"/>
+      <w:r>
+        <w:rPr>
+          <w:rFonts w:ascii="Cambria" w:hAnsi="Cambria" w:cs="Times New Roman"/>
+          <w:color w:val="000000"/>
+          <w:lang w:val="es-ES_tradnl"/>
+        </w:rPr>
+        <w:t xml:space="preserve"> of </w:t>
+      </w:r>
+      <w:proofErr w:type="spellStart"/>
+      <w:r>
+        <w:rPr>
+          <w:rFonts w:ascii="Cambria" w:hAnsi="Cambria" w:cs="Times New Roman"/>
+          <w:color w:val="000000"/>
+          <w:lang w:val="es-ES_tradnl"/>
+        </w:rPr>
+        <w:t>clarity</w:t>
+      </w:r>
+      <w:proofErr w:type="spellEnd"/>
+      <w:r>
+        <w:rPr>
+          <w:rFonts w:ascii="Cambria" w:hAnsi="Cambria" w:cs="Times New Roman"/>
+          <w:color w:val="000000"/>
+          <w:lang w:val="es-ES_tradnl"/>
+        </w:rPr>
+        <w:t xml:space="preserve">, I </w:t>
+      </w:r>
+      <w:proofErr w:type="spellStart"/>
+      <w:r>
+        <w:rPr>
+          <w:rFonts w:ascii="Cambria" w:hAnsi="Cambria" w:cs="Times New Roman"/>
+          <w:color w:val="000000"/>
+          <w:lang w:val="es-ES_tradnl"/>
+        </w:rPr>
+        <w:t>knew</w:t>
+      </w:r>
+      <w:proofErr w:type="spellEnd"/>
+      <w:r>
+        <w:rPr>
+          <w:rFonts w:ascii="Cambria" w:hAnsi="Cambria" w:cs="Times New Roman"/>
+          <w:color w:val="000000"/>
+          <w:lang w:val="es-ES_tradnl"/>
+        </w:rPr>
+        <w:t xml:space="preserve">: As </w:t>
+      </w:r>
+      <w:proofErr w:type="spellStart"/>
+      <w:r>
+        <w:rPr>
+          <w:rFonts w:ascii="Cambria" w:hAnsi="Cambria" w:cs="Times New Roman"/>
+          <w:color w:val="000000"/>
+          <w:lang w:val="es-ES_tradnl"/>
+        </w:rPr>
+        <w:t>well</w:t>
+      </w:r>
+      <w:proofErr w:type="spellEnd"/>
+      <w:r>
+        <w:rPr>
+          <w:rFonts w:ascii="Cambria" w:hAnsi="Cambria" w:cs="Times New Roman"/>
+          <w:color w:val="000000"/>
+          <w:lang w:val="es-ES_tradnl"/>
+        </w:rPr>
+        <w:t xml:space="preserve"> </w:t>
+      </w:r>
+      <w:proofErr w:type="spellStart"/>
+      <w:r>
+        <w:rPr>
+          <w:rFonts w:ascii="Cambria" w:hAnsi="Cambria" w:cs="Times New Roman"/>
+          <w:color w:val="000000"/>
+          <w:lang w:val="es-ES_tradnl"/>
+        </w:rPr>
+        <w:t>sui</w:t>
+      </w:r>
+      <w:r>
+        <w:rPr>
+          <w:rFonts w:ascii="Cambria" w:hAnsi="Cambria" w:cs="Times New Roman"/>
+          <w:color w:val="000000"/>
+          <w:lang w:val="es-ES_tradnl"/>
+        </w:rPr>
+        <w:t>ted</w:t>
+      </w:r>
+      <w:proofErr w:type="spellEnd"/>
+      <w:r>
+        <w:rPr>
+          <w:rFonts w:ascii="Cambria" w:hAnsi="Cambria" w:cs="Times New Roman"/>
+          <w:color w:val="000000"/>
+          <w:lang w:val="es-ES_tradnl"/>
+        </w:rPr>
+        <w:t xml:space="preserve"> and </w:t>
+      </w:r>
+      <w:proofErr w:type="spellStart"/>
+      <w:r>
+        <w:rPr>
+          <w:rFonts w:ascii="Cambria" w:hAnsi="Cambria" w:cs="Times New Roman"/>
+          <w:color w:val="000000"/>
+          <w:lang w:val="es-ES_tradnl"/>
+        </w:rPr>
+        <w:t>grateful</w:t>
+      </w:r>
+      <w:proofErr w:type="spellEnd"/>
+      <w:r>
+        <w:rPr>
+          <w:rFonts w:ascii="Cambria" w:hAnsi="Cambria" w:cs="Times New Roman"/>
+          <w:color w:val="000000"/>
+          <w:lang w:val="es-ES_tradnl"/>
+        </w:rPr>
+        <w:t xml:space="preserve"> as I </w:t>
+      </w:r>
+      <w:proofErr w:type="spellStart"/>
+      <w:r>
+        <w:rPr>
+          <w:rFonts w:ascii="Cambria" w:hAnsi="Cambria" w:cs="Times New Roman"/>
+          <w:color w:val="000000"/>
+          <w:lang w:val="es-ES_tradnl"/>
+        </w:rPr>
+        <w:t>was</w:t>
+      </w:r>
+      <w:proofErr w:type="spellEnd"/>
+      <w:r>
+        <w:rPr>
+          <w:rFonts w:ascii="Cambria" w:hAnsi="Cambria" w:cs="Times New Roman"/>
+          <w:color w:val="000000"/>
+          <w:lang w:val="es-ES_tradnl"/>
+        </w:rPr>
+        <w:t xml:space="preserve"> </w:t>
+      </w:r>
+      <w:proofErr w:type="spellStart"/>
+      <w:r>
+        <w:rPr>
+          <w:rFonts w:ascii="Cambria" w:hAnsi="Cambria" w:cs="Times New Roman"/>
+          <w:color w:val="000000"/>
+          <w:lang w:val="es-ES_tradnl"/>
+        </w:rPr>
+        <w:t>for</w:t>
       </w:r>
       <w:proofErr w:type="spellEnd"/>
       <w:r>
@@ -558,61 +832,169 @@
           <w:color w:val="000000"/>
           <w:lang w:val="es-ES_tradnl"/>
         </w:rPr>
-        <w:t xml:space="preserve"> </w:t>
-      </w:r>
-      <w:proofErr w:type="spellStart"/>
-      <w:r>
-        <w:rPr>
-          <w:rFonts w:ascii="Cambria" w:hAnsi="Cambria" w:cs="Times New Roman"/>
-          <w:color w:val="000000"/>
-          <w:lang w:val="es-ES_tradnl"/>
-        </w:rPr>
-        <w:t>better</w:t>
-      </w:r>
-      <w:proofErr w:type="spellEnd"/>
-      <w:r>
-        <w:rPr>
-          <w:rFonts w:ascii="Cambria" w:hAnsi="Cambria" w:cs="Times New Roman"/>
-          <w:color w:val="000000"/>
-          <w:lang w:val="es-ES_tradnl"/>
-        </w:rPr>
-        <w:t xml:space="preserve"> </w:t>
-      </w:r>
-      <w:proofErr w:type="spellStart"/>
-      <w:r>
-        <w:rPr>
-          <w:rFonts w:ascii="Cambria" w:hAnsi="Cambria" w:cs="Times New Roman"/>
-          <w:color w:val="000000"/>
-          <w:lang w:val="es-ES_tradnl"/>
-        </w:rPr>
-        <w:t>paying</w:t>
-      </w:r>
-      <w:proofErr w:type="spellEnd"/>
-      <w:r>
-        <w:rPr>
-          <w:rFonts w:ascii="Cambria" w:hAnsi="Cambria" w:cs="Times New Roman"/>
-          <w:color w:val="000000"/>
-          <w:lang w:val="es-ES_tradnl"/>
-        </w:rPr>
-        <w:t xml:space="preserve"> </w:t>
-      </w:r>
-      <w:proofErr w:type="spellStart"/>
-      <w:r>
-        <w:rPr>
-          <w:rFonts w:ascii="Cambria" w:hAnsi="Cambria" w:cs="Times New Roman"/>
-          <w:color w:val="000000"/>
-          <w:lang w:val="es-ES_tradnl"/>
-        </w:rPr>
-        <w:t>job</w:t>
-      </w:r>
-      <w:proofErr w:type="spellEnd"/>
-      <w:r>
-        <w:rPr>
-          <w:rFonts w:ascii="Cambria" w:hAnsi="Cambria" w:cs="Times New Roman"/>
-          <w:color w:val="000000"/>
-          <w:lang w:val="es-ES_tradnl"/>
-        </w:rPr>
-        <w:t xml:space="preserve"> </w:t>
+        <w:t xml:space="preserve"> new position, I </w:t>
+      </w:r>
+      <w:proofErr w:type="spellStart"/>
+      <w:r>
+        <w:rPr>
+          <w:rFonts w:ascii="Cambria" w:hAnsi="Cambria" w:cs="Times New Roman"/>
+          <w:color w:val="000000"/>
+          <w:lang w:val="es-ES_tradnl"/>
+        </w:rPr>
+        <w:t>was</w:t>
+      </w:r>
+      <w:proofErr w:type="spellEnd"/>
+      <w:r>
+        <w:rPr>
+          <w:rFonts w:ascii="Cambria" w:hAnsi="Cambria" w:cs="Times New Roman"/>
+          <w:color w:val="000000"/>
+          <w:lang w:val="es-ES_tradnl"/>
+        </w:rPr>
+        <w:t xml:space="preserve"> no </w:t>
+      </w:r>
+      <w:proofErr w:type="spellStart"/>
+      <w:r>
+        <w:rPr>
+          <w:rFonts w:ascii="Cambria" w:hAnsi="Cambria" w:cs="Times New Roman"/>
+          <w:color w:val="000000"/>
+          <w:lang w:val="es-ES_tradnl"/>
+        </w:rPr>
+        <w:t>longer</w:t>
+      </w:r>
+      <w:proofErr w:type="spellEnd"/>
+      <w:r>
+        <w:rPr>
+          <w:rFonts w:ascii="Cambria" w:hAnsi="Cambria" w:cs="Times New Roman"/>
+          <w:color w:val="000000"/>
+          <w:lang w:val="es-ES_tradnl"/>
+        </w:rPr>
+        <w:t xml:space="preserve"> </w:t>
+      </w:r>
+      <w:proofErr w:type="spellStart"/>
+      <w:r>
+        <w:rPr>
+          <w:rFonts w:ascii="Cambria" w:hAnsi="Cambria" w:cs="Times New Roman"/>
+          <w:color w:val="000000"/>
+          <w:lang w:val="es-ES_tradnl"/>
+        </w:rPr>
+        <w:t>faced</w:t>
+      </w:r>
+      <w:proofErr w:type="spellEnd"/>
+      <w:r>
+        <w:rPr>
+          <w:rFonts w:ascii="Cambria" w:hAnsi="Cambria" w:cs="Times New Roman"/>
+          <w:color w:val="000000"/>
+          <w:lang w:val="es-ES_tradnl"/>
+        </w:rPr>
+        <w:t xml:space="preserve"> </w:t>
+      </w:r>
+      <w:proofErr w:type="spellStart"/>
+      <w:r>
+        <w:rPr>
+          <w:rFonts w:ascii="Cambria" w:hAnsi="Cambria" w:cs="Times New Roman"/>
+          <w:color w:val="000000"/>
+          <w:lang w:val="es-ES_tradnl"/>
+        </w:rPr>
+        <w:t>with</w:t>
+      </w:r>
+      <w:proofErr w:type="spellEnd"/>
+      <w:r>
+        <w:rPr>
+          <w:rFonts w:ascii="Cambria" w:hAnsi="Cambria" w:cs="Times New Roman"/>
+          <w:color w:val="000000"/>
+          <w:lang w:val="es-ES_tradnl"/>
+        </w:rPr>
+        <w:t xml:space="preserve"> </w:t>
+      </w:r>
+      <w:proofErr w:type="spellStart"/>
+      <w:r>
+        <w:rPr>
+          <w:rFonts w:ascii="Cambria" w:hAnsi="Cambria" w:cs="Times New Roman"/>
+          <w:color w:val="000000"/>
+          <w:lang w:val="es-ES_tradnl"/>
+        </w:rPr>
+        <w:t>intellectual</w:t>
+      </w:r>
+      <w:proofErr w:type="spellEnd"/>
+      <w:r>
+        <w:rPr>
+          <w:rFonts w:ascii="Cambria" w:hAnsi="Cambria" w:cs="Times New Roman"/>
+          <w:color w:val="000000"/>
+          <w:lang w:val="es-ES_tradnl"/>
+        </w:rPr>
+        <w:t xml:space="preserve"> </w:t>
+      </w:r>
+      <w:proofErr w:type="spellStart"/>
+      <w:r>
+        <w:rPr>
+          <w:rFonts w:ascii="Cambria" w:hAnsi="Cambria" w:cs="Times New Roman"/>
+          <w:color w:val="000000"/>
+          <w:lang w:val="es-ES_tradnl"/>
+        </w:rPr>
+        <w:t>challenges</w:t>
+      </w:r>
+      <w:proofErr w:type="spellEnd"/>
+      <w:r>
+        <w:rPr>
+          <w:rFonts w:ascii="Cambria" w:hAnsi="Cambria" w:cs="Times New Roman"/>
+          <w:color w:val="000000"/>
+          <w:lang w:val="es-ES_tradnl"/>
+        </w:rPr>
+        <w:t xml:space="preserve"> </w:t>
+      </w:r>
+      <w:proofErr w:type="spellStart"/>
+      <w:r>
+        <w:rPr>
+          <w:rFonts w:ascii="Cambria" w:hAnsi="Cambria" w:cs="Times New Roman"/>
+          <w:color w:val="000000"/>
+          <w:lang w:val="es-ES_tradnl"/>
+        </w:rPr>
+        <w:t>on</w:t>
+      </w:r>
+      <w:proofErr w:type="spellEnd"/>
+      <w:r>
+        <w:rPr>
+          <w:rFonts w:ascii="Cambria" w:hAnsi="Cambria" w:cs="Times New Roman"/>
+          <w:color w:val="000000"/>
+          <w:lang w:val="es-ES_tradnl"/>
+        </w:rPr>
+        <w:t xml:space="preserve"> a </w:t>
+      </w:r>
+      <w:proofErr w:type="spellStart"/>
+      <w:r>
+        <w:rPr>
+          <w:rFonts w:ascii="Cambria" w:hAnsi="Cambria" w:cs="Times New Roman"/>
+          <w:color w:val="000000"/>
+          <w:lang w:val="es-ES_tradnl"/>
+        </w:rPr>
+        <w:t>daily</w:t>
+      </w:r>
+      <w:proofErr w:type="spellEnd"/>
+      <w:r>
+        <w:rPr>
+          <w:rFonts w:ascii="Cambria" w:hAnsi="Cambria" w:cs="Times New Roman"/>
+          <w:color w:val="000000"/>
+          <w:lang w:val="es-ES_tradnl"/>
+        </w:rPr>
+        <w:t xml:space="preserve"> </w:t>
+      </w:r>
+      <w:proofErr w:type="spellStart"/>
+      <w:r>
+        <w:rPr>
+          <w:rFonts w:ascii="Cambria" w:hAnsi="Cambria" w:cs="Times New Roman"/>
+          <w:color w:val="000000"/>
+          <w:lang w:val="es-ES_tradnl"/>
+        </w:rPr>
+        <w:t>basis</w:t>
+      </w:r>
+      <w:proofErr w:type="spellEnd"/>
+      <w:r>
+        <w:rPr>
+          <w:rFonts w:ascii="Cambria" w:hAnsi="Cambria" w:cs="Times New Roman"/>
+          <w:color w:val="000000"/>
+          <w:lang w:val="es-ES_tradnl"/>
+        </w:rPr>
+        <w:t xml:space="preserve">. I </w:t>
       </w:r>
       <w:proofErr w:type="spellStart"/>
       <w:r>
@@ -639,205 +1021,7 @@
           <w:color w:val="000000"/>
           <w:lang w:val="es-ES_tradnl"/>
         </w:rPr>
-        <w:t>elapsed</w:t>
-      </w:r>
-      <w:proofErr w:type="spellEnd"/>
-      <w:r>
-        <w:rPr>
-          <w:rFonts w:ascii="Cambria" w:hAnsi="Cambria" w:cs="Times New Roman"/>
-          <w:color w:val="000000"/>
-          <w:lang w:val="es-ES_tradnl"/>
-        </w:rPr>
-        <w:t xml:space="preserve">, and </w:t>
-      </w:r>
-      <w:proofErr w:type="spellStart"/>
-      <w:r>
-        <w:rPr>
-          <w:rFonts w:ascii="Cambria" w:hAnsi="Cambria" w:cs="Times New Roman"/>
-          <w:color w:val="000000"/>
-          <w:lang w:val="es-ES_tradnl"/>
-        </w:rPr>
-        <w:t>then</w:t>
-      </w:r>
-      <w:proofErr w:type="spellEnd"/>
-      <w:r>
-        <w:rPr>
-          <w:rFonts w:ascii="Cambria" w:hAnsi="Cambria" w:cs="Times New Roman"/>
-          <w:color w:val="000000"/>
-          <w:lang w:val="es-ES_tradnl"/>
-        </w:rPr>
-        <w:t xml:space="preserve">, in a </w:t>
-      </w:r>
-      <w:proofErr w:type="spellStart"/>
-      <w:r>
-        <w:rPr>
-          <w:rFonts w:ascii="Cambria" w:hAnsi="Cambria" w:cs="Times New Roman"/>
-          <w:color w:val="000000"/>
-          <w:lang w:val="es-ES_tradnl"/>
-        </w:rPr>
-        <w:t>moment</w:t>
-      </w:r>
-      <w:proofErr w:type="spellEnd"/>
-      <w:r>
-        <w:rPr>
-          <w:rFonts w:ascii="Cambria" w:hAnsi="Cambria" w:cs="Times New Roman"/>
-          <w:color w:val="000000"/>
-          <w:lang w:val="es-ES_tradnl"/>
-        </w:rPr>
-        <w:t xml:space="preserve"> of </w:t>
-      </w:r>
-      <w:proofErr w:type="spellStart"/>
-      <w:r>
-        <w:rPr>
-          <w:rFonts w:ascii="Cambria" w:hAnsi="Cambria" w:cs="Times New Roman"/>
-          <w:color w:val="000000"/>
-          <w:lang w:val="es-ES_tradnl"/>
-        </w:rPr>
-        <w:t>sudden</w:t>
-      </w:r>
-      <w:proofErr w:type="spellEnd"/>
-      <w:r>
-        <w:rPr>
-          <w:rFonts w:ascii="Cambria" w:hAnsi="Cambria" w:cs="Times New Roman"/>
-          <w:color w:val="000000"/>
-          <w:lang w:val="es-ES_tradnl"/>
-        </w:rPr>
-        <w:t xml:space="preserve"> </w:t>
-      </w:r>
-      <w:proofErr w:type="spellStart"/>
-      <w:r>
-        <w:rPr>
-          <w:rFonts w:ascii="Cambria" w:hAnsi="Cambria" w:cs="Times New Roman"/>
-          <w:color w:val="000000"/>
-          <w:lang w:val="es-ES_tradnl"/>
-        </w:rPr>
-        <w:t>clarity</w:t>
-      </w:r>
-      <w:proofErr w:type="spellEnd"/>
-      <w:r>
-        <w:rPr>
-          <w:rFonts w:ascii="Cambria" w:hAnsi="Cambria" w:cs="Times New Roman"/>
-          <w:color w:val="000000"/>
-          <w:lang w:val="es-ES_tradnl"/>
-        </w:rPr>
-        <w:t xml:space="preserve">, I </w:t>
-      </w:r>
-      <w:proofErr w:type="spellStart"/>
-      <w:r>
-        <w:rPr>
-          <w:rFonts w:ascii="Cambria" w:hAnsi="Cambria" w:cs="Times New Roman"/>
-          <w:color w:val="000000"/>
-          <w:lang w:val="es-ES_tradnl"/>
-        </w:rPr>
-        <w:t>knew</w:t>
-      </w:r>
-      <w:proofErr w:type="spellEnd"/>
-      <w:r>
-        <w:rPr>
-          <w:rFonts w:ascii="Cambria" w:hAnsi="Cambria" w:cs="Times New Roman"/>
-          <w:color w:val="000000"/>
-          <w:lang w:val="es-ES_tradnl"/>
-        </w:rPr>
-        <w:t xml:space="preserve">: I </w:t>
-      </w:r>
-      <w:proofErr w:type="spellStart"/>
-      <w:r>
-        <w:rPr>
-          <w:rFonts w:ascii="Cambria" w:hAnsi="Cambria" w:cs="Times New Roman"/>
-          <w:color w:val="000000"/>
-          <w:lang w:val="es-ES_tradnl"/>
-        </w:rPr>
-        <w:t>had</w:t>
-      </w:r>
-      <w:proofErr w:type="spellEnd"/>
-      <w:r>
-        <w:rPr>
-          <w:rFonts w:ascii="Cambria" w:hAnsi="Cambria" w:cs="Times New Roman"/>
-          <w:color w:val="000000"/>
-          <w:lang w:val="es-ES_tradnl"/>
-        </w:rPr>
-        <w:t xml:space="preserve"> </w:t>
-      </w:r>
-      <w:proofErr w:type="spellStart"/>
-      <w:r>
-        <w:rPr>
-          <w:rFonts w:ascii="Cambria" w:hAnsi="Cambria" w:cs="Times New Roman"/>
-          <w:color w:val="000000"/>
-          <w:lang w:val="es-ES_tradnl"/>
-        </w:rPr>
         <w:t>stopped</w:t>
-      </w:r>
-      <w:proofErr w:type="spellEnd"/>
-      <w:r>
-        <w:rPr>
-          <w:rFonts w:ascii="Cambria" w:hAnsi="Cambria" w:cs="Times New Roman"/>
-          <w:color w:val="000000"/>
-          <w:lang w:val="es-ES_tradnl"/>
-        </w:rPr>
-        <w:t xml:space="preserve"> </w:t>
-      </w:r>
-      <w:proofErr w:type="spellStart"/>
-      <w:r>
-        <w:rPr>
-          <w:rFonts w:ascii="Cambria" w:hAnsi="Cambria" w:cs="Times New Roman"/>
-          <w:color w:val="000000"/>
-          <w:lang w:val="es-ES_tradnl"/>
-        </w:rPr>
-        <w:t>facing</w:t>
-      </w:r>
-      <w:proofErr w:type="spellEnd"/>
-      <w:r>
-        <w:rPr>
-          <w:rFonts w:ascii="Cambria" w:hAnsi="Cambria" w:cs="Times New Roman"/>
-          <w:color w:val="000000"/>
-          <w:lang w:val="es-ES_tradnl"/>
-        </w:rPr>
-        <w:t xml:space="preserve"> new </w:t>
-      </w:r>
-      <w:proofErr w:type="spellStart"/>
-      <w:r>
-        <w:rPr>
-          <w:rFonts w:ascii="Cambria" w:hAnsi="Cambria" w:cs="Times New Roman"/>
-          <w:color w:val="000000"/>
-          <w:lang w:val="es-ES_tradnl"/>
-        </w:rPr>
-        <w:t>challenges</w:t>
-      </w:r>
-      <w:proofErr w:type="spellEnd"/>
-      <w:r>
-        <w:rPr>
-          <w:rFonts w:ascii="Cambria" w:hAnsi="Cambria" w:cs="Times New Roman"/>
-          <w:color w:val="000000"/>
-          <w:lang w:val="es-ES_tradnl"/>
-        </w:rPr>
-        <w:t xml:space="preserve">. I </w:t>
-      </w:r>
-      <w:proofErr w:type="spellStart"/>
-      <w:r>
-        <w:rPr>
-          <w:rFonts w:ascii="Cambria" w:hAnsi="Cambria" w:cs="Times New Roman"/>
-          <w:color w:val="000000"/>
-          <w:lang w:val="es-ES_tradnl"/>
-        </w:rPr>
-        <w:t>was</w:t>
-      </w:r>
-      <w:proofErr w:type="spellEnd"/>
-      <w:r>
-        <w:rPr>
-          <w:rFonts w:ascii="Cambria" w:hAnsi="Cambria" w:cs="Times New Roman"/>
-          <w:color w:val="000000"/>
-          <w:lang w:val="es-ES_tradnl"/>
-        </w:rPr>
-        <w:t xml:space="preserve"> no </w:t>
-      </w:r>
-      <w:proofErr w:type="spellStart"/>
-      <w:r>
-        <w:rPr>
-          <w:rFonts w:ascii="Cambria" w:hAnsi="Cambria" w:cs="Times New Roman"/>
-          <w:color w:val="000000"/>
-          <w:lang w:val="es-ES_tradnl"/>
-        </w:rPr>
-        <w:t>longer</w:t>
       </w:r>
       <w:proofErr w:type="spellEnd"/>
       <w:r>
@@ -3757,7 +3941,15 @@
           <w:color w:val="000000"/>
           <w:lang w:val="es-ES_tradnl"/>
         </w:rPr>
-        <w:t>reliable</w:t>
+        <w:t>rel</w:t>
+      </w:r>
+      <w:r>
+        <w:rPr>
+          <w:rFonts w:ascii="Cambria" w:hAnsi="Cambria" w:cs="Times New Roman"/>
+          <w:color w:val="000000"/>
+          <w:lang w:val="es-ES_tradnl"/>
+        </w:rPr>
+        <w:t>iable</w:t>
       </w:r>
       <w:proofErr w:type="spellEnd"/>
       <w:r>
@@ -3838,6 +4030,176 @@
           <w:color w:val="000000"/>
           <w:lang w:val="es-ES_tradnl"/>
         </w:rPr>
+        <w:t xml:space="preserve">, </w:t>
+      </w:r>
+      <w:proofErr w:type="spellStart"/>
+      <w:r>
+        <w:rPr>
+          <w:rFonts w:ascii="Cambria" w:hAnsi="Cambria" w:cs="Times New Roman"/>
+          <w:color w:val="000000"/>
+          <w:lang w:val="es-ES_tradnl"/>
+        </w:rPr>
+        <w:t>but</w:t>
+      </w:r>
+      <w:proofErr w:type="spellEnd"/>
+      <w:r>
+        <w:rPr>
+          <w:rFonts w:ascii="Cambria" w:hAnsi="Cambria" w:cs="Times New Roman"/>
+          <w:color w:val="000000"/>
+          <w:lang w:val="es-ES_tradnl"/>
+        </w:rPr>
+        <w:t xml:space="preserve"> </w:t>
+      </w:r>
+      <w:proofErr w:type="spellStart"/>
+      <w:r>
+        <w:rPr>
+          <w:rFonts w:ascii="Cambria" w:hAnsi="Cambria" w:cs="Times New Roman"/>
+          <w:color w:val="000000"/>
+          <w:lang w:val="es-ES_tradnl"/>
+        </w:rPr>
+        <w:t>t</w:t>
+      </w:r>
+      <w:r>
+        <w:rPr>
+          <w:rFonts w:ascii="Cambria" w:hAnsi="Cambria" w:cs="Times New Roman"/>
+          <w:color w:val="000000"/>
+          <w:lang w:val="es-ES_tradnl"/>
+        </w:rPr>
+        <w:t>he</w:t>
+      </w:r>
+      <w:proofErr w:type="spellEnd"/>
+      <w:r>
+        <w:rPr>
+          <w:rFonts w:ascii="Cambria" w:hAnsi="Cambria" w:cs="Times New Roman"/>
+          <w:color w:val="000000"/>
+          <w:lang w:val="es-ES_tradnl"/>
+        </w:rPr>
+        <w:t xml:space="preserve"> net </w:t>
+      </w:r>
+      <w:proofErr w:type="spellStart"/>
+      <w:r>
+        <w:rPr>
+          <w:rFonts w:ascii="Cambria" w:hAnsi="Cambria" w:cs="Times New Roman"/>
+          <w:color w:val="000000"/>
+          <w:lang w:val="es-ES_tradnl"/>
+        </w:rPr>
+        <w:t>effect</w:t>
+      </w:r>
+      <w:proofErr w:type="spellEnd"/>
+      <w:r>
+        <w:rPr>
+          <w:rFonts w:ascii="Cambria" w:hAnsi="Cambria" w:cs="Times New Roman"/>
+          <w:color w:val="000000"/>
+          <w:lang w:val="es-ES_tradnl"/>
+        </w:rPr>
+        <w:t xml:space="preserve"> </w:t>
+      </w:r>
+      <w:proofErr w:type="spellStart"/>
+      <w:r>
+        <w:rPr>
+          <w:rFonts w:ascii="Cambria" w:hAnsi="Cambria" w:cs="Times New Roman"/>
+          <w:color w:val="000000"/>
+          <w:lang w:val="es-ES_tradnl"/>
+        </w:rPr>
+        <w:t>it</w:t>
+      </w:r>
+      <w:proofErr w:type="spellEnd"/>
+      <w:r>
+        <w:rPr>
+          <w:rFonts w:ascii="Cambria" w:hAnsi="Cambria" w:cs="Times New Roman"/>
+          <w:color w:val="000000"/>
+          <w:lang w:val="es-ES_tradnl"/>
+        </w:rPr>
+        <w:t xml:space="preserve"> </w:t>
+      </w:r>
+      <w:proofErr w:type="spellStart"/>
+      <w:r>
+        <w:rPr>
+          <w:rFonts w:ascii="Cambria" w:hAnsi="Cambria" w:cs="Times New Roman"/>
+          <w:color w:val="000000"/>
+          <w:lang w:val="es-ES_tradnl"/>
+        </w:rPr>
+        <w:t>had</w:t>
+      </w:r>
+      <w:proofErr w:type="spellEnd"/>
+      <w:r>
+        <w:rPr>
+          <w:rFonts w:ascii="Cambria" w:hAnsi="Cambria" w:cs="Times New Roman"/>
+          <w:color w:val="000000"/>
+          <w:lang w:val="es-ES_tradnl"/>
+        </w:rPr>
+        <w:t xml:space="preserve"> </w:t>
+      </w:r>
+      <w:proofErr w:type="spellStart"/>
+      <w:r>
+        <w:rPr>
+          <w:rFonts w:ascii="Cambria" w:hAnsi="Cambria" w:cs="Times New Roman"/>
+          <w:color w:val="000000"/>
+          <w:lang w:val="es-ES_tradnl"/>
+        </w:rPr>
+        <w:t>on</w:t>
+      </w:r>
+      <w:proofErr w:type="spellEnd"/>
+      <w:r>
+        <w:rPr>
+          <w:rFonts w:ascii="Cambria" w:hAnsi="Cambria" w:cs="Times New Roman"/>
+          <w:color w:val="000000"/>
+          <w:lang w:val="es-ES_tradnl"/>
+        </w:rPr>
+        <w:t xml:space="preserve"> me </w:t>
+      </w:r>
+      <w:proofErr w:type="spellStart"/>
+      <w:r>
+        <w:rPr>
+          <w:rFonts w:ascii="Cambria" w:hAnsi="Cambria" w:cs="Times New Roman"/>
+          <w:color w:val="000000"/>
+          <w:lang w:val="es-ES_tradnl"/>
+        </w:rPr>
+        <w:t>was</w:t>
+      </w:r>
+      <w:proofErr w:type="spellEnd"/>
+      <w:r>
+        <w:rPr>
+          <w:rFonts w:ascii="Cambria" w:hAnsi="Cambria" w:cs="Times New Roman"/>
+          <w:color w:val="000000"/>
+          <w:lang w:val="es-ES_tradnl"/>
+        </w:rPr>
+        <w:t xml:space="preserve"> </w:t>
+      </w:r>
+      <w:proofErr w:type="spellStart"/>
+      <w:r>
+        <w:rPr>
+          <w:rFonts w:ascii="Cambria" w:hAnsi="Cambria" w:cs="Times New Roman"/>
+          <w:color w:val="000000"/>
+          <w:lang w:val="es-ES_tradnl"/>
+        </w:rPr>
+        <w:t>much</w:t>
+      </w:r>
+      <w:proofErr w:type="spellEnd"/>
+      <w:r>
+        <w:rPr>
+          <w:rFonts w:ascii="Cambria" w:hAnsi="Cambria" w:cs="Times New Roman"/>
+          <w:color w:val="000000"/>
+          <w:lang w:val="es-ES_tradnl"/>
+        </w:rPr>
+        <w:t xml:space="preserve"> </w:t>
+      </w:r>
+      <w:proofErr w:type="spellStart"/>
+      <w:r>
+        <w:rPr>
+          <w:rFonts w:ascii="Cambria" w:hAnsi="Cambria" w:cs="Times New Roman"/>
+          <w:color w:val="000000"/>
+          <w:lang w:val="es-ES_tradnl"/>
+        </w:rPr>
+        <w:t>greater</w:t>
+      </w:r>
+      <w:proofErr w:type="spellEnd"/>
+      <w:r>
+        <w:rPr>
+          <w:rFonts w:ascii="Cambria" w:hAnsi="Cambria" w:cs="Times New Roman"/>
+          <w:color w:val="000000"/>
+          <w:lang w:val="es-ES_tradnl"/>
+        </w:rPr>
         <w:t xml:space="preserve">. </w:t>
       </w:r>
       <w:proofErr w:type="spellStart"/>
@@ -3847,168 +4209,6 @@
           <w:color w:val="000000"/>
           <w:lang w:val="es-ES_tradnl"/>
         </w:rPr>
-        <w:t>The</w:t>
-      </w:r>
-      <w:proofErr w:type="spellEnd"/>
-      <w:r>
-        <w:rPr>
-          <w:rFonts w:ascii="Cambria" w:hAnsi="Cambria" w:cs="Times New Roman"/>
-          <w:color w:val="000000"/>
-          <w:lang w:val="es-ES_tradnl"/>
-        </w:rPr>
-        <w:t xml:space="preserve"> net </w:t>
-      </w:r>
-      <w:proofErr w:type="spellStart"/>
-      <w:r>
-        <w:rPr>
-          <w:rFonts w:ascii="Cambria" w:hAnsi="Cambria" w:cs="Times New Roman"/>
-          <w:color w:val="000000"/>
-          <w:lang w:val="es-ES_tradnl"/>
-        </w:rPr>
-        <w:t>effect</w:t>
-      </w:r>
-      <w:proofErr w:type="spellEnd"/>
-      <w:r>
-        <w:rPr>
-          <w:rFonts w:ascii="Cambria" w:hAnsi="Cambria" w:cs="Times New Roman"/>
-          <w:color w:val="000000"/>
-          <w:lang w:val="es-ES_tradnl"/>
-        </w:rPr>
-        <w:t xml:space="preserve"> </w:t>
-      </w:r>
-      <w:proofErr w:type="spellStart"/>
-      <w:r>
-        <w:rPr>
-          <w:rFonts w:ascii="Cambria" w:hAnsi="Cambria" w:cs="Times New Roman"/>
-          <w:color w:val="000000"/>
-          <w:lang w:val="es-ES_tradnl"/>
-        </w:rPr>
-        <w:t>it</w:t>
-      </w:r>
-      <w:proofErr w:type="spellEnd"/>
-      <w:r>
-        <w:rPr>
-          <w:rFonts w:ascii="Cambria" w:hAnsi="Cambria" w:cs="Times New Roman"/>
-          <w:color w:val="000000"/>
-          <w:lang w:val="es-ES_tradnl"/>
-        </w:rPr>
-        <w:t xml:space="preserve"> </w:t>
-      </w:r>
-      <w:proofErr w:type="spellStart"/>
-      <w:r>
-        <w:rPr>
-          <w:rFonts w:ascii="Cambria" w:hAnsi="Cambria" w:cs="Times New Roman"/>
-          <w:color w:val="000000"/>
-          <w:lang w:val="es-ES_tradnl"/>
-        </w:rPr>
-        <w:t>had</w:t>
-      </w:r>
-      <w:proofErr w:type="spellEnd"/>
-      <w:r>
-        <w:rPr>
-          <w:rFonts w:ascii="Cambria" w:hAnsi="Cambria" w:cs="Times New Roman"/>
-          <w:color w:val="000000"/>
-          <w:lang w:val="es-ES_tradnl"/>
-        </w:rPr>
-        <w:t xml:space="preserve"> </w:t>
-      </w:r>
-      <w:proofErr w:type="spellStart"/>
-      <w:r>
-        <w:rPr>
-          <w:rFonts w:ascii="Cambria" w:hAnsi="Cambria" w:cs="Times New Roman"/>
-          <w:color w:val="000000"/>
-          <w:lang w:val="es-ES_tradnl"/>
-        </w:rPr>
-        <w:t>on</w:t>
-      </w:r>
-      <w:proofErr w:type="spellEnd"/>
-      <w:r>
-        <w:rPr>
-          <w:rFonts w:ascii="Cambria" w:hAnsi="Cambria" w:cs="Times New Roman"/>
-          <w:color w:val="000000"/>
-          <w:lang w:val="es-ES_tradnl"/>
-        </w:rPr>
-        <w:t xml:space="preserve"> me </w:t>
-      </w:r>
-      <w:proofErr w:type="spellStart"/>
-      <w:r>
-        <w:rPr>
-          <w:rFonts w:ascii="Cambria" w:hAnsi="Cambria" w:cs="Times New Roman"/>
-          <w:color w:val="000000"/>
-          <w:lang w:val="es-ES_tradnl"/>
-        </w:rPr>
-        <w:t>was</w:t>
-      </w:r>
-      <w:proofErr w:type="spellEnd"/>
-      <w:r>
-        <w:rPr>
-          <w:rFonts w:ascii="Cambria" w:hAnsi="Cambria" w:cs="Times New Roman"/>
-          <w:color w:val="000000"/>
-          <w:lang w:val="es-ES_tradnl"/>
-        </w:rPr>
-        <w:t xml:space="preserve"> </w:t>
-      </w:r>
-      <w:proofErr w:type="spellStart"/>
-      <w:r>
-        <w:rPr>
-          <w:rFonts w:ascii="Cambria" w:hAnsi="Cambria" w:cs="Times New Roman"/>
-          <w:color w:val="000000"/>
-          <w:lang w:val="es-ES_tradnl"/>
-        </w:rPr>
-        <w:t>much</w:t>
-      </w:r>
-      <w:proofErr w:type="spellEnd"/>
-      <w:r>
-        <w:rPr>
-          <w:rFonts w:ascii="Cambria" w:hAnsi="Cambria" w:cs="Times New Roman"/>
-          <w:color w:val="000000"/>
-          <w:lang w:val="es-ES_tradnl"/>
-        </w:rPr>
-        <w:t xml:space="preserve"> </w:t>
-      </w:r>
-      <w:proofErr w:type="spellStart"/>
-      <w:r>
-        <w:rPr>
-          <w:rFonts w:ascii="Cambria" w:hAnsi="Cambria" w:cs="Times New Roman"/>
-          <w:color w:val="000000"/>
-          <w:lang w:val="es-ES_tradnl"/>
-        </w:rPr>
-        <w:t>greater</w:t>
-      </w:r>
-      <w:proofErr w:type="spellEnd"/>
-      <w:r>
-        <w:rPr>
-          <w:rFonts w:ascii="Cambria" w:hAnsi="Cambria" w:cs="Times New Roman"/>
-          <w:color w:val="000000"/>
-          <w:lang w:val="es-ES_tradnl"/>
-        </w:rPr>
-        <w:t xml:space="preserve">, </w:t>
-      </w:r>
-      <w:proofErr w:type="spellStart"/>
-      <w:r>
-        <w:rPr>
-          <w:rFonts w:ascii="Cambria" w:hAnsi="Cambria" w:cs="Times New Roman"/>
-          <w:color w:val="000000"/>
-          <w:lang w:val="es-ES_tradnl"/>
-        </w:rPr>
-        <w:t>however</w:t>
-      </w:r>
-      <w:proofErr w:type="spellEnd"/>
-      <w:r>
-        <w:rPr>
-          <w:rFonts w:ascii="Cambria" w:hAnsi="Cambria" w:cs="Times New Roman"/>
-          <w:color w:val="000000"/>
-          <w:lang w:val="es-ES_tradnl"/>
-        </w:rPr>
-        <w:t xml:space="preserve">. </w:t>
-      </w:r>
-      <w:proofErr w:type="spellStart"/>
-      <w:r>
-        <w:rPr>
-          <w:rFonts w:ascii="Cambria" w:hAnsi="Cambria" w:cs="Times New Roman"/>
-          <w:color w:val="000000"/>
-          <w:lang w:val="es-ES_tradnl"/>
-        </w:rPr>
         <w:t>It</w:t>
       </w:r>
       <w:proofErr w:type="spellEnd"/>
@@ -4208,6 +4408,24 @@
           <w:lang w:val="es-ES_tradnl"/>
         </w:rPr>
         <w:t>process</w:t>
+      </w:r>
+      <w:proofErr w:type="spellEnd"/>
+      <w:r>
+        <w:rPr>
+          <w:rFonts w:ascii="Cambria" w:hAnsi="Cambria" w:cs="Times New Roman"/>
+          <w:color w:val="000000"/>
+          <w:lang w:val="es-ES_tradnl"/>
+        </w:rPr>
+        <w:t xml:space="preserve"> </w:t>
+      </w:r>
+      <w:proofErr w:type="spellStart"/>
+      <w:r>
+        <w:rPr>
+          <w:rFonts w:ascii="Cambria" w:hAnsi="Cambria" w:cs="Times New Roman"/>
+          <w:color w:val="000000"/>
+          <w:lang w:val="es-ES_tradnl"/>
+        </w:rPr>
+        <w:t>entails</w:t>
       </w:r>
       <w:proofErr w:type="spellEnd"/>
       <w:r>
@@ -5370,24 +5588,6 @@
           <w:color w:val="000000"/>
           <w:lang w:val="es-ES_tradnl"/>
         </w:rPr>
-        <w:t xml:space="preserve"> </w:t>
-      </w:r>
-      <w:proofErr w:type="spellStart"/>
-      <w:r>
-        <w:rPr>
-          <w:rFonts w:ascii="Cambria" w:hAnsi="Cambria" w:cs="Times New Roman"/>
-          <w:color w:val="000000"/>
-          <w:lang w:val="es-ES_tradnl"/>
-        </w:rPr>
-        <w:t>ease</w:t>
-      </w:r>
-      <w:proofErr w:type="spellEnd"/>
-      <w:r>
-        <w:rPr>
-          <w:rFonts w:ascii="Cambria" w:hAnsi="Cambria" w:cs="Times New Roman"/>
-          <w:color w:val="000000"/>
-          <w:lang w:val="es-ES_tradnl"/>
-        </w:rPr>
         <w:t xml:space="preserve"> QA </w:t>
       </w:r>
       <w:proofErr w:type="spellStart"/>
@@ -5397,24 +5597,6 @@
           <w:color w:val="000000"/>
           <w:lang w:val="es-ES_tradnl"/>
         </w:rPr>
-        <w:t>workload</w:t>
-      </w:r>
-      <w:proofErr w:type="spellEnd"/>
-      <w:r>
-        <w:rPr>
-          <w:rFonts w:ascii="Cambria" w:hAnsi="Cambria" w:cs="Times New Roman"/>
-          <w:color w:val="000000"/>
-          <w:lang w:val="es-ES_tradnl"/>
-        </w:rPr>
-        <w:t xml:space="preserve"> </w:t>
-      </w:r>
-      <w:proofErr w:type="spellStart"/>
-      <w:r>
-        <w:rPr>
-          <w:rFonts w:ascii="Cambria" w:hAnsi="Cambria" w:cs="Times New Roman"/>
-          <w:color w:val="000000"/>
-          <w:lang w:val="es-ES_tradnl"/>
-        </w:rPr>
         <w:t>while</w:t>
       </w:r>
       <w:proofErr w:type="spellEnd"/>
@@ -5433,7 +5615,33 @@
           <w:color w:val="000000"/>
           <w:lang w:val="es-ES_tradnl"/>
         </w:rPr>
-        <w:t>it</w:t>
+        <w:t>their</w:t>
+      </w:r>
+      <w:proofErr w:type="spellEnd"/>
+      <w:r>
+        <w:rPr>
+          <w:rFonts w:ascii="Cambria" w:hAnsi="Cambria" w:cs="Times New Roman"/>
+          <w:color w:val="000000"/>
+          <w:lang w:val="es-ES_tradnl"/>
+        </w:rPr>
+        <w:t xml:space="preserve"> </w:t>
+      </w:r>
+      <w:proofErr w:type="spellStart"/>
+      <w:r>
+        <w:rPr>
+          <w:rFonts w:ascii="Cambria" w:hAnsi="Cambria" w:cs="Times New Roman"/>
+          <w:color w:val="000000"/>
+          <w:lang w:val="es-ES_tradnl"/>
+        </w:rPr>
+        <w:t>wo</w:t>
+      </w:r>
+      <w:r>
+        <w:rPr>
+          <w:rFonts w:ascii="Cambria" w:hAnsi="Cambria" w:cs="Times New Roman"/>
+          <w:color w:val="000000"/>
+          <w:lang w:val="es-ES_tradnl"/>
+        </w:rPr>
+        <w:t>rkload</w:t>
       </w:r>
       <w:proofErr w:type="spellEnd"/>
       <w:r>
@@ -6255,25 +6463,373 @@
           <w:color w:val="000000"/>
           <w:lang w:val="es-ES_tradnl"/>
         </w:rPr>
-        <w:t>got</w:t>
-      </w:r>
-      <w:proofErr w:type="spellEnd"/>
-      <w:r>
-        <w:rPr>
-          <w:rFonts w:ascii="Cambria" w:hAnsi="Cambria" w:cs="Times New Roman"/>
-          <w:color w:val="000000"/>
-          <w:lang w:val="es-ES_tradnl"/>
-        </w:rPr>
-        <w:t xml:space="preserve"> more </w:t>
-      </w:r>
-      <w:proofErr w:type="spellStart"/>
-      <w:r>
-        <w:rPr>
-          <w:rFonts w:ascii="Cambria" w:hAnsi="Cambria" w:cs="Times New Roman"/>
-          <w:color w:val="000000"/>
-          <w:lang w:val="es-ES_tradnl"/>
-        </w:rPr>
-        <w:t>involved</w:t>
+        <w:t>increased</w:t>
+      </w:r>
+      <w:proofErr w:type="spellEnd"/>
+      <w:r>
+        <w:rPr>
+          <w:rFonts w:ascii="Cambria" w:hAnsi="Cambria" w:cs="Times New Roman"/>
+          <w:color w:val="000000"/>
+          <w:lang w:val="es-ES_tradnl"/>
+        </w:rPr>
+        <w:t xml:space="preserve"> </w:t>
+      </w:r>
+      <w:proofErr w:type="spellStart"/>
+      <w:r>
+        <w:rPr>
+          <w:rFonts w:ascii="Cambria" w:hAnsi="Cambria" w:cs="Times New Roman"/>
+          <w:color w:val="000000"/>
+          <w:lang w:val="es-ES_tradnl"/>
+        </w:rPr>
+        <w:t>my</w:t>
+      </w:r>
+      <w:proofErr w:type="spellEnd"/>
+      <w:r>
+        <w:rPr>
+          <w:rFonts w:ascii="Cambria" w:hAnsi="Cambria" w:cs="Times New Roman"/>
+          <w:color w:val="000000"/>
+          <w:lang w:val="es-ES_tradnl"/>
+        </w:rPr>
+        <w:t xml:space="preserve"> </w:t>
+      </w:r>
+      <w:proofErr w:type="spellStart"/>
+      <w:r>
+        <w:rPr>
+          <w:rFonts w:ascii="Cambria" w:hAnsi="Cambria" w:cs="Times New Roman"/>
+          <w:color w:val="000000"/>
+          <w:lang w:val="es-ES_tradnl"/>
+        </w:rPr>
+        <w:t>engagement</w:t>
+      </w:r>
+      <w:proofErr w:type="spellEnd"/>
+      <w:r>
+        <w:rPr>
+          <w:rFonts w:ascii="Cambria" w:hAnsi="Cambria" w:cs="Times New Roman"/>
+          <w:color w:val="000000"/>
+          <w:lang w:val="es-ES_tradnl"/>
+        </w:rPr>
+        <w:t xml:space="preserve"> </w:t>
+      </w:r>
+      <w:proofErr w:type="spellStart"/>
+      <w:r>
+        <w:rPr>
+          <w:rFonts w:ascii="Cambria" w:hAnsi="Cambria" w:cs="Times New Roman"/>
+          <w:color w:val="000000"/>
+          <w:lang w:val="es-ES_tradnl"/>
+        </w:rPr>
+        <w:t>with</w:t>
+      </w:r>
+      <w:proofErr w:type="spellEnd"/>
+      <w:r>
+        <w:rPr>
+          <w:rFonts w:ascii="Cambria" w:hAnsi="Cambria" w:cs="Times New Roman"/>
+          <w:color w:val="000000"/>
+          <w:lang w:val="es-ES_tradnl"/>
+        </w:rPr>
+        <w:t xml:space="preserve"> </w:t>
+      </w:r>
+      <w:proofErr w:type="spellStart"/>
+      <w:r>
+        <w:rPr>
+          <w:rFonts w:ascii="Cambria" w:hAnsi="Cambria" w:cs="Times New Roman"/>
+          <w:color w:val="000000"/>
+          <w:lang w:val="es-ES_tradnl"/>
+        </w:rPr>
+        <w:t>the</w:t>
+      </w:r>
+      <w:proofErr w:type="spellEnd"/>
+      <w:r>
+        <w:rPr>
+          <w:rFonts w:ascii="Cambria" w:hAnsi="Cambria" w:cs="Times New Roman"/>
+          <w:color w:val="000000"/>
+          <w:lang w:val="es-ES_tradnl"/>
+        </w:rPr>
+        <w:t xml:space="preserve"> </w:t>
+      </w:r>
+      <w:proofErr w:type="spellStart"/>
+      <w:r>
+        <w:rPr>
+          <w:rFonts w:ascii="Cambria" w:hAnsi="Cambria" w:cs="Times New Roman"/>
+          <w:color w:val="000000"/>
+          <w:lang w:val="es-ES_tradnl"/>
+        </w:rPr>
+        <w:t>indexing</w:t>
+      </w:r>
+      <w:proofErr w:type="spellEnd"/>
+      <w:r>
+        <w:rPr>
+          <w:rFonts w:ascii="Cambria" w:hAnsi="Cambria" w:cs="Times New Roman"/>
+          <w:color w:val="000000"/>
+          <w:lang w:val="es-ES_tradnl"/>
+        </w:rPr>
+        <w:t xml:space="preserve"> </w:t>
+      </w:r>
+      <w:proofErr w:type="spellStart"/>
+      <w:r>
+        <w:rPr>
+          <w:rFonts w:ascii="Cambria" w:hAnsi="Cambria" w:cs="Times New Roman"/>
+          <w:color w:val="000000"/>
+          <w:lang w:val="es-ES_tradnl"/>
+        </w:rPr>
+        <w:t>pro</w:t>
+      </w:r>
+      <w:r>
+        <w:rPr>
+          <w:rFonts w:ascii="Cambria" w:hAnsi="Cambria" w:cs="Times New Roman"/>
+          <w:color w:val="000000"/>
+          <w:lang w:val="es-ES_tradnl"/>
+        </w:rPr>
+        <w:t>cess</w:t>
+      </w:r>
+      <w:proofErr w:type="spellEnd"/>
+      <w:r>
+        <w:rPr>
+          <w:rFonts w:ascii="Cambria" w:hAnsi="Cambria" w:cs="Times New Roman"/>
+          <w:color w:val="000000"/>
+          <w:lang w:val="es-ES_tradnl"/>
+        </w:rPr>
+        <w:t xml:space="preserve"> of </w:t>
+      </w:r>
+      <w:proofErr w:type="spellStart"/>
+      <w:r>
+        <w:rPr>
+          <w:rFonts w:ascii="Cambria" w:hAnsi="Cambria" w:cs="Times New Roman"/>
+          <w:color w:val="000000"/>
+          <w:lang w:val="es-ES_tradnl"/>
+        </w:rPr>
+        <w:t>the</w:t>
+      </w:r>
+      <w:proofErr w:type="spellEnd"/>
+      <w:r>
+        <w:rPr>
+          <w:rFonts w:ascii="Cambria" w:hAnsi="Cambria" w:cs="Times New Roman"/>
+          <w:color w:val="000000"/>
+          <w:lang w:val="es-ES_tradnl"/>
+        </w:rPr>
+        <w:t xml:space="preserve"> </w:t>
+      </w:r>
+      <w:proofErr w:type="spellStart"/>
+      <w:r>
+        <w:rPr>
+          <w:rFonts w:ascii="Cambria" w:hAnsi="Cambria" w:cs="Times New Roman"/>
+          <w:color w:val="000000"/>
+          <w:lang w:val="es-ES_tradnl"/>
+        </w:rPr>
+        <w:t>Internal</w:t>
+      </w:r>
+      <w:proofErr w:type="spellEnd"/>
+      <w:r>
+        <w:rPr>
+          <w:rFonts w:ascii="Cambria" w:hAnsi="Cambria" w:cs="Times New Roman"/>
+          <w:color w:val="000000"/>
+          <w:lang w:val="es-ES_tradnl"/>
+        </w:rPr>
+        <w:t xml:space="preserve"> </w:t>
+      </w:r>
+      <w:proofErr w:type="spellStart"/>
+      <w:r>
+        <w:rPr>
+          <w:rFonts w:ascii="Cambria" w:hAnsi="Cambria" w:cs="Times New Roman"/>
+          <w:color w:val="000000"/>
+          <w:lang w:val="es-ES_tradnl"/>
+        </w:rPr>
+        <w:t>Search</w:t>
+      </w:r>
+      <w:proofErr w:type="spellEnd"/>
+      <w:r>
+        <w:rPr>
+          <w:rFonts w:ascii="Cambria" w:hAnsi="Cambria" w:cs="Times New Roman"/>
+          <w:color w:val="000000"/>
+          <w:lang w:val="es-ES_tradnl"/>
+        </w:rPr>
+        <w:t xml:space="preserve"> and</w:t>
+      </w:r>
+      <w:r>
+        <w:rPr>
+          <w:rFonts w:ascii="Cambria" w:hAnsi="Cambria" w:cs="Times New Roman"/>
+          <w:color w:val="000000"/>
+          <w:lang w:val="es-ES_tradnl"/>
+        </w:rPr>
+        <w:t xml:space="preserve"> </w:t>
+      </w:r>
+      <w:proofErr w:type="spellStart"/>
+      <w:r>
+        <w:rPr>
+          <w:rFonts w:ascii="Cambria" w:hAnsi="Cambria" w:cs="Times New Roman"/>
+          <w:color w:val="000000"/>
+          <w:lang w:val="es-ES_tradnl"/>
+        </w:rPr>
+        <w:t>had</w:t>
+      </w:r>
+      <w:proofErr w:type="spellEnd"/>
+      <w:r>
+        <w:rPr>
+          <w:rFonts w:ascii="Cambria" w:hAnsi="Cambria" w:cs="Times New Roman"/>
+          <w:color w:val="000000"/>
+          <w:lang w:val="es-ES_tradnl"/>
+        </w:rPr>
+        <w:t xml:space="preserve"> </w:t>
+      </w:r>
+      <w:proofErr w:type="spellStart"/>
+      <w:r>
+        <w:rPr>
+          <w:rFonts w:ascii="Cambria" w:hAnsi="Cambria" w:cs="Times New Roman"/>
+          <w:color w:val="000000"/>
+          <w:lang w:val="es-ES_tradnl"/>
+        </w:rPr>
+        <w:t>my</w:t>
+      </w:r>
+      <w:proofErr w:type="spellEnd"/>
+      <w:r>
+        <w:rPr>
+          <w:rFonts w:ascii="Cambria" w:hAnsi="Cambria" w:cs="Times New Roman"/>
+          <w:color w:val="000000"/>
+          <w:lang w:val="es-ES_tradnl"/>
+        </w:rPr>
+        <w:t xml:space="preserve"> </w:t>
+      </w:r>
+      <w:proofErr w:type="spellStart"/>
+      <w:r>
+        <w:rPr>
+          <w:rFonts w:ascii="Cambria" w:hAnsi="Cambria" w:cs="Times New Roman"/>
+          <w:color w:val="000000"/>
+          <w:lang w:val="es-ES_tradnl"/>
+        </w:rPr>
+        <w:t>first</w:t>
+      </w:r>
+      <w:proofErr w:type="spellEnd"/>
+      <w:r>
+        <w:rPr>
+          <w:rFonts w:ascii="Cambria" w:hAnsi="Cambria" w:cs="Times New Roman"/>
+          <w:color w:val="000000"/>
+          <w:lang w:val="es-ES_tradnl"/>
+        </w:rPr>
+        <w:t xml:space="preserve"> </w:t>
+      </w:r>
+      <w:proofErr w:type="spellStart"/>
+      <w:r>
+        <w:rPr>
+          <w:rFonts w:ascii="Cambria" w:hAnsi="Cambria" w:cs="Times New Roman"/>
+          <w:color w:val="000000"/>
+          <w:lang w:val="es-ES_tradnl"/>
+        </w:rPr>
+        <w:t>enco</w:t>
+      </w:r>
+      <w:r>
+        <w:rPr>
+          <w:rFonts w:ascii="Cambria" w:hAnsi="Cambria" w:cs="Times New Roman"/>
+          <w:color w:val="000000"/>
+          <w:lang w:val="es-ES_tradnl"/>
+        </w:rPr>
+        <w:t>unter</w:t>
+      </w:r>
+      <w:proofErr w:type="spellEnd"/>
+      <w:r>
+        <w:rPr>
+          <w:rFonts w:ascii="Cambria" w:hAnsi="Cambria" w:cs="Times New Roman"/>
+          <w:color w:val="000000"/>
+          <w:lang w:val="es-ES_tradnl"/>
+        </w:rPr>
+        <w:t xml:space="preserve"> </w:t>
+      </w:r>
+      <w:proofErr w:type="spellStart"/>
+      <w:r>
+        <w:rPr>
+          <w:rFonts w:ascii="Cambria" w:hAnsi="Cambria" w:cs="Times New Roman"/>
+          <w:color w:val="000000"/>
+          <w:lang w:val="es-ES_tradnl"/>
+        </w:rPr>
+        <w:t>with</w:t>
+      </w:r>
+      <w:proofErr w:type="spellEnd"/>
+      <w:r>
+        <w:rPr>
+          <w:rFonts w:ascii="Cambria" w:hAnsi="Cambria" w:cs="Times New Roman"/>
+          <w:color w:val="000000"/>
+          <w:lang w:val="es-ES_tradnl"/>
+        </w:rPr>
+        <w:t xml:space="preserve"> </w:t>
+      </w:r>
+      <w:proofErr w:type="spellStart"/>
+      <w:r>
+        <w:rPr>
+          <w:rFonts w:ascii="Cambria" w:hAnsi="Cambria" w:cs="Times New Roman"/>
+          <w:color w:val="000000"/>
+          <w:lang w:val="es-ES_tradnl"/>
+        </w:rPr>
+        <w:t>Python</w:t>
+      </w:r>
+      <w:proofErr w:type="spellEnd"/>
+      <w:r>
+        <w:rPr>
+          <w:rFonts w:ascii="Cambria" w:hAnsi="Cambria" w:cs="Times New Roman"/>
+          <w:color w:val="000000"/>
+          <w:lang w:val="es-ES_tradnl"/>
+        </w:rPr>
+        <w:t xml:space="preserve">. </w:t>
+      </w:r>
+      <w:proofErr w:type="spellStart"/>
+      <w:r>
+        <w:rPr>
+          <w:rFonts w:ascii="Cambria" w:hAnsi="Cambria" w:cs="Times New Roman"/>
+          <w:color w:val="000000"/>
+          <w:lang w:val="es-ES_tradnl"/>
+        </w:rPr>
+        <w:t>Within</w:t>
+      </w:r>
+      <w:proofErr w:type="spellEnd"/>
+      <w:r>
+        <w:rPr>
+          <w:rFonts w:ascii="Cambria" w:hAnsi="Cambria" w:cs="Times New Roman"/>
+          <w:color w:val="000000"/>
+          <w:lang w:val="es-ES_tradnl"/>
+        </w:rPr>
+        <w:t xml:space="preserve"> a </w:t>
+      </w:r>
+      <w:proofErr w:type="spellStart"/>
+      <w:r>
+        <w:rPr>
+          <w:rFonts w:ascii="Cambria" w:hAnsi="Cambria" w:cs="Times New Roman"/>
+          <w:color w:val="000000"/>
+          <w:lang w:val="es-ES_tradnl"/>
+        </w:rPr>
+        <w:t>year</w:t>
+      </w:r>
+      <w:proofErr w:type="spellEnd"/>
+      <w:r>
+        <w:rPr>
+          <w:rFonts w:ascii="Cambria" w:hAnsi="Cambria" w:cs="Times New Roman"/>
+          <w:color w:val="000000"/>
+          <w:lang w:val="es-ES_tradnl"/>
+        </w:rPr>
+        <w:t xml:space="preserve"> I </w:t>
+      </w:r>
+      <w:proofErr w:type="spellStart"/>
+      <w:r>
+        <w:rPr>
+          <w:rFonts w:ascii="Cambria" w:hAnsi="Cambria" w:cs="Times New Roman"/>
+          <w:color w:val="000000"/>
+          <w:lang w:val="es-ES_tradnl"/>
+        </w:rPr>
+        <w:t>was</w:t>
+      </w:r>
+      <w:proofErr w:type="spellEnd"/>
+      <w:r>
+        <w:rPr>
+          <w:rFonts w:ascii="Cambria" w:hAnsi="Cambria" w:cs="Times New Roman"/>
+          <w:color w:val="000000"/>
+          <w:lang w:val="es-ES_tradnl"/>
+        </w:rPr>
+        <w:t xml:space="preserve"> </w:t>
+      </w:r>
+      <w:proofErr w:type="spellStart"/>
+      <w:r>
+        <w:rPr>
+          <w:rFonts w:ascii="Cambria" w:hAnsi="Cambria" w:cs="Times New Roman"/>
+          <w:color w:val="000000"/>
+          <w:lang w:val="es-ES_tradnl"/>
+        </w:rPr>
+        <w:t>put</w:t>
       </w:r>
       <w:proofErr w:type="spellEnd"/>
       <w:r>
@@ -6291,6 +6847,42 @@
           <w:color w:val="000000"/>
           <w:lang w:val="es-ES_tradnl"/>
         </w:rPr>
+        <w:t>charge</w:t>
+      </w:r>
+      <w:proofErr w:type="spellEnd"/>
+      <w:r>
+        <w:rPr>
+          <w:rFonts w:ascii="Cambria" w:hAnsi="Cambria" w:cs="Times New Roman"/>
+          <w:color w:val="000000"/>
+          <w:lang w:val="es-ES_tradnl"/>
+        </w:rPr>
+        <w:t xml:space="preserve"> of </w:t>
+      </w:r>
+      <w:proofErr w:type="spellStart"/>
+      <w:r>
+        <w:rPr>
+          <w:rFonts w:ascii="Cambria" w:hAnsi="Cambria" w:cs="Times New Roman"/>
+          <w:color w:val="000000"/>
+          <w:lang w:val="es-ES_tradnl"/>
+        </w:rPr>
+        <w:t>all</w:t>
+      </w:r>
+      <w:proofErr w:type="spellEnd"/>
+      <w:r>
+        <w:rPr>
+          <w:rFonts w:ascii="Cambria" w:hAnsi="Cambria" w:cs="Times New Roman"/>
+          <w:color w:val="000000"/>
+          <w:lang w:val="es-ES_tradnl"/>
+        </w:rPr>
+        <w:t xml:space="preserve"> </w:t>
+      </w:r>
+      <w:proofErr w:type="spellStart"/>
+      <w:r>
+        <w:rPr>
+          <w:rFonts w:ascii="Cambria" w:hAnsi="Cambria" w:cs="Times New Roman"/>
+          <w:color w:val="000000"/>
+          <w:lang w:val="es-ES_tradnl"/>
+        </w:rPr>
         <w:t>the</w:t>
       </w:r>
       <w:proofErr w:type="spellEnd"/>
@@ -6309,34 +6901,106 @@
           <w:color w:val="000000"/>
           <w:lang w:val="es-ES_tradnl"/>
         </w:rPr>
-        <w:t>indexing</w:t>
-      </w:r>
-      <w:proofErr w:type="spellEnd"/>
-      <w:r>
-        <w:rPr>
-          <w:rFonts w:ascii="Cambria" w:hAnsi="Cambria" w:cs="Times New Roman"/>
-          <w:color w:val="000000"/>
-          <w:lang w:val="es-ES_tradnl"/>
-        </w:rPr>
-        <w:t xml:space="preserve"> </w:t>
-      </w:r>
-      <w:proofErr w:type="spellStart"/>
-      <w:r>
-        <w:rPr>
-          <w:rFonts w:ascii="Cambria" w:hAnsi="Cambria" w:cs="Times New Roman"/>
-          <w:color w:val="000000"/>
-          <w:lang w:val="es-ES_tradnl"/>
-        </w:rPr>
-        <w:t>process</w:t>
-      </w:r>
-      <w:proofErr w:type="spellEnd"/>
-      <w:r>
-        <w:rPr>
-          <w:rFonts w:ascii="Cambria" w:hAnsi="Cambria" w:cs="Times New Roman"/>
-          <w:color w:val="000000"/>
-          <w:lang w:val="es-ES_tradnl"/>
-        </w:rPr>
-        <w:t xml:space="preserve"> of </w:t>
+        <w:t>Python</w:t>
+      </w:r>
+      <w:proofErr w:type="spellEnd"/>
+      <w:r>
+        <w:rPr>
+          <w:rFonts w:ascii="Cambria" w:hAnsi="Cambria" w:cs="Times New Roman"/>
+          <w:color w:val="000000"/>
+          <w:lang w:val="es-ES_tradnl"/>
+        </w:rPr>
+        <w:t xml:space="preserve"> </w:t>
+      </w:r>
+      <w:proofErr w:type="spellStart"/>
+      <w:r>
+        <w:rPr>
+          <w:rFonts w:ascii="Cambria" w:hAnsi="Cambria" w:cs="Times New Roman"/>
+          <w:color w:val="000000"/>
+          <w:lang w:val="es-ES_tradnl"/>
+        </w:rPr>
+        <w:t>development</w:t>
+      </w:r>
+      <w:proofErr w:type="spellEnd"/>
+      <w:r>
+        <w:rPr>
+          <w:rFonts w:ascii="Cambria" w:hAnsi="Cambria" w:cs="Times New Roman"/>
+          <w:color w:val="000000"/>
+          <w:lang w:val="es-ES_tradnl"/>
+        </w:rPr>
+        <w:t xml:space="preserve"> </w:t>
+      </w:r>
+      <w:proofErr w:type="spellStart"/>
+      <w:r>
+        <w:rPr>
+          <w:rFonts w:ascii="Cambria" w:hAnsi="Cambria" w:cs="Times New Roman"/>
+          <w:color w:val="000000"/>
+          <w:lang w:val="es-ES_tradnl"/>
+        </w:rPr>
+        <w:t>for</w:t>
+      </w:r>
+      <w:proofErr w:type="spellEnd"/>
+      <w:r>
+        <w:rPr>
+          <w:rFonts w:ascii="Cambria" w:hAnsi="Cambria" w:cs="Times New Roman"/>
+          <w:color w:val="000000"/>
+          <w:lang w:val="es-ES_tradnl"/>
+        </w:rPr>
+        <w:t xml:space="preserve"> </w:t>
+      </w:r>
+      <w:proofErr w:type="spellStart"/>
+      <w:r>
+        <w:rPr>
+          <w:rFonts w:ascii="Cambria" w:hAnsi="Cambria" w:cs="Times New Roman"/>
+          <w:color w:val="000000"/>
+          <w:lang w:val="es-ES_tradnl"/>
+        </w:rPr>
+        <w:t>Internal</w:t>
+      </w:r>
+      <w:proofErr w:type="spellEnd"/>
+      <w:r>
+        <w:rPr>
+          <w:rFonts w:ascii="Cambria" w:hAnsi="Cambria" w:cs="Times New Roman"/>
+          <w:color w:val="000000"/>
+          <w:lang w:val="es-ES_tradnl"/>
+        </w:rPr>
+        <w:t xml:space="preserve"> </w:t>
+      </w:r>
+      <w:proofErr w:type="spellStart"/>
+      <w:r>
+        <w:rPr>
+          <w:rFonts w:ascii="Cambria" w:hAnsi="Cambria" w:cs="Times New Roman"/>
+          <w:color w:val="000000"/>
+          <w:lang w:val="es-ES_tradnl"/>
+        </w:rPr>
+        <w:t>Search</w:t>
+      </w:r>
+      <w:proofErr w:type="spellEnd"/>
+      <w:r>
+        <w:rPr>
+          <w:rFonts w:ascii="Cambria" w:hAnsi="Cambria" w:cs="Times New Roman"/>
+          <w:color w:val="000000"/>
+          <w:lang w:val="es-ES_tradnl"/>
+        </w:rPr>
+        <w:t xml:space="preserve"> and </w:t>
+      </w:r>
+      <w:proofErr w:type="spellStart"/>
+      <w:r>
+        <w:rPr>
+          <w:rFonts w:ascii="Cambria" w:hAnsi="Cambria" w:cs="Times New Roman"/>
+          <w:color w:val="000000"/>
+          <w:lang w:val="es-ES_tradnl"/>
+        </w:rPr>
+        <w:t>given</w:t>
+      </w:r>
+      <w:proofErr w:type="spellEnd"/>
+      <w:r>
+        <w:rPr>
+          <w:rFonts w:ascii="Cambria" w:hAnsi="Cambria" w:cs="Times New Roman"/>
+          <w:color w:val="000000"/>
+          <w:lang w:val="es-ES_tradnl"/>
+        </w:rPr>
+        <w:t xml:space="preserve"> </w:t>
       </w:r>
       <w:proofErr w:type="spellStart"/>
       <w:r>
@@ -6363,160 +7027,16 @@
           <w:color w:val="000000"/>
           <w:lang w:val="es-ES_tradnl"/>
         </w:rPr>
-        <w:t>Internal</w:t>
-      </w:r>
-      <w:proofErr w:type="spellEnd"/>
-      <w:r>
-        <w:rPr>
-          <w:rFonts w:ascii="Cambria" w:hAnsi="Cambria" w:cs="Times New Roman"/>
-          <w:color w:val="000000"/>
-          <w:lang w:val="es-ES_tradnl"/>
-        </w:rPr>
-        <w:t xml:space="preserve"> </w:t>
-      </w:r>
-      <w:proofErr w:type="spellStart"/>
-      <w:r>
-        <w:rPr>
-          <w:rFonts w:ascii="Cambria" w:hAnsi="Cambria" w:cs="Times New Roman"/>
-          <w:color w:val="000000"/>
-          <w:lang w:val="es-ES_tradnl"/>
-        </w:rPr>
-        <w:t>Search</w:t>
-      </w:r>
-      <w:proofErr w:type="spellEnd"/>
-      <w:r>
-        <w:rPr>
-          <w:rFonts w:ascii="Cambria" w:hAnsi="Cambria" w:cs="Times New Roman"/>
-          <w:color w:val="000000"/>
-          <w:lang w:val="es-ES_tradnl"/>
-        </w:rPr>
-        <w:t xml:space="preserve"> </w:t>
-      </w:r>
-      <w:proofErr w:type="spellStart"/>
-      <w:r>
-        <w:rPr>
-          <w:rFonts w:ascii="Cambria" w:hAnsi="Cambria" w:cs="Times New Roman"/>
-          <w:color w:val="000000"/>
-          <w:lang w:val="es-ES_tradnl"/>
-        </w:rPr>
-        <w:t>tool</w:t>
-      </w:r>
-      <w:proofErr w:type="spellEnd"/>
-      <w:r>
-        <w:rPr>
-          <w:rFonts w:ascii="Cambria" w:hAnsi="Cambria" w:cs="Times New Roman"/>
-          <w:color w:val="000000"/>
-          <w:lang w:val="es-ES_tradnl"/>
-        </w:rPr>
-        <w:t xml:space="preserve"> </w:t>
-      </w:r>
-      <w:proofErr w:type="spellStart"/>
-      <w:r>
-        <w:rPr>
-          <w:rFonts w:ascii="Cambria" w:hAnsi="Cambria" w:cs="Times New Roman"/>
-          <w:color w:val="000000"/>
-          <w:lang w:val="es-ES_tradnl"/>
-        </w:rPr>
-        <w:t>where</w:t>
-      </w:r>
-      <w:proofErr w:type="spellEnd"/>
-      <w:r>
-        <w:rPr>
-          <w:rFonts w:ascii="Cambria" w:hAnsi="Cambria" w:cs="Times New Roman"/>
-          <w:color w:val="000000"/>
-          <w:lang w:val="es-ES_tradnl"/>
-        </w:rPr>
-        <w:t xml:space="preserve"> I </w:t>
-      </w:r>
-      <w:proofErr w:type="spellStart"/>
-      <w:r>
-        <w:rPr>
-          <w:rFonts w:ascii="Cambria" w:hAnsi="Cambria" w:cs="Times New Roman"/>
-          <w:color w:val="000000"/>
-          <w:lang w:val="es-ES_tradnl"/>
-        </w:rPr>
-        <w:t>had</w:t>
-      </w:r>
-      <w:proofErr w:type="spellEnd"/>
-      <w:r>
-        <w:rPr>
-          <w:rFonts w:ascii="Cambria" w:hAnsi="Cambria" w:cs="Times New Roman"/>
-          <w:color w:val="000000"/>
-          <w:lang w:val="es-ES_tradnl"/>
-        </w:rPr>
-        <w:t xml:space="preserve"> </w:t>
-      </w:r>
-      <w:proofErr w:type="spellStart"/>
-      <w:r>
-        <w:rPr>
-          <w:rFonts w:ascii="Cambria" w:hAnsi="Cambria" w:cs="Times New Roman"/>
-          <w:color w:val="000000"/>
-          <w:lang w:val="es-ES_tradnl"/>
-        </w:rPr>
-        <w:t>my</w:t>
-      </w:r>
-      <w:proofErr w:type="spellEnd"/>
-      <w:r>
-        <w:rPr>
-          <w:rFonts w:ascii="Cambria" w:hAnsi="Cambria" w:cs="Times New Roman"/>
-          <w:color w:val="000000"/>
-          <w:lang w:val="es-ES_tradnl"/>
-        </w:rPr>
-        <w:t xml:space="preserve"> </w:t>
-      </w:r>
-      <w:proofErr w:type="spellStart"/>
-      <w:r>
-        <w:rPr>
-          <w:rFonts w:ascii="Cambria" w:hAnsi="Cambria" w:cs="Times New Roman"/>
-          <w:color w:val="000000"/>
-          <w:lang w:val="es-ES_tradnl"/>
-        </w:rPr>
-        <w:t>first</w:t>
-      </w:r>
-      <w:proofErr w:type="spellEnd"/>
-      <w:r>
-        <w:rPr>
-          <w:rFonts w:ascii="Cambria" w:hAnsi="Cambria" w:cs="Times New Roman"/>
-          <w:color w:val="000000"/>
-          <w:lang w:val="es-ES_tradnl"/>
-        </w:rPr>
-        <w:t xml:space="preserve"> </w:t>
-      </w:r>
-      <w:proofErr w:type="spellStart"/>
-      <w:r>
-        <w:rPr>
-          <w:rFonts w:ascii="Cambria" w:hAnsi="Cambria" w:cs="Times New Roman"/>
-          <w:color w:val="000000"/>
-          <w:lang w:val="es-ES_tradnl"/>
-        </w:rPr>
-        <w:t>encounter</w:t>
-      </w:r>
-      <w:proofErr w:type="spellEnd"/>
-      <w:r>
-        <w:rPr>
-          <w:rFonts w:ascii="Cambria" w:hAnsi="Cambria" w:cs="Times New Roman"/>
-          <w:color w:val="000000"/>
-          <w:lang w:val="es-ES_tradnl"/>
-        </w:rPr>
-        <w:t xml:space="preserve"> </w:t>
-      </w:r>
-      <w:proofErr w:type="spellStart"/>
-      <w:r>
-        <w:rPr>
-          <w:rFonts w:ascii="Cambria" w:hAnsi="Cambria" w:cs="Times New Roman"/>
-          <w:color w:val="000000"/>
-          <w:lang w:val="es-ES_tradnl"/>
-        </w:rPr>
-        <w:t>with</w:t>
-      </w:r>
-      <w:proofErr w:type="spellEnd"/>
-      <w:r>
-        <w:rPr>
-          <w:rFonts w:ascii="Cambria" w:hAnsi="Cambria" w:cs="Times New Roman"/>
-          <w:color w:val="000000"/>
-          <w:lang w:val="es-ES_tradnl"/>
-        </w:rPr>
-        <w:t xml:space="preserve"> </w:t>
+        <w:t>title</w:t>
+      </w:r>
+      <w:proofErr w:type="spellEnd"/>
+      <w:r>
+        <w:rPr>
+          <w:rFonts w:ascii="Cambria" w:hAnsi="Cambria" w:cs="Times New Roman"/>
+          <w:color w:val="000000"/>
+          <w:lang w:val="es-ES_tradnl"/>
+        </w:rPr>
+        <w:t xml:space="preserve"> of "</w:t>
       </w:r>
       <w:proofErr w:type="spellStart"/>
       <w:r>
@@ -6534,384 +7054,6 @@
           <w:color w:val="000000"/>
           <w:lang w:val="es-ES_tradnl"/>
         </w:rPr>
-        <w:t xml:space="preserve"> and </w:t>
-      </w:r>
-      <w:proofErr w:type="spellStart"/>
-      <w:r>
-        <w:rPr>
-          <w:rFonts w:ascii="Cambria" w:hAnsi="Cambria" w:cs="Times New Roman"/>
-          <w:color w:val="000000"/>
-          <w:lang w:val="es-ES_tradnl"/>
-        </w:rPr>
-        <w:t>soon</w:t>
-      </w:r>
-      <w:proofErr w:type="spellEnd"/>
-      <w:r>
-        <w:rPr>
-          <w:rFonts w:ascii="Cambria" w:hAnsi="Cambria" w:cs="Times New Roman"/>
-          <w:color w:val="000000"/>
-          <w:lang w:val="es-ES_tradnl"/>
-        </w:rPr>
-        <w:t xml:space="preserve"> </w:t>
-      </w:r>
-      <w:proofErr w:type="spellStart"/>
-      <w:r>
-        <w:rPr>
-          <w:rFonts w:ascii="Cambria" w:hAnsi="Cambria" w:cs="Times New Roman"/>
-          <w:color w:val="000000"/>
-          <w:lang w:val="es-ES_tradnl"/>
-        </w:rPr>
-        <w:t>fell</w:t>
-      </w:r>
-      <w:proofErr w:type="spellEnd"/>
-      <w:r>
-        <w:rPr>
-          <w:rFonts w:ascii="Cambria" w:hAnsi="Cambria" w:cs="Times New Roman"/>
-          <w:color w:val="000000"/>
-          <w:lang w:val="es-ES_tradnl"/>
-        </w:rPr>
-        <w:t xml:space="preserve"> in </w:t>
-      </w:r>
-      <w:proofErr w:type="spellStart"/>
-      <w:r>
-        <w:rPr>
-          <w:rFonts w:ascii="Cambria" w:hAnsi="Cambria" w:cs="Times New Roman"/>
-          <w:color w:val="000000"/>
-          <w:lang w:val="es-ES_tradnl"/>
-        </w:rPr>
-        <w:t>love</w:t>
-      </w:r>
-      <w:proofErr w:type="spellEnd"/>
-      <w:r>
-        <w:rPr>
-          <w:rFonts w:ascii="Cambria" w:hAnsi="Cambria" w:cs="Times New Roman"/>
-          <w:color w:val="000000"/>
-          <w:lang w:val="es-ES_tradnl"/>
-        </w:rPr>
-        <w:t xml:space="preserve"> </w:t>
-      </w:r>
-      <w:proofErr w:type="spellStart"/>
-      <w:r>
-        <w:rPr>
-          <w:rFonts w:ascii="Cambria" w:hAnsi="Cambria" w:cs="Times New Roman"/>
-          <w:color w:val="000000"/>
-          <w:lang w:val="es-ES_tradnl"/>
-        </w:rPr>
-        <w:t>with</w:t>
-      </w:r>
-      <w:proofErr w:type="spellEnd"/>
-      <w:r>
-        <w:rPr>
-          <w:rFonts w:ascii="Cambria" w:hAnsi="Cambria" w:cs="Times New Roman"/>
-          <w:color w:val="000000"/>
-          <w:lang w:val="es-ES_tradnl"/>
-        </w:rPr>
-        <w:t xml:space="preserve"> </w:t>
-      </w:r>
-      <w:proofErr w:type="spellStart"/>
-      <w:r>
-        <w:rPr>
-          <w:rFonts w:ascii="Cambria" w:hAnsi="Cambria" w:cs="Times New Roman"/>
-          <w:color w:val="000000"/>
-          <w:lang w:val="es-ES_tradnl"/>
-        </w:rPr>
-        <w:t>it</w:t>
-      </w:r>
-      <w:proofErr w:type="spellEnd"/>
-      <w:r>
-        <w:rPr>
-          <w:rFonts w:ascii="Cambria" w:hAnsi="Cambria" w:cs="Times New Roman"/>
-          <w:color w:val="000000"/>
-          <w:lang w:val="es-ES_tradnl"/>
-        </w:rPr>
-        <w:t xml:space="preserve">. </w:t>
-      </w:r>
-      <w:proofErr w:type="spellStart"/>
-      <w:r>
-        <w:rPr>
-          <w:rFonts w:ascii="Cambria" w:hAnsi="Cambria" w:cs="Times New Roman"/>
-          <w:color w:val="000000"/>
-          <w:lang w:val="es-ES_tradnl"/>
-        </w:rPr>
-        <w:t>Within</w:t>
-      </w:r>
-      <w:proofErr w:type="spellEnd"/>
-      <w:r>
-        <w:rPr>
-          <w:rFonts w:ascii="Cambria" w:hAnsi="Cambria" w:cs="Times New Roman"/>
-          <w:color w:val="000000"/>
-          <w:lang w:val="es-ES_tradnl"/>
-        </w:rPr>
-        <w:t xml:space="preserve"> a </w:t>
-      </w:r>
-      <w:proofErr w:type="spellStart"/>
-      <w:r>
-        <w:rPr>
-          <w:rFonts w:ascii="Cambria" w:hAnsi="Cambria" w:cs="Times New Roman"/>
-          <w:color w:val="000000"/>
-          <w:lang w:val="es-ES_tradnl"/>
-        </w:rPr>
-        <w:t>year</w:t>
-      </w:r>
-      <w:proofErr w:type="spellEnd"/>
-      <w:r>
-        <w:rPr>
-          <w:rFonts w:ascii="Cambria" w:hAnsi="Cambria" w:cs="Times New Roman"/>
-          <w:color w:val="000000"/>
-          <w:lang w:val="es-ES_tradnl"/>
-        </w:rPr>
-        <w:t xml:space="preserve"> I </w:t>
-      </w:r>
-      <w:proofErr w:type="spellStart"/>
-      <w:r>
-        <w:rPr>
-          <w:rFonts w:ascii="Cambria" w:hAnsi="Cambria" w:cs="Times New Roman"/>
-          <w:color w:val="000000"/>
-          <w:lang w:val="es-ES_tradnl"/>
-        </w:rPr>
-        <w:t>was</w:t>
-      </w:r>
-      <w:proofErr w:type="spellEnd"/>
-      <w:r>
-        <w:rPr>
-          <w:rFonts w:ascii="Cambria" w:hAnsi="Cambria" w:cs="Times New Roman"/>
-          <w:color w:val="000000"/>
-          <w:lang w:val="es-ES_tradnl"/>
-        </w:rPr>
-        <w:t xml:space="preserve"> </w:t>
-      </w:r>
-      <w:proofErr w:type="spellStart"/>
-      <w:r>
-        <w:rPr>
-          <w:rFonts w:ascii="Cambria" w:hAnsi="Cambria" w:cs="Times New Roman"/>
-          <w:color w:val="000000"/>
-          <w:lang w:val="es-ES_tradnl"/>
-        </w:rPr>
-        <w:t>put</w:t>
-      </w:r>
-      <w:proofErr w:type="spellEnd"/>
-      <w:r>
-        <w:rPr>
-          <w:rFonts w:ascii="Cambria" w:hAnsi="Cambria" w:cs="Times New Roman"/>
-          <w:color w:val="000000"/>
-          <w:lang w:val="es-ES_tradnl"/>
-        </w:rPr>
-        <w:t xml:space="preserve"> in </w:t>
-      </w:r>
-      <w:proofErr w:type="spellStart"/>
-      <w:r>
-        <w:rPr>
-          <w:rFonts w:ascii="Cambria" w:hAnsi="Cambria" w:cs="Times New Roman"/>
-          <w:color w:val="000000"/>
-          <w:lang w:val="es-ES_tradnl"/>
-        </w:rPr>
-        <w:t>charge</w:t>
-      </w:r>
-      <w:proofErr w:type="spellEnd"/>
-      <w:r>
-        <w:rPr>
-          <w:rFonts w:ascii="Cambria" w:hAnsi="Cambria" w:cs="Times New Roman"/>
-          <w:color w:val="000000"/>
-          <w:lang w:val="es-ES_tradnl"/>
-        </w:rPr>
-        <w:t xml:space="preserve"> of </w:t>
-      </w:r>
-      <w:proofErr w:type="spellStart"/>
-      <w:r>
-        <w:rPr>
-          <w:rFonts w:ascii="Cambria" w:hAnsi="Cambria" w:cs="Times New Roman"/>
-          <w:color w:val="000000"/>
-          <w:lang w:val="es-ES_tradnl"/>
-        </w:rPr>
-        <w:t>all</w:t>
-      </w:r>
-      <w:proofErr w:type="spellEnd"/>
-      <w:r>
-        <w:rPr>
-          <w:rFonts w:ascii="Cambria" w:hAnsi="Cambria" w:cs="Times New Roman"/>
-          <w:color w:val="000000"/>
-          <w:lang w:val="es-ES_tradnl"/>
-        </w:rPr>
-        <w:t xml:space="preserve"> </w:t>
-      </w:r>
-      <w:proofErr w:type="spellStart"/>
-      <w:r>
-        <w:rPr>
-          <w:rFonts w:ascii="Cambria" w:hAnsi="Cambria" w:cs="Times New Roman"/>
-          <w:color w:val="000000"/>
-          <w:lang w:val="es-ES_tradnl"/>
-        </w:rPr>
-        <w:t>the</w:t>
-      </w:r>
-      <w:proofErr w:type="spellEnd"/>
-      <w:r>
-        <w:rPr>
-          <w:rFonts w:ascii="Cambria" w:hAnsi="Cambria" w:cs="Times New Roman"/>
-          <w:color w:val="000000"/>
-          <w:lang w:val="es-ES_tradnl"/>
-        </w:rPr>
-        <w:t xml:space="preserve"> </w:t>
-      </w:r>
-      <w:proofErr w:type="spellStart"/>
-      <w:r>
-        <w:rPr>
-          <w:rFonts w:ascii="Cambria" w:hAnsi="Cambria" w:cs="Times New Roman"/>
-          <w:color w:val="000000"/>
-          <w:lang w:val="es-ES_tradnl"/>
-        </w:rPr>
-        <w:t>Python</w:t>
-      </w:r>
-      <w:proofErr w:type="spellEnd"/>
-      <w:r>
-        <w:rPr>
-          <w:rFonts w:ascii="Cambria" w:hAnsi="Cambria" w:cs="Times New Roman"/>
-          <w:color w:val="000000"/>
-          <w:lang w:val="es-ES_tradnl"/>
-        </w:rPr>
-        <w:t xml:space="preserve"> </w:t>
-      </w:r>
-      <w:proofErr w:type="spellStart"/>
-      <w:r>
-        <w:rPr>
-          <w:rFonts w:ascii="Cambria" w:hAnsi="Cambria" w:cs="Times New Roman"/>
-          <w:color w:val="000000"/>
-          <w:lang w:val="es-ES_tradnl"/>
-        </w:rPr>
-        <w:t>development</w:t>
-      </w:r>
-      <w:proofErr w:type="spellEnd"/>
-      <w:r>
-        <w:rPr>
-          <w:rFonts w:ascii="Cambria" w:hAnsi="Cambria" w:cs="Times New Roman"/>
-          <w:color w:val="000000"/>
-          <w:lang w:val="es-ES_tradnl"/>
-        </w:rPr>
-        <w:t xml:space="preserve"> </w:t>
-      </w:r>
-      <w:proofErr w:type="spellStart"/>
-      <w:r>
-        <w:rPr>
-          <w:rFonts w:ascii="Cambria" w:hAnsi="Cambria" w:cs="Times New Roman"/>
-          <w:color w:val="000000"/>
-          <w:lang w:val="es-ES_tradnl"/>
-        </w:rPr>
-        <w:t>for</w:t>
-      </w:r>
-      <w:proofErr w:type="spellEnd"/>
-      <w:r>
-        <w:rPr>
-          <w:rFonts w:ascii="Cambria" w:hAnsi="Cambria" w:cs="Times New Roman"/>
-          <w:color w:val="000000"/>
-          <w:lang w:val="es-ES_tradnl"/>
-        </w:rPr>
-        <w:t xml:space="preserve"> </w:t>
-      </w:r>
-      <w:proofErr w:type="spellStart"/>
-      <w:r>
-        <w:rPr>
-          <w:rFonts w:ascii="Cambria" w:hAnsi="Cambria" w:cs="Times New Roman"/>
-          <w:color w:val="000000"/>
-          <w:lang w:val="es-ES_tradnl"/>
-        </w:rPr>
-        <w:t>Internal</w:t>
-      </w:r>
-      <w:proofErr w:type="spellEnd"/>
-      <w:r>
-        <w:rPr>
-          <w:rFonts w:ascii="Cambria" w:hAnsi="Cambria" w:cs="Times New Roman"/>
-          <w:color w:val="000000"/>
-          <w:lang w:val="es-ES_tradnl"/>
-        </w:rPr>
-        <w:t xml:space="preserve"> </w:t>
-      </w:r>
-      <w:proofErr w:type="spellStart"/>
-      <w:r>
-        <w:rPr>
-          <w:rFonts w:ascii="Cambria" w:hAnsi="Cambria" w:cs="Times New Roman"/>
-          <w:color w:val="000000"/>
-          <w:lang w:val="es-ES_tradnl"/>
-        </w:rPr>
-        <w:t>Search</w:t>
-      </w:r>
-      <w:proofErr w:type="spellEnd"/>
-      <w:r>
-        <w:rPr>
-          <w:rFonts w:ascii="Cambria" w:hAnsi="Cambria" w:cs="Times New Roman"/>
-          <w:color w:val="000000"/>
-          <w:lang w:val="es-ES_tradnl"/>
-        </w:rPr>
-        <w:t xml:space="preserve"> and </w:t>
-      </w:r>
-      <w:proofErr w:type="spellStart"/>
-      <w:r>
-        <w:rPr>
-          <w:rFonts w:ascii="Cambria" w:hAnsi="Cambria" w:cs="Times New Roman"/>
-          <w:color w:val="000000"/>
-          <w:lang w:val="es-ES_tradnl"/>
-        </w:rPr>
-        <w:t>given</w:t>
-      </w:r>
-      <w:proofErr w:type="spellEnd"/>
-      <w:r>
-        <w:rPr>
-          <w:rFonts w:ascii="Cambria" w:hAnsi="Cambria" w:cs="Times New Roman"/>
-          <w:color w:val="000000"/>
-          <w:lang w:val="es-ES_tradnl"/>
-        </w:rPr>
-        <w:t xml:space="preserve"> </w:t>
-      </w:r>
-      <w:proofErr w:type="spellStart"/>
-      <w:r>
-        <w:rPr>
-          <w:rFonts w:ascii="Cambria" w:hAnsi="Cambria" w:cs="Times New Roman"/>
-          <w:color w:val="000000"/>
-          <w:lang w:val="es-ES_tradnl"/>
-        </w:rPr>
-        <w:t>the</w:t>
-      </w:r>
-      <w:proofErr w:type="spellEnd"/>
-      <w:r>
-        <w:rPr>
-          <w:rFonts w:ascii="Cambria" w:hAnsi="Cambria" w:cs="Times New Roman"/>
-          <w:color w:val="000000"/>
-          <w:lang w:val="es-ES_tradnl"/>
-        </w:rPr>
-        <w:t xml:space="preserve"> </w:t>
-      </w:r>
-      <w:proofErr w:type="spellStart"/>
-      <w:r>
-        <w:rPr>
-          <w:rFonts w:ascii="Cambria" w:hAnsi="Cambria" w:cs="Times New Roman"/>
-          <w:color w:val="000000"/>
-          <w:lang w:val="es-ES_tradnl"/>
-        </w:rPr>
-        <w:t>title</w:t>
-      </w:r>
-      <w:proofErr w:type="spellEnd"/>
-      <w:r>
-        <w:rPr>
-          <w:rFonts w:ascii="Cambria" w:hAnsi="Cambria" w:cs="Times New Roman"/>
-          <w:color w:val="000000"/>
-          <w:lang w:val="es-ES_tradnl"/>
-        </w:rPr>
-        <w:t xml:space="preserve"> of "</w:t>
-      </w:r>
-      <w:proofErr w:type="spellStart"/>
-      <w:r>
-        <w:rPr>
-          <w:rFonts w:ascii="Cambria" w:hAnsi="Cambria" w:cs="Times New Roman"/>
-          <w:color w:val="000000"/>
-          <w:lang w:val="es-ES_tradnl"/>
-        </w:rPr>
-        <w:t>Python</w:t>
-      </w:r>
-      <w:proofErr w:type="spellEnd"/>
-      <w:r>
-        <w:rPr>
-          <w:rFonts w:ascii="Cambria" w:hAnsi="Cambria" w:cs="Times New Roman"/>
-          <w:color w:val="000000"/>
-          <w:lang w:val="es-ES_tradnl"/>
-        </w:rPr>
         <w:t xml:space="preserve"> </w:t>
       </w:r>
       <w:proofErr w:type="spellStart"/>
@@ -6932,24 +7074,24 @@
         </w:rPr>
         <w:t xml:space="preserve">" </w:t>
       </w:r>
-      <w:proofErr w:type="spellStart"/>
-      <w:r>
-        <w:rPr>
-          <w:rFonts w:ascii="Cambria" w:hAnsi="Cambria" w:cs="Times New Roman"/>
-          <w:color w:val="000000"/>
-          <w:lang w:val="es-ES_tradnl"/>
-        </w:rPr>
-        <w:t>within</w:t>
-      </w:r>
-      <w:proofErr w:type="spellEnd"/>
-      <w:r>
-        <w:rPr>
-          <w:rFonts w:ascii="Cambria" w:hAnsi="Cambria" w:cs="Times New Roman"/>
-          <w:color w:val="000000"/>
-          <w:lang w:val="es-ES_tradnl"/>
-        </w:rPr>
-        <w:t xml:space="preserve"> </w:t>
-      </w:r>
+      <w:r>
+        <w:rPr>
+          <w:rFonts w:ascii="Cambria" w:hAnsi="Cambria" w:cs="Times New Roman"/>
+          <w:color w:val="000000"/>
+          <w:lang w:val="es-ES_tradnl"/>
+        </w:rPr>
+        <w:t>in</w:t>
+      </w:r>
+      <w:r>
+        <w:rPr>
+          <w:rFonts w:ascii="Cambria" w:hAnsi="Cambria" w:cs="Times New Roman"/>
+          <w:color w:val="000000"/>
+          <w:lang w:val="es-ES_tradnl"/>
+        </w:rPr>
+        <w:t xml:space="preserve"> </w:t>
+      </w:r>
+      <w:bookmarkStart w:id="0" w:name="_GoBack"/>
+      <w:bookmarkEnd w:id="0"/>
       <w:proofErr w:type="spellStart"/>
       <w:r>
         <w:rPr>
@@ -7328,6 +7470,7 @@
           <w:color w:val="000000"/>
           <w:lang w:val="es-ES_tradnl"/>
         </w:rPr>
+        <w:lastRenderedPageBreak/>
         <w:t>greater</w:t>
       </w:r>
       <w:proofErr w:type="spellEnd"/>
@@ -7472,11 +7615,8 @@
           <w:color w:val="000000"/>
           <w:lang w:val="es-ES_tradnl"/>
         </w:rPr>
-        <w:lastRenderedPageBreak/>
         <w:t>accepted</w:t>
       </w:r>
-      <w:bookmarkStart w:id="0" w:name="_GoBack"/>
-      <w:bookmarkEnd w:id="0"/>
       <w:proofErr w:type="spellEnd"/>
       <w:r>
         <w:rPr>
@@ -7511,7 +7651,7 @@
           <w:color w:val="000000"/>
           <w:lang w:val="es-ES_tradnl"/>
         </w:rPr>
-        <w:t>soon</w:t>
+        <w:t>quickly</w:t>
       </w:r>
       <w:proofErr w:type="spellEnd"/>
       <w:r>
@@ -7673,6 +7813,24 @@
           <w:color w:val="000000"/>
           <w:lang w:val="es-ES_tradnl"/>
         </w:rPr>
+        <w:t>intellectual</w:t>
+      </w:r>
+      <w:proofErr w:type="spellEnd"/>
+      <w:r>
+        <w:rPr>
+          <w:rFonts w:ascii="Cambria" w:hAnsi="Cambria" w:cs="Times New Roman"/>
+          <w:color w:val="000000"/>
+          <w:lang w:val="es-ES_tradnl"/>
+        </w:rPr>
+        <w:t xml:space="preserve"> </w:t>
+      </w:r>
+      <w:proofErr w:type="spellStart"/>
+      <w:r>
+        <w:rPr>
+          <w:rFonts w:ascii="Cambria" w:hAnsi="Cambria" w:cs="Times New Roman"/>
+          <w:color w:val="000000"/>
+          <w:lang w:val="es-ES_tradnl"/>
+        </w:rPr>
         <w:t>challenges</w:t>
       </w:r>
       <w:proofErr w:type="spellEnd"/>
@@ -7684,6 +7842,14 @@
         </w:rPr>
         <w:t xml:space="preserve"> </w:t>
       </w:r>
+      <w:r>
+        <w:rPr>
+          <w:rFonts w:ascii="Cambria" w:hAnsi="Cambria" w:cs="Times New Roman"/>
+          <w:color w:val="000000"/>
+          <w:lang w:val="es-ES_tradnl"/>
+        </w:rPr>
+        <w:t xml:space="preserve">of </w:t>
+      </w:r>
       <w:proofErr w:type="spellStart"/>
       <w:r>
         <w:rPr>
@@ -7754,7 +7920,7 @@
           <w:color w:val="000000"/>
           <w:lang w:val="es-ES_tradnl"/>
         </w:rPr>
-        <w:t xml:space="preserve"> of, and </w:t>
+        <w:t xml:space="preserve">, and </w:t>
       </w:r>
       <w:proofErr w:type="spellStart"/>
       <w:r>
@@ -7862,7 +8028,43 @@
           <w:color w:val="000000"/>
           <w:lang w:val="es-ES_tradnl"/>
         </w:rPr>
-        <w:t xml:space="preserve"> at </w:t>
+        <w:t xml:space="preserve"> </w:t>
+      </w:r>
+      <w:proofErr w:type="spellStart"/>
+      <w:r>
+        <w:rPr>
+          <w:rFonts w:ascii="Cambria" w:hAnsi="Cambria" w:cs="Times New Roman"/>
+          <w:color w:val="000000"/>
+          <w:lang w:val="es-ES_tradnl"/>
+        </w:rPr>
+        <w:t>shortly</w:t>
+      </w:r>
+      <w:proofErr w:type="spellEnd"/>
+      <w:r>
+        <w:rPr>
+          <w:rFonts w:ascii="Cambria" w:hAnsi="Cambria" w:cs="Times New Roman"/>
+          <w:color w:val="000000"/>
+          <w:lang w:val="es-ES_tradnl"/>
+        </w:rPr>
+        <w:t xml:space="preserve"> </w:t>
+      </w:r>
+      <w:proofErr w:type="spellStart"/>
+      <w:r>
+        <w:rPr>
+          <w:rFonts w:ascii="Cambria" w:hAnsi="Cambria" w:cs="Times New Roman"/>
+          <w:color w:val="000000"/>
+          <w:lang w:val="es-ES_tradnl"/>
+        </w:rPr>
+        <w:t>after</w:t>
+      </w:r>
+      <w:proofErr w:type="spellEnd"/>
+      <w:r>
+        <w:rPr>
+          <w:rFonts w:ascii="Cambria" w:hAnsi="Cambria" w:cs="Times New Roman"/>
+          <w:color w:val="000000"/>
+          <w:lang w:val="es-ES_tradnl"/>
+        </w:rPr>
+        <w:t xml:space="preserve"> </w:t>
       </w:r>
       <w:proofErr w:type="spellStart"/>
       <w:r>
@@ -7880,7 +8082,7 @@
           <w:color w:val="000000"/>
           <w:lang w:val="es-ES_tradnl"/>
         </w:rPr>
-        <w:t xml:space="preserve"> time </w:t>
+        <w:t xml:space="preserve"> </w:t>
       </w:r>
       <w:proofErr w:type="spellStart"/>
       <w:r>
@@ -7934,7 +8136,15 @@
           <w:color w:val="000000"/>
           <w:lang w:val="es-ES_tradnl"/>
         </w:rPr>
-        <w:t xml:space="preserve"> I </w:t>
+        <w:t xml:space="preserve"> </w:t>
+      </w:r>
+      <w:r>
+        <w:rPr>
+          <w:rFonts w:ascii="Cambria" w:hAnsi="Cambria" w:cs="Times New Roman"/>
+          <w:color w:val="000000"/>
+          <w:lang w:val="es-ES_tradnl"/>
+        </w:rPr>
+        <w:t xml:space="preserve">I </w:t>
       </w:r>
       <w:proofErr w:type="spellStart"/>
       <w:r>
@@ -7979,42 +8189,6 @@
           <w:color w:val="000000"/>
           <w:lang w:val="es-ES_tradnl"/>
         </w:rPr>
-        <w:t>take</w:t>
-      </w:r>
-      <w:proofErr w:type="spellEnd"/>
-      <w:r>
-        <w:rPr>
-          <w:rFonts w:ascii="Cambria" w:hAnsi="Cambria" w:cs="Times New Roman"/>
-          <w:color w:val="000000"/>
-          <w:lang w:val="es-ES_tradnl"/>
-        </w:rPr>
-        <w:t xml:space="preserve"> a </w:t>
-      </w:r>
-      <w:proofErr w:type="spellStart"/>
-      <w:r>
-        <w:rPr>
-          <w:rFonts w:ascii="Cambria" w:hAnsi="Cambria" w:cs="Times New Roman"/>
-          <w:color w:val="000000"/>
-          <w:lang w:val="es-ES_tradnl"/>
-        </w:rPr>
-        <w:t>step</w:t>
-      </w:r>
-      <w:proofErr w:type="spellEnd"/>
-      <w:r>
-        <w:rPr>
-          <w:rFonts w:ascii="Cambria" w:hAnsi="Cambria" w:cs="Times New Roman"/>
-          <w:color w:val="000000"/>
-          <w:lang w:val="es-ES_tradnl"/>
-        </w:rPr>
-        <w:t xml:space="preserve"> back and </w:t>
-      </w:r>
-      <w:proofErr w:type="spellStart"/>
-      <w:r>
-        <w:rPr>
-          <w:rFonts w:ascii="Cambria" w:hAnsi="Cambria" w:cs="Times New Roman"/>
-          <w:color w:val="000000"/>
-          <w:lang w:val="es-ES_tradnl"/>
-        </w:rPr>
         <w:t>reflect</w:t>
       </w:r>
       <w:proofErr w:type="spellEnd"/>
@@ -8033,42 +8207,6 @@
           <w:color w:val="000000"/>
           <w:lang w:val="es-ES_tradnl"/>
         </w:rPr>
-        <w:t>very</w:t>
-      </w:r>
-      <w:proofErr w:type="spellEnd"/>
-      <w:r>
-        <w:rPr>
-          <w:rFonts w:ascii="Cambria" w:hAnsi="Cambria" w:cs="Times New Roman"/>
-          <w:color w:val="000000"/>
-          <w:lang w:val="es-ES_tradnl"/>
-        </w:rPr>
-        <w:t xml:space="preserve"> </w:t>
-      </w:r>
-      <w:proofErr w:type="spellStart"/>
-      <w:r>
-        <w:rPr>
-          <w:rFonts w:ascii="Cambria" w:hAnsi="Cambria" w:cs="Times New Roman"/>
-          <w:color w:val="000000"/>
-          <w:lang w:val="es-ES_tradnl"/>
-        </w:rPr>
-        <w:t>carefully</w:t>
-      </w:r>
-      <w:proofErr w:type="spellEnd"/>
-      <w:r>
-        <w:rPr>
-          <w:rFonts w:ascii="Cambria" w:hAnsi="Cambria" w:cs="Times New Roman"/>
-          <w:color w:val="000000"/>
-          <w:lang w:val="es-ES_tradnl"/>
-        </w:rPr>
-        <w:t xml:space="preserve"> </w:t>
-      </w:r>
-      <w:proofErr w:type="spellStart"/>
-      <w:r>
-        <w:rPr>
-          <w:rFonts w:ascii="Cambria" w:hAnsi="Cambria" w:cs="Times New Roman"/>
-          <w:color w:val="000000"/>
-          <w:lang w:val="es-ES_tradnl"/>
-        </w:rPr>
         <w:t>on</w:t>
       </w:r>
       <w:proofErr w:type="spellEnd"/>
@@ -8141,7 +8279,7 @@
           <w:color w:val="000000"/>
           <w:lang w:val="es-ES_tradnl"/>
         </w:rPr>
-        <w:t>which</w:t>
+        <w:t>where</w:t>
       </w:r>
       <w:proofErr w:type="spellEnd"/>
       <w:r>
@@ -8485,6 +8623,274 @@
           <w:color w:val="000000"/>
           <w:lang w:val="es-ES_tradnl"/>
         </w:rPr>
+        <w:t>t</w:t>
+      </w:r>
+      <w:r>
+        <w:rPr>
+          <w:rFonts w:ascii="Cambria" w:hAnsi="Cambria" w:cs="Times New Roman"/>
+          <w:color w:val="000000"/>
+          <w:lang w:val="es-ES_tradnl"/>
+        </w:rPr>
+        <w:t>o</w:t>
+      </w:r>
+      <w:proofErr w:type="spellEnd"/>
+      <w:r>
+        <w:rPr>
+          <w:rFonts w:ascii="Cambria" w:hAnsi="Cambria" w:cs="Times New Roman"/>
+          <w:color w:val="000000"/>
+          <w:lang w:val="es-ES_tradnl"/>
+        </w:rPr>
+        <w:t xml:space="preserve"> </w:t>
+      </w:r>
+      <w:proofErr w:type="spellStart"/>
+      <w:r>
+        <w:rPr>
+          <w:rFonts w:ascii="Cambria" w:hAnsi="Cambria" w:cs="Times New Roman"/>
+          <w:color w:val="000000"/>
+          <w:lang w:val="es-ES_tradnl"/>
+        </w:rPr>
+        <w:t>collect</w:t>
+      </w:r>
+      <w:proofErr w:type="spellEnd"/>
+      <w:r>
+        <w:rPr>
+          <w:rFonts w:ascii="Cambria" w:hAnsi="Cambria" w:cs="Times New Roman"/>
+          <w:color w:val="000000"/>
+          <w:lang w:val="es-ES_tradnl"/>
+        </w:rPr>
+        <w:t xml:space="preserve"> </w:t>
+      </w:r>
+      <w:proofErr w:type="spellStart"/>
+      <w:r>
+        <w:rPr>
+          <w:rFonts w:ascii="Cambria" w:hAnsi="Cambria" w:cs="Times New Roman"/>
+          <w:color w:val="000000"/>
+          <w:lang w:val="es-ES_tradnl"/>
+        </w:rPr>
+        <w:t>myself</w:t>
+      </w:r>
+      <w:proofErr w:type="spellEnd"/>
+      <w:r>
+        <w:rPr>
+          <w:rFonts w:ascii="Cambria" w:hAnsi="Cambria" w:cs="Times New Roman"/>
+          <w:color w:val="000000"/>
+          <w:lang w:val="es-ES_tradnl"/>
+        </w:rPr>
+        <w:t xml:space="preserve"> and </w:t>
+      </w:r>
+      <w:proofErr w:type="spellStart"/>
+      <w:r>
+        <w:rPr>
+          <w:rFonts w:ascii="Cambria" w:hAnsi="Cambria" w:cs="Times New Roman"/>
+          <w:color w:val="000000"/>
+          <w:lang w:val="es-ES_tradnl"/>
+        </w:rPr>
+        <w:t>find</w:t>
+      </w:r>
+      <w:proofErr w:type="spellEnd"/>
+      <w:r>
+        <w:rPr>
+          <w:rFonts w:ascii="Cambria" w:hAnsi="Cambria" w:cs="Times New Roman"/>
+          <w:color w:val="000000"/>
+          <w:lang w:val="es-ES_tradnl"/>
+        </w:rPr>
+        <w:t xml:space="preserve"> a new </w:t>
+      </w:r>
+      <w:proofErr w:type="spellStart"/>
+      <w:r>
+        <w:rPr>
+          <w:rFonts w:ascii="Cambria" w:hAnsi="Cambria" w:cs="Times New Roman"/>
+          <w:color w:val="000000"/>
+          <w:lang w:val="es-ES_tradnl"/>
+        </w:rPr>
+        <w:t>vantage</w:t>
+      </w:r>
+      <w:proofErr w:type="spellEnd"/>
+      <w:r>
+        <w:rPr>
+          <w:rFonts w:ascii="Cambria" w:hAnsi="Cambria" w:cs="Times New Roman"/>
+          <w:color w:val="000000"/>
+          <w:lang w:val="es-ES_tradnl"/>
+        </w:rPr>
+        <w:t xml:space="preserve"> </w:t>
+      </w:r>
+      <w:proofErr w:type="spellStart"/>
+      <w:r>
+        <w:rPr>
+          <w:rFonts w:ascii="Cambria" w:hAnsi="Cambria" w:cs="Times New Roman"/>
+          <w:color w:val="000000"/>
+          <w:lang w:val="es-ES_tradnl"/>
+        </w:rPr>
+        <w:t>point</w:t>
+      </w:r>
+      <w:proofErr w:type="spellEnd"/>
+      <w:r>
+        <w:rPr>
+          <w:rFonts w:ascii="Cambria" w:hAnsi="Cambria" w:cs="Times New Roman"/>
+          <w:color w:val="000000"/>
+          <w:lang w:val="es-ES_tradnl"/>
+        </w:rPr>
+        <w:t xml:space="preserve">. </w:t>
+      </w:r>
+      <w:proofErr w:type="spellStart"/>
+      <w:r>
+        <w:rPr>
+          <w:rFonts w:ascii="Cambria" w:hAnsi="Cambria" w:cs="Times New Roman"/>
+          <w:color w:val="000000"/>
+          <w:lang w:val="es-ES_tradnl"/>
+        </w:rPr>
+        <w:t>During</w:t>
+      </w:r>
+      <w:proofErr w:type="spellEnd"/>
+      <w:r>
+        <w:rPr>
+          <w:rFonts w:ascii="Cambria" w:hAnsi="Cambria" w:cs="Times New Roman"/>
+          <w:color w:val="000000"/>
+          <w:lang w:val="es-ES_tradnl"/>
+        </w:rPr>
+        <w:t xml:space="preserve"> </w:t>
+      </w:r>
+      <w:proofErr w:type="spellStart"/>
+      <w:r>
+        <w:rPr>
+          <w:rFonts w:ascii="Cambria" w:hAnsi="Cambria" w:cs="Times New Roman"/>
+          <w:color w:val="000000"/>
+          <w:lang w:val="es-ES_tradnl"/>
+        </w:rPr>
+        <w:t>this</w:t>
+      </w:r>
+      <w:proofErr w:type="spellEnd"/>
+      <w:r>
+        <w:rPr>
+          <w:rFonts w:ascii="Cambria" w:hAnsi="Cambria" w:cs="Times New Roman"/>
+          <w:color w:val="000000"/>
+          <w:lang w:val="es-ES_tradnl"/>
+        </w:rPr>
+        <w:t xml:space="preserve"> </w:t>
+      </w:r>
+      <w:proofErr w:type="spellStart"/>
+      <w:r>
+        <w:rPr>
+          <w:rFonts w:ascii="Cambria" w:hAnsi="Cambria" w:cs="Times New Roman"/>
+          <w:color w:val="000000"/>
+          <w:lang w:val="es-ES_tradnl"/>
+        </w:rPr>
+        <w:t>period</w:t>
+      </w:r>
+      <w:proofErr w:type="spellEnd"/>
+      <w:r>
+        <w:rPr>
+          <w:rFonts w:ascii="Cambria" w:hAnsi="Cambria" w:cs="Times New Roman"/>
+          <w:color w:val="000000"/>
+          <w:lang w:val="es-ES_tradnl"/>
+        </w:rPr>
+        <w:t xml:space="preserve"> I </w:t>
+      </w:r>
+      <w:proofErr w:type="spellStart"/>
+      <w:r>
+        <w:rPr>
+          <w:rFonts w:ascii="Cambria" w:hAnsi="Cambria" w:cs="Times New Roman"/>
+          <w:color w:val="000000"/>
+          <w:lang w:val="es-ES_tradnl"/>
+        </w:rPr>
+        <w:t>decided</w:t>
+      </w:r>
+      <w:proofErr w:type="spellEnd"/>
+      <w:r>
+        <w:rPr>
+          <w:rFonts w:ascii="Cambria" w:hAnsi="Cambria" w:cs="Times New Roman"/>
+          <w:color w:val="000000"/>
+          <w:lang w:val="es-ES_tradnl"/>
+        </w:rPr>
+        <w:t xml:space="preserve"> </w:t>
+      </w:r>
+      <w:proofErr w:type="spellStart"/>
+      <w:r>
+        <w:rPr>
+          <w:rFonts w:ascii="Cambria" w:hAnsi="Cambria" w:cs="Times New Roman"/>
+          <w:color w:val="000000"/>
+          <w:lang w:val="es-ES_tradnl"/>
+        </w:rPr>
+        <w:t>that</w:t>
+      </w:r>
+      <w:proofErr w:type="spellEnd"/>
+      <w:r>
+        <w:rPr>
+          <w:rFonts w:ascii="Cambria" w:hAnsi="Cambria" w:cs="Times New Roman"/>
+          <w:color w:val="000000"/>
+          <w:lang w:val="es-ES_tradnl"/>
+        </w:rPr>
+        <w:t xml:space="preserve"> </w:t>
+      </w:r>
+      <w:proofErr w:type="spellStart"/>
+      <w:r>
+        <w:rPr>
+          <w:rFonts w:ascii="Cambria" w:hAnsi="Cambria" w:cs="Times New Roman"/>
+          <w:color w:val="000000"/>
+          <w:lang w:val="es-ES_tradnl"/>
+        </w:rPr>
+        <w:t>it</w:t>
+      </w:r>
+      <w:proofErr w:type="spellEnd"/>
+      <w:r>
+        <w:rPr>
+          <w:rFonts w:ascii="Cambria" w:hAnsi="Cambria" w:cs="Times New Roman"/>
+          <w:color w:val="000000"/>
+          <w:lang w:val="es-ES_tradnl"/>
+        </w:rPr>
+        <w:t xml:space="preserve"> </w:t>
+      </w:r>
+      <w:proofErr w:type="spellStart"/>
+      <w:r>
+        <w:rPr>
+          <w:rFonts w:ascii="Cambria" w:hAnsi="Cambria" w:cs="Times New Roman"/>
+          <w:color w:val="000000"/>
+          <w:lang w:val="es-ES_tradnl"/>
+        </w:rPr>
+        <w:t>was</w:t>
+      </w:r>
+      <w:proofErr w:type="spellEnd"/>
+      <w:r>
+        <w:rPr>
+          <w:rFonts w:ascii="Cambria" w:hAnsi="Cambria" w:cs="Times New Roman"/>
+          <w:color w:val="000000"/>
+          <w:lang w:val="es-ES_tradnl"/>
+        </w:rPr>
+        <w:t xml:space="preserve"> </w:t>
+      </w:r>
+      <w:r>
+        <w:rPr>
+          <w:rFonts w:ascii="Cambria" w:hAnsi="Cambria" w:cs="Times New Roman"/>
+          <w:color w:val="000000"/>
+          <w:lang w:val="es-ES_tradnl"/>
+        </w:rPr>
+        <w:t xml:space="preserve">time </w:t>
+      </w:r>
+      <w:proofErr w:type="spellStart"/>
+      <w:r>
+        <w:rPr>
+          <w:rFonts w:ascii="Cambria" w:hAnsi="Cambria" w:cs="Times New Roman"/>
+          <w:color w:val="000000"/>
+          <w:lang w:val="es-ES_tradnl"/>
+        </w:rPr>
+        <w:t>for</w:t>
+      </w:r>
+      <w:proofErr w:type="spellEnd"/>
+      <w:r>
+        <w:rPr>
+          <w:rFonts w:ascii="Cambria" w:hAnsi="Cambria" w:cs="Times New Roman"/>
+          <w:color w:val="000000"/>
+          <w:lang w:val="es-ES_tradnl"/>
+        </w:rPr>
+        <w:t xml:space="preserve"> me </w:t>
+      </w:r>
+      <w:proofErr w:type="spellStart"/>
+      <w:r>
+        <w:rPr>
+          <w:rFonts w:ascii="Cambria" w:hAnsi="Cambria" w:cs="Times New Roman"/>
+          <w:color w:val="000000"/>
+          <w:lang w:val="es-ES_tradnl"/>
+        </w:rPr>
         <w:t>to</w:t>
       </w:r>
       <w:proofErr w:type="spellEnd"/>
@@ -8503,232 +8909,16 @@
           <w:color w:val="000000"/>
           <w:lang w:val="es-ES_tradnl"/>
         </w:rPr>
-        <w:t>collect</w:t>
-      </w:r>
-      <w:proofErr w:type="spellEnd"/>
-      <w:r>
-        <w:rPr>
-          <w:rFonts w:ascii="Cambria" w:hAnsi="Cambria" w:cs="Times New Roman"/>
-          <w:color w:val="000000"/>
-          <w:lang w:val="es-ES_tradnl"/>
-        </w:rPr>
-        <w:t xml:space="preserve"> </w:t>
-      </w:r>
-      <w:proofErr w:type="spellStart"/>
-      <w:r>
-        <w:rPr>
-          <w:rFonts w:ascii="Cambria" w:hAnsi="Cambria" w:cs="Times New Roman"/>
-          <w:color w:val="000000"/>
-          <w:lang w:val="es-ES_tradnl"/>
-        </w:rPr>
-        <w:t>myself</w:t>
-      </w:r>
-      <w:proofErr w:type="spellEnd"/>
-      <w:r>
-        <w:rPr>
-          <w:rFonts w:ascii="Cambria" w:hAnsi="Cambria" w:cs="Times New Roman"/>
-          <w:color w:val="000000"/>
-          <w:lang w:val="es-ES_tradnl"/>
-        </w:rPr>
-        <w:t xml:space="preserve"> and emerge </w:t>
-      </w:r>
-      <w:proofErr w:type="spellStart"/>
-      <w:r>
-        <w:rPr>
-          <w:rFonts w:ascii="Cambria" w:hAnsi="Cambria" w:cs="Times New Roman"/>
-          <w:color w:val="000000"/>
-          <w:lang w:val="es-ES_tradnl"/>
-        </w:rPr>
-        <w:t>with</w:t>
-      </w:r>
-      <w:proofErr w:type="spellEnd"/>
-      <w:r>
-        <w:rPr>
-          <w:rFonts w:ascii="Cambria" w:hAnsi="Cambria" w:cs="Times New Roman"/>
-          <w:color w:val="000000"/>
-          <w:lang w:val="es-ES_tradnl"/>
-        </w:rPr>
-        <w:t xml:space="preserve"> a new </w:t>
-      </w:r>
-      <w:proofErr w:type="spellStart"/>
-      <w:r>
-        <w:rPr>
-          <w:rFonts w:ascii="Cambria" w:hAnsi="Cambria" w:cs="Times New Roman"/>
-          <w:color w:val="000000"/>
-          <w:lang w:val="es-ES_tradnl"/>
-        </w:rPr>
-        <w:t>vantage</w:t>
-      </w:r>
-      <w:proofErr w:type="spellEnd"/>
-      <w:r>
-        <w:rPr>
-          <w:rFonts w:ascii="Cambria" w:hAnsi="Cambria" w:cs="Times New Roman"/>
-          <w:color w:val="000000"/>
-          <w:lang w:val="es-ES_tradnl"/>
-        </w:rPr>
-        <w:t xml:space="preserve"> </w:t>
-      </w:r>
-      <w:proofErr w:type="spellStart"/>
-      <w:r>
-        <w:rPr>
-          <w:rFonts w:ascii="Cambria" w:hAnsi="Cambria" w:cs="Times New Roman"/>
-          <w:color w:val="000000"/>
-          <w:lang w:val="es-ES_tradnl"/>
-        </w:rPr>
-        <w:t>point</w:t>
-      </w:r>
-      <w:proofErr w:type="spellEnd"/>
-      <w:r>
-        <w:rPr>
-          <w:rFonts w:ascii="Cambria" w:hAnsi="Cambria" w:cs="Times New Roman"/>
-          <w:color w:val="000000"/>
-          <w:lang w:val="es-ES_tradnl"/>
-        </w:rPr>
-        <w:t xml:space="preserve">. </w:t>
-      </w:r>
-      <w:proofErr w:type="spellStart"/>
-      <w:r>
-        <w:rPr>
-          <w:rFonts w:ascii="Cambria" w:hAnsi="Cambria" w:cs="Times New Roman"/>
-          <w:color w:val="000000"/>
-          <w:lang w:val="es-ES_tradnl"/>
-        </w:rPr>
-        <w:t>During</w:t>
-      </w:r>
-      <w:proofErr w:type="spellEnd"/>
-      <w:r>
-        <w:rPr>
-          <w:rFonts w:ascii="Cambria" w:hAnsi="Cambria" w:cs="Times New Roman"/>
-          <w:color w:val="000000"/>
-          <w:lang w:val="es-ES_tradnl"/>
-        </w:rPr>
-        <w:t xml:space="preserve"> </w:t>
-      </w:r>
-      <w:proofErr w:type="spellStart"/>
-      <w:r>
-        <w:rPr>
-          <w:rFonts w:ascii="Cambria" w:hAnsi="Cambria" w:cs="Times New Roman"/>
-          <w:color w:val="000000"/>
-          <w:lang w:val="es-ES_tradnl"/>
-        </w:rPr>
-        <w:t>this</w:t>
-      </w:r>
-      <w:proofErr w:type="spellEnd"/>
-      <w:r>
-        <w:rPr>
-          <w:rFonts w:ascii="Cambria" w:hAnsi="Cambria" w:cs="Times New Roman"/>
-          <w:color w:val="000000"/>
-          <w:lang w:val="es-ES_tradnl"/>
-        </w:rPr>
-        <w:t xml:space="preserve"> </w:t>
-      </w:r>
-      <w:proofErr w:type="spellStart"/>
-      <w:r>
-        <w:rPr>
-          <w:rFonts w:ascii="Cambria" w:hAnsi="Cambria" w:cs="Times New Roman"/>
-          <w:color w:val="000000"/>
-          <w:lang w:val="es-ES_tradnl"/>
-        </w:rPr>
-        <w:t>period</w:t>
-      </w:r>
-      <w:proofErr w:type="spellEnd"/>
-      <w:r>
-        <w:rPr>
-          <w:rFonts w:ascii="Cambria" w:hAnsi="Cambria" w:cs="Times New Roman"/>
-          <w:color w:val="000000"/>
-          <w:lang w:val="es-ES_tradnl"/>
-        </w:rPr>
-        <w:t xml:space="preserve"> I </w:t>
-      </w:r>
-      <w:proofErr w:type="spellStart"/>
-      <w:r>
-        <w:rPr>
-          <w:rFonts w:ascii="Cambria" w:hAnsi="Cambria" w:cs="Times New Roman"/>
-          <w:color w:val="000000"/>
-          <w:lang w:val="es-ES_tradnl"/>
-        </w:rPr>
-        <w:t>decided</w:t>
-      </w:r>
-      <w:proofErr w:type="spellEnd"/>
-      <w:r>
-        <w:rPr>
-          <w:rFonts w:ascii="Cambria" w:hAnsi="Cambria" w:cs="Times New Roman"/>
-          <w:color w:val="000000"/>
-          <w:lang w:val="es-ES_tradnl"/>
-        </w:rPr>
-        <w:t xml:space="preserve"> </w:t>
-      </w:r>
-      <w:proofErr w:type="spellStart"/>
-      <w:r>
-        <w:rPr>
-          <w:rFonts w:ascii="Cambria" w:hAnsi="Cambria" w:cs="Times New Roman"/>
-          <w:color w:val="000000"/>
-          <w:lang w:val="es-ES_tradnl"/>
-        </w:rPr>
-        <w:t>that</w:t>
-      </w:r>
-      <w:proofErr w:type="spellEnd"/>
-      <w:r>
-        <w:rPr>
-          <w:rFonts w:ascii="Cambria" w:hAnsi="Cambria" w:cs="Times New Roman"/>
-          <w:color w:val="000000"/>
-          <w:lang w:val="es-ES_tradnl"/>
-        </w:rPr>
-        <w:t xml:space="preserve"> </w:t>
-      </w:r>
-      <w:proofErr w:type="spellStart"/>
-      <w:r>
-        <w:rPr>
-          <w:rFonts w:ascii="Cambria" w:hAnsi="Cambria" w:cs="Times New Roman"/>
-          <w:color w:val="000000"/>
-          <w:lang w:val="es-ES_tradnl"/>
-        </w:rPr>
-        <w:t>it</w:t>
-      </w:r>
-      <w:proofErr w:type="spellEnd"/>
-      <w:r>
-        <w:rPr>
-          <w:rFonts w:ascii="Cambria" w:hAnsi="Cambria" w:cs="Times New Roman"/>
-          <w:color w:val="000000"/>
-          <w:lang w:val="es-ES_tradnl"/>
-        </w:rPr>
-        <w:t xml:space="preserve"> </w:t>
-      </w:r>
-      <w:proofErr w:type="spellStart"/>
-      <w:r>
-        <w:rPr>
-          <w:rFonts w:ascii="Cambria" w:hAnsi="Cambria" w:cs="Times New Roman"/>
-          <w:color w:val="000000"/>
-          <w:lang w:val="es-ES_tradnl"/>
-        </w:rPr>
-        <w:t>was</w:t>
-      </w:r>
-      <w:proofErr w:type="spellEnd"/>
-      <w:r>
-        <w:rPr>
-          <w:rFonts w:ascii="Cambria" w:hAnsi="Cambria" w:cs="Times New Roman"/>
-          <w:color w:val="000000"/>
-          <w:lang w:val="es-ES_tradnl"/>
-        </w:rPr>
-        <w:t xml:space="preserve"> time </w:t>
-      </w:r>
-      <w:proofErr w:type="spellStart"/>
-      <w:r>
-        <w:rPr>
-          <w:rFonts w:ascii="Cambria" w:hAnsi="Cambria" w:cs="Times New Roman"/>
-          <w:color w:val="000000"/>
-          <w:lang w:val="es-ES_tradnl"/>
-        </w:rPr>
-        <w:t>for</w:t>
-      </w:r>
-      <w:proofErr w:type="spellEnd"/>
-      <w:r>
-        <w:rPr>
-          <w:rFonts w:ascii="Cambria" w:hAnsi="Cambria" w:cs="Times New Roman"/>
-          <w:color w:val="000000"/>
-          <w:lang w:val="es-ES_tradnl"/>
-        </w:rPr>
-        <w:t xml:space="preserve"> me </w:t>
+        <w:t>go</w:t>
+      </w:r>
+      <w:proofErr w:type="spellEnd"/>
+      <w:r>
+        <w:rPr>
+          <w:rFonts w:ascii="Cambria" w:hAnsi="Cambria" w:cs="Times New Roman"/>
+          <w:color w:val="000000"/>
+          <w:lang w:val="es-ES_tradnl"/>
+        </w:rPr>
+        <w:t xml:space="preserve"> back </w:t>
       </w:r>
       <w:proofErr w:type="spellStart"/>
       <w:r>
@@ -8755,43 +8945,7 @@
           <w:color w:val="000000"/>
           <w:lang w:val="es-ES_tradnl"/>
         </w:rPr>
-        <w:t>go</w:t>
-      </w:r>
-      <w:proofErr w:type="spellEnd"/>
-      <w:r>
-        <w:rPr>
-          <w:rFonts w:ascii="Cambria" w:hAnsi="Cambria" w:cs="Times New Roman"/>
-          <w:color w:val="000000"/>
-          <w:lang w:val="es-ES_tradnl"/>
-        </w:rPr>
-        <w:t xml:space="preserve"> back </w:t>
-      </w:r>
-      <w:proofErr w:type="spellStart"/>
-      <w:r>
-        <w:rPr>
-          <w:rFonts w:ascii="Cambria" w:hAnsi="Cambria" w:cs="Times New Roman"/>
-          <w:color w:val="000000"/>
-          <w:lang w:val="es-ES_tradnl"/>
-        </w:rPr>
-        <w:t>out</w:t>
-      </w:r>
-      <w:proofErr w:type="spellEnd"/>
-      <w:r>
-        <w:rPr>
-          <w:rFonts w:ascii="Cambria" w:hAnsi="Cambria" w:cs="Times New Roman"/>
-          <w:color w:val="000000"/>
-          <w:lang w:val="es-ES_tradnl"/>
-        </w:rPr>
-        <w:t xml:space="preserve"> </w:t>
-      </w:r>
-      <w:proofErr w:type="spellStart"/>
-      <w:r>
-        <w:rPr>
-          <w:rFonts w:ascii="Cambria" w:hAnsi="Cambria" w:cs="Times New Roman"/>
-          <w:color w:val="000000"/>
-          <w:lang w:val="es-ES_tradnl"/>
-        </w:rPr>
-        <w:t>there</w:t>
+        <w:t>work</w:t>
       </w:r>
       <w:proofErr w:type="spellEnd"/>
       <w:r>
@@ -8890,7 +9044,7 @@
           <w:color w:val="000000"/>
           <w:lang w:val="es-ES_tradnl"/>
         </w:rPr>
-        <w:t xml:space="preserve">, </w:t>
+        <w:t xml:space="preserve"> </w:t>
       </w:r>
       <w:proofErr w:type="spellStart"/>
       <w:r>
@@ -9036,6 +9190,94 @@
         </w:rPr>
         <w:t xml:space="preserve"> </w:t>
       </w:r>
+      <w:r>
+        <w:rPr>
+          <w:rFonts w:ascii="Cambria" w:hAnsi="Cambria" w:cs="Times New Roman"/>
+          <w:color w:val="000000"/>
+          <w:lang w:val="es-ES_tradnl"/>
+        </w:rPr>
+        <w:t xml:space="preserve">at a </w:t>
+      </w:r>
+      <w:proofErr w:type="spellStart"/>
+      <w:r>
+        <w:rPr>
+          <w:rFonts w:ascii="Cambria" w:hAnsi="Cambria" w:cs="Times New Roman"/>
+          <w:color w:val="000000"/>
+          <w:lang w:val="es-ES_tradnl"/>
+        </w:rPr>
+        <w:t>startup</w:t>
+      </w:r>
+      <w:proofErr w:type="spellEnd"/>
+      <w:r>
+        <w:rPr>
+          <w:rFonts w:ascii="Cambria" w:hAnsi="Cambria" w:cs="Times New Roman"/>
+          <w:color w:val="000000"/>
+          <w:lang w:val="es-ES_tradnl"/>
+        </w:rPr>
+        <w:t xml:space="preserve"> </w:t>
+      </w:r>
+      <w:proofErr w:type="spellStart"/>
+      <w:r>
+        <w:rPr>
+          <w:rFonts w:ascii="Cambria" w:hAnsi="Cambria" w:cs="Times New Roman"/>
+          <w:color w:val="000000"/>
+          <w:lang w:val="es-ES_tradnl"/>
+        </w:rPr>
+        <w:t>company</w:t>
+      </w:r>
+      <w:proofErr w:type="spellEnd"/>
+      <w:r>
+        <w:rPr>
+          <w:rFonts w:ascii="Cambria" w:hAnsi="Cambria" w:cs="Times New Roman"/>
+          <w:color w:val="000000"/>
+          <w:lang w:val="es-ES_tradnl"/>
+        </w:rPr>
+        <w:t xml:space="preserve"> </w:t>
+      </w:r>
+      <w:proofErr w:type="spellStart"/>
+      <w:r>
+        <w:rPr>
+          <w:rFonts w:ascii="Cambria" w:hAnsi="Cambria" w:cs="Times New Roman"/>
+          <w:color w:val="000000"/>
+          <w:lang w:val="es-ES_tradnl"/>
+        </w:rPr>
+        <w:t>called</w:t>
+      </w:r>
+      <w:proofErr w:type="spellEnd"/>
+      <w:r>
+        <w:rPr>
+          <w:rFonts w:ascii="Cambria" w:hAnsi="Cambria" w:cs="Times New Roman"/>
+          <w:color w:val="000000"/>
+          <w:lang w:val="es-ES_tradnl"/>
+        </w:rPr>
+        <w:t xml:space="preserve"> </w:t>
+      </w:r>
+      <w:proofErr w:type="spellStart"/>
+      <w:r>
+        <w:rPr>
+          <w:rFonts w:ascii="Cambria" w:hAnsi="Cambria" w:cs="Times New Roman"/>
+          <w:color w:val="000000"/>
+          <w:lang w:val="es-ES_tradnl"/>
+        </w:rPr>
+        <w:t>Messoft</w:t>
+      </w:r>
+      <w:proofErr w:type="spellEnd"/>
+      <w:r>
+        <w:rPr>
+          <w:rFonts w:ascii="Cambria" w:hAnsi="Cambria" w:cs="Times New Roman"/>
+          <w:color w:val="000000"/>
+          <w:lang w:val="es-ES_tradnl"/>
+        </w:rPr>
+        <w:t>,</w:t>
+      </w:r>
+      <w:r>
+        <w:rPr>
+          <w:rFonts w:ascii="Cambria" w:hAnsi="Cambria" w:cs="Times New Roman"/>
+          <w:color w:val="000000"/>
+          <w:lang w:val="es-ES_tradnl"/>
+        </w:rPr>
+        <w:t xml:space="preserve"> </w:t>
+      </w:r>
       <w:proofErr w:type="spellStart"/>
       <w:r>
         <w:rPr>
@@ -9061,7 +9303,25 @@
           <w:color w:val="000000"/>
           <w:lang w:val="es-ES_tradnl"/>
         </w:rPr>
-        <w:t>for</w:t>
+        <w:t>to</w:t>
+      </w:r>
+      <w:proofErr w:type="spellEnd"/>
+      <w:r>
+        <w:rPr>
+          <w:rFonts w:ascii="Cambria" w:hAnsi="Cambria" w:cs="Times New Roman"/>
+          <w:color w:val="000000"/>
+          <w:lang w:val="es-ES_tradnl"/>
+        </w:rPr>
+        <w:t xml:space="preserve"> </w:t>
+      </w:r>
+      <w:proofErr w:type="spellStart"/>
+      <w:r>
+        <w:rPr>
+          <w:rFonts w:ascii="Cambria" w:hAnsi="Cambria" w:cs="Times New Roman"/>
+          <w:color w:val="000000"/>
+          <w:lang w:val="es-ES_tradnl"/>
+        </w:rPr>
+        <w:t>help</w:t>
       </w:r>
       <w:proofErr w:type="spellEnd"/>
       <w:r>
@@ -9106,70 +9366,16 @@
           <w:color w:val="000000"/>
           <w:lang w:val="es-ES_tradnl"/>
         </w:rPr>
-        <w:t xml:space="preserve"> at a </w:t>
-      </w:r>
-      <w:proofErr w:type="spellStart"/>
-      <w:r>
-        <w:rPr>
-          <w:rFonts w:ascii="Cambria" w:hAnsi="Cambria" w:cs="Times New Roman"/>
-          <w:color w:val="000000"/>
-          <w:lang w:val="es-ES_tradnl"/>
-        </w:rPr>
-        <w:t>startup</w:t>
-      </w:r>
-      <w:proofErr w:type="spellEnd"/>
-      <w:r>
-        <w:rPr>
-          <w:rFonts w:ascii="Cambria" w:hAnsi="Cambria" w:cs="Times New Roman"/>
-          <w:color w:val="000000"/>
-          <w:lang w:val="es-ES_tradnl"/>
-        </w:rPr>
-        <w:t xml:space="preserve"> </w:t>
-      </w:r>
-      <w:proofErr w:type="spellStart"/>
-      <w:r>
-        <w:rPr>
-          <w:rFonts w:ascii="Cambria" w:hAnsi="Cambria" w:cs="Times New Roman"/>
-          <w:color w:val="000000"/>
-          <w:lang w:val="es-ES_tradnl"/>
-        </w:rPr>
-        <w:t>company</w:t>
-      </w:r>
-      <w:proofErr w:type="spellEnd"/>
-      <w:r>
-        <w:rPr>
-          <w:rFonts w:ascii="Cambria" w:hAnsi="Cambria" w:cs="Times New Roman"/>
-          <w:color w:val="000000"/>
-          <w:lang w:val="es-ES_tradnl"/>
-        </w:rPr>
-        <w:t xml:space="preserve"> </w:t>
-      </w:r>
-      <w:proofErr w:type="spellStart"/>
-      <w:r>
-        <w:rPr>
-          <w:rFonts w:ascii="Cambria" w:hAnsi="Cambria" w:cs="Times New Roman"/>
-          <w:color w:val="000000"/>
-          <w:lang w:val="es-ES_tradnl"/>
-        </w:rPr>
-        <w:t>called</w:t>
-      </w:r>
-      <w:proofErr w:type="spellEnd"/>
-      <w:r>
-        <w:rPr>
-          <w:rFonts w:ascii="Cambria" w:hAnsi="Cambria" w:cs="Times New Roman"/>
-          <w:color w:val="000000"/>
-          <w:lang w:val="es-ES_tradnl"/>
-        </w:rPr>
-        <w:t xml:space="preserve"> </w:t>
-      </w:r>
-      <w:proofErr w:type="spellStart"/>
-      <w:r>
-        <w:rPr>
-          <w:rFonts w:ascii="Cambria" w:hAnsi="Cambria" w:cs="Times New Roman"/>
-          <w:color w:val="000000"/>
-          <w:lang w:val="es-ES_tradnl"/>
-        </w:rPr>
-        <w:t>Messoft</w:t>
+        <w:t xml:space="preserve"> </w:t>
+      </w:r>
+      <w:proofErr w:type="spellStart"/>
+      <w:r>
+        <w:rPr>
+          <w:rFonts w:ascii="Cambria" w:hAnsi="Cambria" w:cs="Times New Roman"/>
+          <w:color w:val="000000"/>
+          <w:lang w:val="es-ES_tradnl"/>
+        </w:rPr>
+        <w:t>grow</w:t>
       </w:r>
       <w:proofErr w:type="spellEnd"/>
       <w:r>
@@ -9425,24 +9631,6 @@
           <w:color w:val="000000"/>
           <w:lang w:val="es-ES_tradnl"/>
         </w:rPr>
-        <w:t>program</w:t>
-      </w:r>
-      <w:proofErr w:type="spellEnd"/>
-      <w:r>
-        <w:rPr>
-          <w:rFonts w:ascii="Cambria" w:hAnsi="Cambria" w:cs="Times New Roman"/>
-          <w:color w:val="000000"/>
-          <w:lang w:val="es-ES_tradnl"/>
-        </w:rPr>
-        <w:t xml:space="preserve"> </w:t>
-      </w:r>
-      <w:proofErr w:type="spellStart"/>
-      <w:r>
-        <w:rPr>
-          <w:rFonts w:ascii="Cambria" w:hAnsi="Cambria" w:cs="Times New Roman"/>
-          <w:color w:val="000000"/>
-          <w:lang w:val="es-ES_tradnl"/>
-        </w:rPr>
         <w:t>looms</w:t>
       </w:r>
       <w:proofErr w:type="spellEnd"/>
@@ -11569,6 +11757,228 @@
           <w:color w:val="000000"/>
           <w:lang w:val="es-ES_tradnl"/>
         </w:rPr>
+        <w:t xml:space="preserve"> o</w:t>
+      </w:r>
+      <w:r>
+        <w:rPr>
+          <w:rFonts w:ascii="Cambria" w:hAnsi="Cambria" w:cs="Times New Roman"/>
+          <w:color w:val="000000"/>
+          <w:lang w:val="es-ES_tradnl"/>
+        </w:rPr>
+        <w:t xml:space="preserve">f </w:t>
+      </w:r>
+      <w:proofErr w:type="spellStart"/>
+      <w:r>
+        <w:rPr>
+          <w:rFonts w:ascii="Cambria" w:hAnsi="Cambria" w:cs="Times New Roman"/>
+          <w:color w:val="000000"/>
+          <w:lang w:val="es-ES_tradnl"/>
+        </w:rPr>
+        <w:t>the</w:t>
+      </w:r>
+      <w:proofErr w:type="spellEnd"/>
+      <w:r>
+        <w:rPr>
+          <w:rFonts w:ascii="Cambria" w:hAnsi="Cambria" w:cs="Times New Roman"/>
+          <w:color w:val="000000"/>
+          <w:lang w:val="es-ES_tradnl"/>
+        </w:rPr>
+        <w:t xml:space="preserve"> visual </w:t>
+      </w:r>
+      <w:proofErr w:type="spellStart"/>
+      <w:r>
+        <w:rPr>
+          <w:rFonts w:ascii="Cambria" w:hAnsi="Cambria" w:cs="Times New Roman"/>
+          <w:color w:val="000000"/>
+          <w:lang w:val="es-ES_tradnl"/>
+        </w:rPr>
+        <w:t>cortex</w:t>
+      </w:r>
+      <w:proofErr w:type="spellEnd"/>
+      <w:r>
+        <w:rPr>
+          <w:rFonts w:ascii="Cambria" w:hAnsi="Cambria" w:cs="Times New Roman"/>
+          <w:color w:val="000000"/>
+          <w:lang w:val="es-ES_tradnl"/>
+        </w:rPr>
+        <w:t xml:space="preserve"> Dr. </w:t>
+      </w:r>
+      <w:proofErr w:type="spellStart"/>
+      <w:r>
+        <w:rPr>
+          <w:rFonts w:ascii="Cambria" w:hAnsi="Cambria" w:cs="Times New Roman"/>
+          <w:color w:val="000000"/>
+          <w:lang w:val="es-ES_tradnl"/>
+        </w:rPr>
+        <w:t>Vasilaki</w:t>
+      </w:r>
+      <w:proofErr w:type="spellEnd"/>
+      <w:r>
+        <w:rPr>
+          <w:rFonts w:ascii="Cambria" w:hAnsi="Cambria" w:cs="Times New Roman"/>
+          <w:color w:val="000000"/>
+          <w:lang w:val="es-ES_tradnl"/>
+        </w:rPr>
+        <w:t xml:space="preserve"> describes</w:t>
+      </w:r>
+      <w:r>
+        <w:rPr>
+          <w:rFonts w:ascii="Cambria" w:hAnsi="Cambria" w:cs="Times New Roman"/>
+          <w:color w:val="000000"/>
+          <w:lang w:val="es-ES_tradnl"/>
+        </w:rPr>
+        <w:t xml:space="preserve">, </w:t>
+      </w:r>
+      <w:proofErr w:type="spellStart"/>
+      <w:r>
+        <w:rPr>
+          <w:rFonts w:ascii="Cambria" w:hAnsi="Cambria" w:cs="Times New Roman"/>
+          <w:color w:val="000000"/>
+          <w:lang w:val="es-ES_tradnl"/>
+        </w:rPr>
+        <w:t>thus</w:t>
+      </w:r>
+      <w:proofErr w:type="spellEnd"/>
+      <w:r>
+        <w:rPr>
+          <w:rFonts w:ascii="Cambria" w:hAnsi="Cambria" w:cs="Times New Roman"/>
+          <w:color w:val="000000"/>
+          <w:lang w:val="es-ES_tradnl"/>
+        </w:rPr>
+        <w:t xml:space="preserve"> </w:t>
+      </w:r>
+      <w:proofErr w:type="spellStart"/>
+      <w:r>
+        <w:rPr>
+          <w:rFonts w:ascii="Cambria" w:hAnsi="Cambria" w:cs="Times New Roman"/>
+          <w:color w:val="000000"/>
+          <w:lang w:val="es-ES_tradnl"/>
+        </w:rPr>
+        <w:t>enabling</w:t>
+      </w:r>
+      <w:proofErr w:type="spellEnd"/>
+      <w:r>
+        <w:rPr>
+          <w:rFonts w:ascii="Cambria" w:hAnsi="Cambria" w:cs="Times New Roman"/>
+          <w:color w:val="000000"/>
+          <w:lang w:val="es-ES_tradnl"/>
+        </w:rPr>
+        <w:t xml:space="preserve"> </w:t>
+      </w:r>
+      <w:proofErr w:type="spellStart"/>
+      <w:r>
+        <w:rPr>
+          <w:rFonts w:ascii="Cambria" w:hAnsi="Cambria" w:cs="Times New Roman"/>
+          <w:color w:val="000000"/>
+          <w:lang w:val="es-ES_tradnl"/>
+        </w:rPr>
+        <w:t>the</w:t>
+      </w:r>
+      <w:proofErr w:type="spellEnd"/>
+      <w:r>
+        <w:rPr>
+          <w:rFonts w:ascii="Cambria" w:hAnsi="Cambria" w:cs="Times New Roman"/>
+          <w:color w:val="000000"/>
+          <w:lang w:val="es-ES_tradnl"/>
+        </w:rPr>
+        <w:t xml:space="preserve"> </w:t>
+      </w:r>
+      <w:proofErr w:type="spellStart"/>
+      <w:r>
+        <w:rPr>
+          <w:rFonts w:ascii="Cambria" w:hAnsi="Cambria" w:cs="Times New Roman"/>
+          <w:color w:val="000000"/>
+          <w:lang w:val="es-ES_tradnl"/>
+        </w:rPr>
+        <w:t>system</w:t>
+      </w:r>
+      <w:proofErr w:type="spellEnd"/>
+      <w:r>
+        <w:rPr>
+          <w:rFonts w:ascii="Cambria" w:hAnsi="Cambria" w:cs="Times New Roman"/>
+          <w:color w:val="000000"/>
+          <w:lang w:val="es-ES_tradnl"/>
+        </w:rPr>
+        <w:t xml:space="preserve"> </w:t>
+      </w:r>
+      <w:proofErr w:type="spellStart"/>
+      <w:r>
+        <w:rPr>
+          <w:rFonts w:ascii="Cambria" w:hAnsi="Cambria" w:cs="Times New Roman"/>
+          <w:color w:val="000000"/>
+          <w:lang w:val="es-ES_tradnl"/>
+        </w:rPr>
+        <w:t>to</w:t>
+      </w:r>
+      <w:proofErr w:type="spellEnd"/>
+      <w:r>
+        <w:rPr>
+          <w:rFonts w:ascii="Cambria" w:hAnsi="Cambria" w:cs="Times New Roman"/>
+          <w:color w:val="000000"/>
+          <w:lang w:val="es-ES_tradnl"/>
+        </w:rPr>
+        <w:t xml:space="preserve"> </w:t>
+      </w:r>
+      <w:proofErr w:type="spellStart"/>
+      <w:r>
+        <w:rPr>
+          <w:rFonts w:ascii="Cambria" w:hAnsi="Cambria" w:cs="Times New Roman"/>
+          <w:color w:val="000000"/>
+          <w:lang w:val="es-ES_tradnl"/>
+        </w:rPr>
+        <w:t>mitigat</w:t>
+      </w:r>
+      <w:r>
+        <w:rPr>
+          <w:rFonts w:ascii="Cambria" w:hAnsi="Cambria" w:cs="Times New Roman"/>
+          <w:color w:val="000000"/>
+          <w:lang w:val="es-ES_tradnl"/>
+        </w:rPr>
+        <w:t>e</w:t>
+      </w:r>
+      <w:proofErr w:type="spellEnd"/>
+      <w:r>
+        <w:rPr>
+          <w:rFonts w:ascii="Cambria" w:hAnsi="Cambria" w:cs="Times New Roman"/>
+          <w:color w:val="000000"/>
+          <w:lang w:val="es-ES_tradnl"/>
+        </w:rPr>
+        <w:t xml:space="preserve"> </w:t>
+      </w:r>
+      <w:proofErr w:type="spellStart"/>
+      <w:r>
+        <w:rPr>
+          <w:rFonts w:ascii="Cambria" w:hAnsi="Cambria" w:cs="Times New Roman"/>
+          <w:color w:val="000000"/>
+          <w:lang w:val="es-ES_tradnl"/>
+        </w:rPr>
+        <w:t>the</w:t>
+      </w:r>
+      <w:proofErr w:type="spellEnd"/>
+      <w:r>
+        <w:rPr>
+          <w:rFonts w:ascii="Cambria" w:hAnsi="Cambria" w:cs="Times New Roman"/>
+          <w:color w:val="000000"/>
+          <w:lang w:val="es-ES_tradnl"/>
+        </w:rPr>
+        <w:t xml:space="preserve"> </w:t>
+      </w:r>
+      <w:proofErr w:type="spellStart"/>
+      <w:r>
+        <w:rPr>
+          <w:rFonts w:ascii="Cambria" w:hAnsi="Cambria" w:cs="Times New Roman"/>
+          <w:color w:val="000000"/>
+          <w:lang w:val="es-ES_tradnl"/>
+        </w:rPr>
+        <w:t>effects</w:t>
+      </w:r>
+      <w:proofErr w:type="spellEnd"/>
+      <w:r>
+        <w:rPr>
+          <w:rFonts w:ascii="Cambria" w:hAnsi="Cambria" w:cs="Times New Roman"/>
+          <w:color w:val="000000"/>
+          <w:lang w:val="es-ES_tradnl"/>
+        </w:rPr>
         <w:t xml:space="preserve"> of </w:t>
       </w:r>
       <w:proofErr w:type="spellStart"/>
@@ -11578,277 +11988,7 @@
           <w:color w:val="000000"/>
           <w:lang w:val="es-ES_tradnl"/>
         </w:rPr>
-        <w:t>the</w:t>
-      </w:r>
-      <w:proofErr w:type="spellEnd"/>
-      <w:r>
-        <w:rPr>
-          <w:rFonts w:ascii="Cambria" w:hAnsi="Cambria" w:cs="Times New Roman"/>
-          <w:color w:val="000000"/>
-          <w:lang w:val="es-ES_tradnl"/>
-        </w:rPr>
-        <w:t xml:space="preserve"> visual </w:t>
-      </w:r>
-      <w:proofErr w:type="spellStart"/>
-      <w:r>
-        <w:rPr>
-          <w:rFonts w:ascii="Cambria" w:hAnsi="Cambria" w:cs="Times New Roman"/>
-          <w:color w:val="000000"/>
-          <w:lang w:val="es-ES_tradnl"/>
-        </w:rPr>
-        <w:t>cortex</w:t>
-      </w:r>
-      <w:proofErr w:type="spellEnd"/>
-      <w:r>
-        <w:rPr>
-          <w:rFonts w:ascii="Cambria" w:hAnsi="Cambria" w:cs="Times New Roman"/>
-          <w:color w:val="000000"/>
-          <w:lang w:val="es-ES_tradnl"/>
-        </w:rPr>
-        <w:t xml:space="preserve"> </w:t>
-      </w:r>
-      <w:proofErr w:type="spellStart"/>
-      <w:r>
-        <w:rPr>
-          <w:rFonts w:ascii="Cambria" w:hAnsi="Cambria" w:cs="Times New Roman"/>
-          <w:color w:val="000000"/>
-          <w:lang w:val="es-ES_tradnl"/>
-        </w:rPr>
-        <w:t>described</w:t>
-      </w:r>
-      <w:proofErr w:type="spellEnd"/>
-      <w:r>
-        <w:rPr>
-          <w:rFonts w:ascii="Cambria" w:hAnsi="Cambria" w:cs="Times New Roman"/>
-          <w:color w:val="000000"/>
-          <w:lang w:val="es-ES_tradnl"/>
-        </w:rPr>
-        <w:t xml:space="preserve"> </w:t>
-      </w:r>
-      <w:proofErr w:type="spellStart"/>
-      <w:r>
-        <w:rPr>
-          <w:rFonts w:ascii="Cambria" w:hAnsi="Cambria" w:cs="Times New Roman"/>
-          <w:color w:val="000000"/>
-          <w:lang w:val="es-ES_tradnl"/>
-        </w:rPr>
-        <w:t>by</w:t>
-      </w:r>
-      <w:proofErr w:type="spellEnd"/>
-      <w:r>
-        <w:rPr>
-          <w:rFonts w:ascii="Cambria" w:hAnsi="Cambria" w:cs="Times New Roman"/>
-          <w:color w:val="000000"/>
-          <w:lang w:val="es-ES_tradnl"/>
-        </w:rPr>
-        <w:t xml:space="preserve"> Dr. </w:t>
-      </w:r>
-      <w:proofErr w:type="spellStart"/>
-      <w:r>
-        <w:rPr>
-          <w:rFonts w:ascii="Cambria" w:hAnsi="Cambria" w:cs="Times New Roman"/>
-          <w:color w:val="000000"/>
-          <w:lang w:val="es-ES_tradnl"/>
-        </w:rPr>
-        <w:t>Vasilaki</w:t>
-      </w:r>
-      <w:proofErr w:type="spellEnd"/>
-      <w:r>
-        <w:rPr>
-          <w:rFonts w:ascii="Cambria" w:hAnsi="Cambria" w:cs="Times New Roman"/>
-          <w:color w:val="000000"/>
-          <w:lang w:val="es-ES_tradnl"/>
-        </w:rPr>
-        <w:t xml:space="preserve">, </w:t>
-      </w:r>
-      <w:proofErr w:type="spellStart"/>
-      <w:r>
-        <w:rPr>
-          <w:rFonts w:ascii="Cambria" w:hAnsi="Cambria" w:cs="Times New Roman"/>
-          <w:color w:val="000000"/>
-          <w:lang w:val="es-ES_tradnl"/>
-        </w:rPr>
-        <w:t>thus</w:t>
-      </w:r>
-      <w:proofErr w:type="spellEnd"/>
-      <w:r>
-        <w:rPr>
-          <w:rFonts w:ascii="Cambria" w:hAnsi="Cambria" w:cs="Times New Roman"/>
-          <w:color w:val="000000"/>
-          <w:lang w:val="es-ES_tradnl"/>
-        </w:rPr>
-        <w:t xml:space="preserve"> </w:t>
-      </w:r>
-      <w:proofErr w:type="spellStart"/>
-      <w:r>
-        <w:rPr>
-          <w:rFonts w:ascii="Cambria" w:hAnsi="Cambria" w:cs="Times New Roman"/>
-          <w:color w:val="000000"/>
-          <w:lang w:val="es-ES_tradnl"/>
-        </w:rPr>
-        <w:t>enabling</w:t>
-      </w:r>
-      <w:proofErr w:type="spellEnd"/>
-      <w:r>
-        <w:rPr>
-          <w:rFonts w:ascii="Cambria" w:hAnsi="Cambria" w:cs="Times New Roman"/>
-          <w:color w:val="000000"/>
-          <w:lang w:val="es-ES_tradnl"/>
-        </w:rPr>
-        <w:t xml:space="preserve"> </w:t>
-      </w:r>
-      <w:proofErr w:type="spellStart"/>
-      <w:r>
-        <w:rPr>
-          <w:rFonts w:ascii="Cambria" w:hAnsi="Cambria" w:cs="Times New Roman"/>
-          <w:color w:val="000000"/>
-          <w:lang w:val="es-ES_tradnl"/>
-        </w:rPr>
-        <w:t>the</w:t>
-      </w:r>
-      <w:proofErr w:type="spellEnd"/>
-      <w:r>
-        <w:rPr>
-          <w:rFonts w:ascii="Cambria" w:hAnsi="Cambria" w:cs="Times New Roman"/>
-          <w:color w:val="000000"/>
-          <w:lang w:val="es-ES_tradnl"/>
-        </w:rPr>
-        <w:t xml:space="preserve"> </w:t>
-      </w:r>
-      <w:proofErr w:type="spellStart"/>
-      <w:r>
-        <w:rPr>
-          <w:rFonts w:ascii="Cambria" w:hAnsi="Cambria" w:cs="Times New Roman"/>
-          <w:color w:val="000000"/>
-          <w:lang w:val="es-ES_tradnl"/>
-        </w:rPr>
-        <w:t>system</w:t>
-      </w:r>
-      <w:proofErr w:type="spellEnd"/>
-      <w:r>
-        <w:rPr>
-          <w:rFonts w:ascii="Cambria" w:hAnsi="Cambria" w:cs="Times New Roman"/>
-          <w:color w:val="000000"/>
-          <w:lang w:val="es-ES_tradnl"/>
-        </w:rPr>
-        <w:t xml:space="preserve"> </w:t>
-      </w:r>
-      <w:proofErr w:type="spellStart"/>
-      <w:r>
-        <w:rPr>
-          <w:rFonts w:ascii="Cambria" w:hAnsi="Cambria" w:cs="Times New Roman"/>
-          <w:color w:val="000000"/>
-          <w:lang w:val="es-ES_tradnl"/>
-        </w:rPr>
-        <w:t>to</w:t>
-      </w:r>
-      <w:proofErr w:type="spellEnd"/>
-      <w:r>
-        <w:rPr>
-          <w:rFonts w:ascii="Cambria" w:hAnsi="Cambria" w:cs="Times New Roman"/>
-          <w:color w:val="000000"/>
-          <w:lang w:val="es-ES_tradnl"/>
-        </w:rPr>
-        <w:t xml:space="preserve"> </w:t>
-      </w:r>
-      <w:proofErr w:type="spellStart"/>
-      <w:r>
-        <w:rPr>
-          <w:rFonts w:ascii="Cambria" w:hAnsi="Cambria" w:cs="Times New Roman"/>
-          <w:color w:val="000000"/>
-          <w:lang w:val="es-ES_tradnl"/>
-        </w:rPr>
-        <w:t>mitigate</w:t>
-      </w:r>
-      <w:proofErr w:type="spellEnd"/>
-      <w:r>
-        <w:rPr>
-          <w:rFonts w:ascii="Cambria" w:hAnsi="Cambria" w:cs="Times New Roman"/>
-          <w:color w:val="000000"/>
-          <w:lang w:val="es-ES_tradnl"/>
-        </w:rPr>
-        <w:t xml:space="preserve"> </w:t>
-      </w:r>
-      <w:proofErr w:type="spellStart"/>
-      <w:r>
-        <w:rPr>
-          <w:rFonts w:ascii="Cambria" w:hAnsi="Cambria" w:cs="Times New Roman"/>
-          <w:color w:val="000000"/>
-          <w:lang w:val="es-ES_tradnl"/>
-        </w:rPr>
-        <w:t>the</w:t>
-      </w:r>
-      <w:proofErr w:type="spellEnd"/>
-      <w:r>
-        <w:rPr>
-          <w:rFonts w:ascii="Cambria" w:hAnsi="Cambria" w:cs="Times New Roman"/>
-          <w:color w:val="000000"/>
-          <w:lang w:val="es-ES_tradnl"/>
-        </w:rPr>
-        <w:t xml:space="preserve"> </w:t>
-      </w:r>
-      <w:proofErr w:type="spellStart"/>
-      <w:r>
-        <w:rPr>
-          <w:rFonts w:ascii="Cambria" w:hAnsi="Cambria" w:cs="Times New Roman"/>
-          <w:color w:val="000000"/>
-          <w:lang w:val="es-ES_tradnl"/>
-        </w:rPr>
-        <w:t>effects</w:t>
-      </w:r>
-      <w:proofErr w:type="spellEnd"/>
-      <w:r>
-        <w:rPr>
-          <w:rFonts w:ascii="Cambria" w:hAnsi="Cambria" w:cs="Times New Roman"/>
-          <w:color w:val="000000"/>
-          <w:lang w:val="es-ES_tradnl"/>
-        </w:rPr>
-        <w:t xml:space="preserve"> of </w:t>
-      </w:r>
-      <w:proofErr w:type="spellStart"/>
-      <w:r>
-        <w:rPr>
-          <w:rFonts w:ascii="Cambria" w:hAnsi="Cambria" w:cs="Times New Roman"/>
-          <w:color w:val="000000"/>
-          <w:lang w:val="es-ES_tradnl"/>
-        </w:rPr>
         <w:t>noise</w:t>
-      </w:r>
-      <w:proofErr w:type="spellEnd"/>
-      <w:r>
-        <w:rPr>
-          <w:rFonts w:ascii="Cambria" w:hAnsi="Cambria" w:cs="Times New Roman"/>
-          <w:color w:val="000000"/>
-          <w:lang w:val="es-ES_tradnl"/>
-        </w:rPr>
-        <w:t xml:space="preserve">, </w:t>
-      </w:r>
-      <w:proofErr w:type="spellStart"/>
-      <w:r>
-        <w:rPr>
-          <w:rFonts w:ascii="Cambria" w:hAnsi="Cambria" w:cs="Times New Roman"/>
-          <w:color w:val="000000"/>
-          <w:lang w:val="es-ES_tradnl"/>
-        </w:rPr>
-        <w:t>which</w:t>
-      </w:r>
-      <w:proofErr w:type="spellEnd"/>
-      <w:r>
-        <w:rPr>
-          <w:rFonts w:ascii="Cambria" w:hAnsi="Cambria" w:cs="Times New Roman"/>
-          <w:color w:val="000000"/>
-          <w:lang w:val="es-ES_tradnl"/>
-        </w:rPr>
-        <w:t xml:space="preserve"> </w:t>
-      </w:r>
-      <w:proofErr w:type="spellStart"/>
-      <w:r>
-        <w:rPr>
-          <w:rFonts w:ascii="Cambria" w:hAnsi="Cambria" w:cs="Times New Roman"/>
-          <w:color w:val="000000"/>
-          <w:lang w:val="es-ES_tradnl"/>
-        </w:rPr>
-        <w:t>is</w:t>
       </w:r>
       <w:proofErr w:type="spellEnd"/>
       <w:r>

</xml_diff>

<commit_message>
Added GPA to the SoP
</commit_message>
<xml_diff>
--- a/Statement of Purpose.docx
+++ b/Statement of Purpose.docx
@@ -4030,7 +4030,231 @@
           <w:color w:val="000000"/>
           <w:lang w:val="es-ES_tradnl"/>
         </w:rPr>
-        <w:t xml:space="preserve">, </w:t>
+        <w:t xml:space="preserve">. </w:t>
+      </w:r>
+      <w:proofErr w:type="spellStart"/>
+      <w:r>
+        <w:rPr>
+          <w:rFonts w:ascii="Cambria" w:hAnsi="Cambria" w:cs="Times New Roman"/>
+          <w:color w:val="000000"/>
+          <w:lang w:val="es-ES_tradnl"/>
+        </w:rPr>
+        <w:t>Thank</w:t>
+      </w:r>
+      <w:r>
+        <w:rPr>
+          <w:rFonts w:ascii="Cambria" w:hAnsi="Cambria" w:cs="Times New Roman"/>
+          <w:color w:val="000000"/>
+          <w:lang w:val="es-ES_tradnl"/>
+        </w:rPr>
+        <w:t>s</w:t>
+      </w:r>
+      <w:proofErr w:type="spellEnd"/>
+      <w:r>
+        <w:rPr>
+          <w:rFonts w:ascii="Cambria" w:hAnsi="Cambria" w:cs="Times New Roman"/>
+          <w:color w:val="000000"/>
+          <w:lang w:val="es-ES_tradnl"/>
+        </w:rPr>
+        <w:t xml:space="preserve"> </w:t>
+      </w:r>
+      <w:proofErr w:type="spellStart"/>
+      <w:r>
+        <w:rPr>
+          <w:rFonts w:ascii="Cambria" w:hAnsi="Cambria" w:cs="Times New Roman"/>
+          <w:color w:val="000000"/>
+          <w:lang w:val="es-ES_tradnl"/>
+        </w:rPr>
+        <w:t>to</w:t>
+      </w:r>
+      <w:proofErr w:type="spellEnd"/>
+      <w:r>
+        <w:rPr>
+          <w:rFonts w:ascii="Cambria" w:hAnsi="Cambria" w:cs="Times New Roman"/>
+          <w:color w:val="000000"/>
+          <w:lang w:val="es-ES_tradnl"/>
+        </w:rPr>
+        <w:t xml:space="preserve"> </w:t>
+      </w:r>
+      <w:proofErr w:type="spellStart"/>
+      <w:r>
+        <w:rPr>
+          <w:rFonts w:ascii="Cambria" w:hAnsi="Cambria" w:cs="Times New Roman"/>
+          <w:color w:val="000000"/>
+          <w:lang w:val="es-ES_tradnl"/>
+        </w:rPr>
+        <w:t>projects</w:t>
+      </w:r>
+      <w:proofErr w:type="spellEnd"/>
+      <w:r>
+        <w:rPr>
+          <w:rFonts w:ascii="Cambria" w:hAnsi="Cambria" w:cs="Times New Roman"/>
+          <w:color w:val="000000"/>
+          <w:lang w:val="es-ES_tradnl"/>
+        </w:rPr>
+        <w:t xml:space="preserve"> </w:t>
+      </w:r>
+      <w:proofErr w:type="spellStart"/>
+      <w:r>
+        <w:rPr>
+          <w:rFonts w:ascii="Cambria" w:hAnsi="Cambria" w:cs="Times New Roman"/>
+          <w:color w:val="000000"/>
+          <w:lang w:val="es-ES_tradnl"/>
+        </w:rPr>
+        <w:t>such</w:t>
+      </w:r>
+      <w:proofErr w:type="spellEnd"/>
+      <w:r>
+        <w:rPr>
+          <w:rFonts w:ascii="Cambria" w:hAnsi="Cambria" w:cs="Times New Roman"/>
+          <w:color w:val="000000"/>
+          <w:lang w:val="es-ES_tradnl"/>
+        </w:rPr>
+        <w:t xml:space="preserve"> as </w:t>
+      </w:r>
+      <w:proofErr w:type="spellStart"/>
+      <w:r>
+        <w:rPr>
+          <w:rFonts w:ascii="Cambria" w:hAnsi="Cambria" w:cs="Times New Roman"/>
+          <w:color w:val="000000"/>
+          <w:lang w:val="es-ES_tradnl"/>
+        </w:rPr>
+        <w:t>this</w:t>
+      </w:r>
+      <w:proofErr w:type="spellEnd"/>
+      <w:r>
+        <w:rPr>
+          <w:rFonts w:ascii="Cambria" w:hAnsi="Cambria" w:cs="Times New Roman"/>
+          <w:color w:val="000000"/>
+          <w:lang w:val="es-ES_tradnl"/>
+        </w:rPr>
+        <w:t xml:space="preserve"> </w:t>
+      </w:r>
+      <w:r>
+        <w:rPr>
+          <w:rFonts w:ascii="Cambria" w:hAnsi="Cambria" w:cs="Times New Roman"/>
+          <w:color w:val="000000"/>
+          <w:lang w:val="es-ES_tradnl"/>
+        </w:rPr>
+        <w:t xml:space="preserve">I </w:t>
+      </w:r>
+      <w:proofErr w:type="spellStart"/>
+      <w:r>
+        <w:rPr>
+          <w:rFonts w:ascii="Cambria" w:hAnsi="Cambria" w:cs="Times New Roman"/>
+          <w:color w:val="000000"/>
+          <w:lang w:val="es-ES_tradnl"/>
+        </w:rPr>
+        <w:t>was</w:t>
+      </w:r>
+      <w:proofErr w:type="spellEnd"/>
+      <w:r>
+        <w:rPr>
+          <w:rFonts w:ascii="Cambria" w:hAnsi="Cambria" w:cs="Times New Roman"/>
+          <w:color w:val="000000"/>
+          <w:lang w:val="es-ES_tradnl"/>
+        </w:rPr>
+        <w:t xml:space="preserve"> </w:t>
+      </w:r>
+      <w:proofErr w:type="spellStart"/>
+      <w:r>
+        <w:rPr>
+          <w:rFonts w:ascii="Cambria" w:hAnsi="Cambria" w:cs="Times New Roman"/>
+          <w:color w:val="000000"/>
+          <w:lang w:val="es-ES_tradnl"/>
+        </w:rPr>
+        <w:t>able</w:t>
+      </w:r>
+      <w:proofErr w:type="spellEnd"/>
+      <w:r>
+        <w:rPr>
+          <w:rFonts w:ascii="Cambria" w:hAnsi="Cambria" w:cs="Times New Roman"/>
+          <w:color w:val="000000"/>
+          <w:lang w:val="es-ES_tradnl"/>
+        </w:rPr>
+        <w:t xml:space="preserve"> </w:t>
+      </w:r>
+      <w:proofErr w:type="spellStart"/>
+      <w:r>
+        <w:rPr>
+          <w:rFonts w:ascii="Cambria" w:hAnsi="Cambria" w:cs="Times New Roman"/>
+          <w:color w:val="000000"/>
+          <w:lang w:val="es-ES_tradnl"/>
+        </w:rPr>
+        <w:t>to</w:t>
+      </w:r>
+      <w:proofErr w:type="spellEnd"/>
+      <w:r>
+        <w:rPr>
+          <w:rFonts w:ascii="Cambria" w:hAnsi="Cambria" w:cs="Times New Roman"/>
+          <w:color w:val="000000"/>
+          <w:lang w:val="es-ES_tradnl"/>
+        </w:rPr>
+        <w:t xml:space="preserve"> </w:t>
+      </w:r>
+      <w:proofErr w:type="spellStart"/>
+      <w:r>
+        <w:rPr>
+          <w:rFonts w:ascii="Cambria" w:hAnsi="Cambria" w:cs="Times New Roman"/>
+          <w:color w:val="000000"/>
+          <w:lang w:val="es-ES_tradnl"/>
+        </w:rPr>
+        <w:t>graduate</w:t>
+      </w:r>
+      <w:proofErr w:type="spellEnd"/>
+      <w:r>
+        <w:rPr>
+          <w:rFonts w:ascii="Cambria" w:hAnsi="Cambria" w:cs="Times New Roman"/>
+          <w:color w:val="000000"/>
+          <w:lang w:val="es-ES_tradnl"/>
+        </w:rPr>
+        <w:t xml:space="preserve"> </w:t>
+      </w:r>
+      <w:proofErr w:type="spellStart"/>
+      <w:r>
+        <w:rPr>
+          <w:rFonts w:ascii="Cambria" w:hAnsi="Cambria" w:cs="Times New Roman"/>
+          <w:color w:val="000000"/>
+          <w:lang w:val="es-ES_tradnl"/>
+        </w:rPr>
+        <w:t>with</w:t>
+      </w:r>
+      <w:proofErr w:type="spellEnd"/>
+      <w:r>
+        <w:rPr>
+          <w:rFonts w:ascii="Cambria" w:hAnsi="Cambria" w:cs="Times New Roman"/>
+          <w:color w:val="000000"/>
+          <w:lang w:val="es-ES_tradnl"/>
+        </w:rPr>
+        <w:t xml:space="preserve"> </w:t>
+      </w:r>
+      <w:proofErr w:type="spellStart"/>
+      <w:r>
+        <w:rPr>
+          <w:rFonts w:ascii="Cambria" w:hAnsi="Cambria" w:cs="Times New Roman"/>
+          <w:color w:val="000000"/>
+          <w:lang w:val="es-ES_tradnl"/>
+        </w:rPr>
+        <w:t xml:space="preserve">a final average grade of </w:t>
+      </w:r>
+      <w:proofErr w:type="spellEnd"/>
+      <w:r>
+        <w:rPr>
+          <w:rFonts w:ascii="Cambria" w:hAnsi="Cambria" w:cs="Times New Roman"/>
+          <w:color w:val="000000"/>
+          <w:lang w:val="es-ES_tradnl"/>
+        </w:rPr>
+        <w:t>88%</w:t>
+      </w:r>
+      <w:bookmarkStart w:id="0" w:name="_GoBack"/>
+      <w:bookmarkEnd w:id="0"/>
+      <w:r>
+        <w:rPr>
+          <w:rFonts w:ascii="Cambria" w:hAnsi="Cambria" w:cs="Times New Roman"/>
+          <w:color w:val="000000"/>
+          <w:lang w:val="es-ES_tradnl"/>
+        </w:rPr>
+        <w:t xml:space="preserve"> </w:t>
       </w:r>
       <w:proofErr w:type="spellStart"/>
       <w:r>
@@ -4084,42 +4308,6 @@
           <w:lang w:val="es-ES_tradnl"/>
         </w:rPr>
         <w:t>effect</w:t>
-      </w:r>
-      <w:proofErr w:type="spellEnd"/>
-      <w:r>
-        <w:rPr>
-          <w:rFonts w:ascii="Cambria" w:hAnsi="Cambria" w:cs="Times New Roman"/>
-          <w:color w:val="000000"/>
-          <w:lang w:val="es-ES_tradnl"/>
-        </w:rPr>
-        <w:t xml:space="preserve"> </w:t>
-      </w:r>
-      <w:proofErr w:type="spellStart"/>
-      <w:r>
-        <w:rPr>
-          <w:rFonts w:ascii="Cambria" w:hAnsi="Cambria" w:cs="Times New Roman"/>
-          <w:color w:val="000000"/>
-          <w:lang w:val="es-ES_tradnl"/>
-        </w:rPr>
-        <w:t>it</w:t>
-      </w:r>
-      <w:proofErr w:type="spellEnd"/>
-      <w:r>
-        <w:rPr>
-          <w:rFonts w:ascii="Cambria" w:hAnsi="Cambria" w:cs="Times New Roman"/>
-          <w:color w:val="000000"/>
-          <w:lang w:val="es-ES_tradnl"/>
-        </w:rPr>
-        <w:t xml:space="preserve"> </w:t>
-      </w:r>
-      <w:proofErr w:type="spellStart"/>
-      <w:r>
-        <w:rPr>
-          <w:rFonts w:ascii="Cambria" w:hAnsi="Cambria" w:cs="Times New Roman"/>
-          <w:color w:val="000000"/>
-          <w:lang w:val="es-ES_tradnl"/>
-        </w:rPr>
-        <w:t>had</w:t>
       </w:r>
       <w:proofErr w:type="spellEnd"/>
       <w:r>
@@ -7090,8 +7278,6 @@
         </w:rPr>
         <w:t xml:space="preserve"> </w:t>
       </w:r>
-      <w:bookmarkStart w:id="0" w:name="_GoBack"/>
-      <w:bookmarkEnd w:id="0"/>
       <w:proofErr w:type="spellStart"/>
       <w:r>
         <w:rPr>
@@ -7155,6 +7341,7 @@
           <w:color w:val="000000"/>
           <w:lang w:val="es-ES_tradnl"/>
         </w:rPr>
+        <w:lastRenderedPageBreak/>
         <w:t xml:space="preserve">As I </w:t>
       </w:r>
       <w:proofErr w:type="spellStart"/>
@@ -7470,7 +7657,6 @@
           <w:color w:val="000000"/>
           <w:lang w:val="es-ES_tradnl"/>
         </w:rPr>
-        <w:lastRenderedPageBreak/>
         <w:t>greater</w:t>
       </w:r>
       <w:proofErr w:type="spellEnd"/>

</xml_diff>